<commit_message>
Casi terminada la memoria de la práctica 4.
</commit_message>
<xml_diff>
--- a/P4/plantilla-practica4-20200420.docx
+++ b/P4/plantilla-practica4-20200420.docx
@@ -4,23 +4,19 @@
   <w:body>
     <w:p>
       <w:pPr>
-        <w:pStyle w:val="Title"/>
+        <w:pStyle w:val="Titular"/>
         <w:rPr/>
       </w:pPr>
       <w:bookmarkStart w:id="0" w:name="_Toc411429199"/>
       <w:bookmarkEnd w:id="0"/>
       <w:r>
         <w:rPr/>
-        <w:t>Redes Multimedia– Prácticas 20</w:t>
-      </w:r>
-      <w:r>
-        <w:rPr/>
-        <w:t>20</w:t>
+        <w:t>Redes Multimedia– Prácticas 2020</w:t>
       </w:r>
     </w:p>
     <w:p>
       <w:pPr>
-        <w:pStyle w:val="Title"/>
+        <w:pStyle w:val="Titular"/>
         <w:rPr/>
       </w:pPr>
       <w:r>
@@ -35,7 +31,7 @@
       </w:pPr>
       <w:r>
         <w:rPr/>
-        <w:t xml:space="preserve">Turno y pareja: </w:t>
+        <w:t>Turno y pareja: 2461_06</w:t>
       </w:r>
     </w:p>
     <w:p>
@@ -51,19 +47,12 @@
     <w:p>
       <w:pPr>
         <w:pStyle w:val="Normal"/>
-        <w:rPr>
-          <w:highlight w:val="yellow"/>
-        </w:rPr>
+        <w:rPr/>
       </w:pPr>
       <w:r>
         <w:rPr/>
         <w:tab/>
-      </w:r>
-      <w:r>
-        <w:rPr>
-          <w:highlight w:val="yellow"/>
-        </w:rPr>
-        <w:t>Nombre Apellidos</w:t>
+        <w:t>Pablo Díez del Pozo</w:t>
       </w:r>
     </w:p>
     <w:p>
@@ -74,12 +63,7 @@
       <w:r>
         <w:rPr/>
         <w:tab/>
-      </w:r>
-      <w:r>
-        <w:rPr>
-          <w:highlight w:val="yellow"/>
-        </w:rPr>
-        <w:t>Nombre Apellidos</w:t>
+        <w:t>Alejandro Alcalá Álvarez</w:t>
       </w:r>
     </w:p>
     <w:p>
@@ -89,7 +73,7 @@
       </w:pPr>
       <w:r>
         <w:rPr/>
-        <w:t xml:space="preserve">Fecha de entrega: </w:t>
+        <w:t>Fecha de entrega: 06 de mayo de 2020</w:t>
       </w:r>
     </w:p>
     <w:sdt>
@@ -98,7 +82,7 @@
           <w:docPartGallery w:val="Table of Contents"/>
           <w:docPartUnique w:val="true"/>
         </w:docPartObj>
-        <w:id w:val="291531702"/>
+        <w:id w:val="487648546"/>
       </w:sdtPr>
       <w:sdtContent>
         <w:p>
@@ -113,7 +97,7 @@
         </w:p>
         <w:p>
           <w:pPr>
-            <w:pStyle w:val="Contents1"/>
+            <w:pStyle w:val="Sumario1"/>
             <w:tabs>
               <w:tab w:val="right" w:pos="8504" w:leader="dot"/>
             </w:tabs>
@@ -125,7 +109,7 @@
           <w:r>
             <w:rPr>
               <w:webHidden/>
-              <w:rStyle w:val="IndexLink"/>
+              <w:rStyle w:val="Enlacedelndice"/>
               <w:vanish w:val="false"/>
             </w:rPr>
             <w:instrText> TOC \z \o "1-3" \u \h</w:instrText>
@@ -133,7 +117,7 @@
           <w:r>
             <w:rPr>
               <w:webHidden/>
-              <w:rStyle w:val="IndexLink"/>
+              <w:rStyle w:val="Enlacedelndice"/>
               <w:vanish w:val="false"/>
             </w:rPr>
             <w:fldChar w:fldCharType="separate"/>
@@ -142,7 +126,7 @@
             <w:r>
               <w:rPr>
                 <w:webHidden/>
-                <w:rStyle w:val="IndexLink"/>
+                <w:rStyle w:val="Enlacedelndice"/>
                 <w:vanish w:val="false"/>
               </w:rPr>
               <w:t>1Introducción</w:t>
@@ -153,7 +137,7 @@
         </w:p>
         <w:p>
           <w:pPr>
-            <w:pStyle w:val="Contents1"/>
+            <w:pStyle w:val="Sumario1"/>
             <w:tabs>
               <w:tab w:val="right" w:pos="8504" w:leader="dot"/>
             </w:tabs>
@@ -163,7 +147,7 @@
             <w:r>
               <w:rPr>
                 <w:webHidden/>
-                <w:rStyle w:val="IndexLink"/>
+                <w:rStyle w:val="Enlacedelndice"/>
                 <w:vanish w:val="false"/>
               </w:rPr>
               <w:t>2Realización de la práctica</w:t>
@@ -174,7 +158,7 @@
         </w:p>
         <w:p>
           <w:pPr>
-            <w:pStyle w:val="Contents1"/>
+            <w:pStyle w:val="Sumario1"/>
             <w:tabs>
               <w:tab w:val="right" w:pos="8504" w:leader="dot"/>
             </w:tabs>
@@ -184,7 +168,7 @@
             <w:r>
               <w:rPr>
                 <w:webHidden/>
-                <w:rStyle w:val="IndexLink"/>
+                <w:rStyle w:val="Enlacedelndice"/>
                 <w:vanish w:val="false"/>
               </w:rPr>
               <w:t>3Conclusiones</w:t>
@@ -238,7 +222,7 @@
     </w:p>
     <w:p>
       <w:pPr>
-        <w:pStyle w:val="Heading1"/>
+        <w:pStyle w:val="Ttulo1"/>
         <w:numPr>
           <w:ilvl w:val="0"/>
           <w:numId w:val="2"/>
@@ -272,7 +256,57 @@
     </w:p>
     <w:p>
       <w:pPr>
-        <w:pStyle w:val="Heading1"/>
+        <w:pStyle w:val="Normal"/>
+        <w:rPr/>
+      </w:pPr>
+      <w:r>
+        <w:rPr/>
+        <w:t>El objetivo de esta práctica es saber los mecanismos que existen en las redes multimedias para proporcionar control de calidad, donde vamos a aprender diferentes métodos y donde llegaremos a ver en esta práctica lo siguiente:</w:t>
+      </w:r>
+    </w:p>
+    <w:p>
+      <w:pPr>
+        <w:pStyle w:val="Normal"/>
+        <w:rPr/>
+      </w:pPr>
+      <w:r>
+        <w:rPr/>
+        <w:t>- Ver el funcionamiento de un token bucket.</w:t>
+      </w:r>
+    </w:p>
+    <w:p>
+      <w:pPr>
+        <w:pStyle w:val="Normal"/>
+        <w:rPr/>
+      </w:pPr>
+      <w:r>
+        <w:rPr/>
+        <w:t>- Ver como afecta el token bucket a los flujos multimedia por la red.</w:t>
+      </w:r>
+    </w:p>
+    <w:p>
+      <w:pPr>
+        <w:pStyle w:val="Normal"/>
+        <w:rPr/>
+      </w:pPr>
+      <w:r>
+        <w:rPr/>
+        <w:t>- Comparar la técnica de conformado de tráfico con la política de tráfico.</w:t>
+      </w:r>
+    </w:p>
+    <w:p>
+      <w:pPr>
+        <w:pStyle w:val="Normal"/>
+        <w:rPr/>
+      </w:pPr>
+      <w:r>
+        <w:rPr/>
+        <w:t>- Aplicar los conocimientos que hemos aprendido en prácticas anteriores para poder realizar un buen estudio de esta técnica.</w:t>
+      </w:r>
+    </w:p>
+    <w:p>
+      <w:pPr>
+        <w:pStyle w:val="Ttulo1"/>
         <w:numPr>
           <w:ilvl w:val="0"/>
           <w:numId w:val="2"/>
@@ -280,9 +314,9 @@
         <w:rPr/>
       </w:pPr>
       <w:bookmarkStart w:id="3" w:name="__RefHeading___Toc342_1728926191"/>
-      <w:bookmarkStart w:id="4" w:name="_Toc4114291991"/>
+      <w:bookmarkStart w:id="4" w:name="_Toc411429201"/>
       <w:bookmarkStart w:id="5" w:name="_Toc447724965"/>
-      <w:bookmarkStart w:id="6" w:name="_Toc411429201"/>
+      <w:bookmarkStart w:id="6" w:name="_Toc4114291991"/>
       <w:bookmarkEnd w:id="3"/>
       <w:bookmarkEnd w:id="4"/>
       <w:bookmarkEnd w:id="5"/>
@@ -294,7 +328,7 @@
     </w:p>
     <w:p>
       <w:pPr>
-        <w:pStyle w:val="Heading2"/>
+        <w:pStyle w:val="Ttulo2"/>
         <w:numPr>
           <w:ilvl w:val="0"/>
           <w:numId w:val="0"/>
@@ -305,10 +339,10 @@
       <w:r>
         <w:rPr/>
       </w:r>
-      <w:bookmarkStart w:id="7" w:name="_Toc447724966"/>
-      <w:bookmarkStart w:id="8" w:name="_Toc410209332"/>
-      <w:bookmarkStart w:id="9" w:name="_Toc447724966"/>
-      <w:bookmarkStart w:id="10" w:name="_Toc410209332"/>
+      <w:bookmarkStart w:id="7" w:name="_Toc410209332"/>
+      <w:bookmarkStart w:id="8" w:name="_Toc447724966"/>
+      <w:bookmarkStart w:id="9" w:name="_Toc410209332"/>
+      <w:bookmarkStart w:id="10" w:name="_Toc447724966"/>
       <w:bookmarkEnd w:id="9"/>
       <w:bookmarkEnd w:id="10"/>
     </w:p>
@@ -412,6 +446,571 @@
             </w:pPr>
             <w:r>
               <w:rPr/>
+              <w:t>El código está divido en dos hilos, que esto hilos se crean para que el funcionamiento del proceso principal no se sobrecarga y haga que esto influya a la hora del funcionamiento del Token Bucket. El primer hilo consiste en llenar el cubo → este hilo se encarga de introducir fichas en el cubo a la tasa que se corresponda con el escenario seleccionado.</w:t>
+            </w:r>
+          </w:p>
+          <w:p>
+            <w:pPr>
+              <w:pStyle w:val="Normal"/>
+              <w:spacing w:lineRule="auto" w:line="240" w:before="0" w:after="0"/>
+              <w:rPr/>
+            </w:pPr>
+            <w:r>
+              <w:rPr/>
+              <w:drawing>
+                <wp:anchor behindDoc="0" distT="0" distB="0" distL="0" distR="0" simplePos="0" locked="0" layoutInCell="1" allowOverlap="1" relativeHeight="2">
+                  <wp:simplePos x="0" y="0"/>
+                  <wp:positionH relativeFrom="column">
+                    <wp:align>center</wp:align>
+                  </wp:positionH>
+                  <wp:positionV relativeFrom="paragraph">
+                    <wp:posOffset>635</wp:posOffset>
+                  </wp:positionV>
+                  <wp:extent cx="4528185" cy="2409825"/>
+                  <wp:effectExtent l="0" t="0" r="0" b="0"/>
+                  <wp:wrapSquare wrapText="largest"/>
+                  <wp:docPr id="1" name="Imagen1" descr=""/>
+                  <wp:cNvGraphicFramePr>
+                    <a:graphicFrameLocks xmlns:a="http://schemas.openxmlformats.org/drawingml/2006/main" noChangeAspect="1"/>
+                  </wp:cNvGraphicFramePr>
+                  <a:graphic xmlns:a="http://schemas.openxmlformats.org/drawingml/2006/main">
+                    <a:graphicData uri="http://schemas.openxmlformats.org/drawingml/2006/picture">
+                      <pic:pic xmlns:pic="http://schemas.openxmlformats.org/drawingml/2006/picture">
+                        <pic:nvPicPr>
+                          <pic:cNvPr id="1" name="Imagen1" descr=""/>
+                          <pic:cNvPicPr>
+                            <a:picLocks noChangeAspect="1" noChangeArrowheads="1"/>
+                          </pic:cNvPicPr>
+                        </pic:nvPicPr>
+                        <pic:blipFill>
+                          <a:blip r:embed="rId2"/>
+                          <a:stretch>
+                            <a:fillRect/>
+                          </a:stretch>
+                        </pic:blipFill>
+                        <pic:spPr bwMode="auto">
+                          <a:xfrm>
+                            <a:off x="0" y="0"/>
+                            <a:ext cx="4528185" cy="2409825"/>
+                          </a:xfrm>
+                          <a:prstGeom prst="rect">
+                            <a:avLst/>
+                          </a:prstGeom>
+                        </pic:spPr>
+                      </pic:pic>
+                    </a:graphicData>
+                  </a:graphic>
+                </wp:anchor>
+              </w:drawing>
+            </w:r>
+          </w:p>
+          <w:p>
+            <w:pPr>
+              <w:pStyle w:val="Normal"/>
+              <w:spacing w:lineRule="auto" w:line="240" w:before="0" w:after="0"/>
+              <w:rPr/>
+            </w:pPr>
+            <w:r>
+              <w:rPr/>
+            </w:r>
+          </w:p>
+          <w:p>
+            <w:pPr>
+              <w:pStyle w:val="Normal"/>
+              <w:spacing w:lineRule="auto" w:line="240" w:before="0" w:after="0"/>
+              <w:rPr/>
+            </w:pPr>
+            <w:r>
+              <w:rPr/>
+            </w:r>
+          </w:p>
+          <w:p>
+            <w:pPr>
+              <w:pStyle w:val="Normal"/>
+              <w:spacing w:lineRule="auto" w:line="240" w:before="0" w:after="0"/>
+              <w:rPr/>
+            </w:pPr>
+            <w:r>
+              <w:rPr/>
+            </w:r>
+          </w:p>
+          <w:p>
+            <w:pPr>
+              <w:pStyle w:val="Normal"/>
+              <w:spacing w:lineRule="auto" w:line="240" w:before="0" w:after="0"/>
+              <w:rPr/>
+            </w:pPr>
+            <w:r>
+              <w:rPr/>
+            </w:r>
+          </w:p>
+          <w:p>
+            <w:pPr>
+              <w:pStyle w:val="Normal"/>
+              <w:spacing w:lineRule="auto" w:line="240" w:before="0" w:after="0"/>
+              <w:rPr/>
+            </w:pPr>
+            <w:r>
+              <w:rPr/>
+            </w:r>
+          </w:p>
+          <w:p>
+            <w:pPr>
+              <w:pStyle w:val="Normal"/>
+              <w:spacing w:lineRule="auto" w:line="240" w:before="0" w:after="0"/>
+              <w:rPr/>
+            </w:pPr>
+            <w:r>
+              <w:rPr/>
+            </w:r>
+          </w:p>
+          <w:p>
+            <w:pPr>
+              <w:pStyle w:val="Normal"/>
+              <w:spacing w:lineRule="auto" w:line="240" w:before="0" w:after="0"/>
+              <w:rPr/>
+            </w:pPr>
+            <w:r>
+              <w:rPr/>
+            </w:r>
+          </w:p>
+          <w:p>
+            <w:pPr>
+              <w:pStyle w:val="Normal"/>
+              <w:spacing w:lineRule="auto" w:line="240" w:before="0" w:after="0"/>
+              <w:rPr/>
+            </w:pPr>
+            <w:r>
+              <w:rPr/>
+            </w:r>
+          </w:p>
+          <w:p>
+            <w:pPr>
+              <w:pStyle w:val="Normal"/>
+              <w:spacing w:lineRule="auto" w:line="240" w:before="0" w:after="0"/>
+              <w:rPr/>
+            </w:pPr>
+            <w:r>
+              <w:rPr/>
+            </w:r>
+          </w:p>
+          <w:p>
+            <w:pPr>
+              <w:pStyle w:val="Normal"/>
+              <w:spacing w:lineRule="auto" w:line="240" w:before="0" w:after="0"/>
+              <w:rPr/>
+            </w:pPr>
+            <w:r>
+              <w:rPr/>
+            </w:r>
+          </w:p>
+          <w:p>
+            <w:pPr>
+              <w:pStyle w:val="Normal"/>
+              <w:spacing w:lineRule="auto" w:line="240" w:before="0" w:after="0"/>
+              <w:rPr/>
+            </w:pPr>
+            <w:r>
+              <w:rPr/>
+            </w:r>
+          </w:p>
+          <w:p>
+            <w:pPr>
+              <w:pStyle w:val="Normal"/>
+              <w:spacing w:lineRule="auto" w:line="240" w:before="0" w:after="0"/>
+              <w:rPr/>
+            </w:pPr>
+            <w:r>
+              <w:rPr/>
+            </w:r>
+          </w:p>
+          <w:p>
+            <w:pPr>
+              <w:pStyle w:val="Normal"/>
+              <w:spacing w:lineRule="auto" w:line="240" w:before="0" w:after="0"/>
+              <w:rPr/>
+            </w:pPr>
+            <w:r>
+              <w:rPr/>
+            </w:r>
+          </w:p>
+          <w:p>
+            <w:pPr>
+              <w:pStyle w:val="Normal"/>
+              <w:spacing w:lineRule="auto" w:line="240" w:before="0" w:after="0"/>
+              <w:rPr/>
+            </w:pPr>
+            <w:r>
+              <w:rPr/>
+            </w:r>
+          </w:p>
+          <w:p>
+            <w:pPr>
+              <w:pStyle w:val="Normal"/>
+              <w:spacing w:lineRule="auto" w:line="240" w:before="0" w:after="0"/>
+              <w:rPr/>
+            </w:pPr>
+            <w:r>
+              <w:rPr/>
+            </w:r>
+          </w:p>
+          <w:p>
+            <w:pPr>
+              <w:pStyle w:val="Normal"/>
+              <w:spacing w:lineRule="auto" w:line="240" w:before="0" w:after="0"/>
+              <w:rPr/>
+            </w:pPr>
+            <w:r>
+              <w:rPr/>
+            </w:r>
+          </w:p>
+          <w:p>
+            <w:pPr>
+              <w:pStyle w:val="Normal"/>
+              <w:spacing w:lineRule="auto" w:line="240" w:before="0" w:after="0"/>
+              <w:rPr/>
+            </w:pPr>
+            <w:r>
+              <w:rPr/>
+              <w:t>En el segundo hilo → se encarga de enviar el paquete al servidor, donde se cogen de una cola que hemos creado con anterioridad. Este hilo también se encarga de quitar del cubo los bytes que hemos utilizado.</w:t>
+            </w:r>
+          </w:p>
+          <w:p>
+            <w:pPr>
+              <w:pStyle w:val="Normal"/>
+              <w:spacing w:lineRule="auto" w:line="240" w:before="0" w:after="0"/>
+              <w:rPr/>
+            </w:pPr>
+            <w:r>
+              <w:rPr/>
+              <w:drawing>
+                <wp:anchor behindDoc="0" distT="0" distB="0" distL="0" distR="0" simplePos="0" locked="0" layoutInCell="1" allowOverlap="1" relativeHeight="3">
+                  <wp:simplePos x="0" y="0"/>
+                  <wp:positionH relativeFrom="column">
+                    <wp:posOffset>436245</wp:posOffset>
+                  </wp:positionH>
+                  <wp:positionV relativeFrom="paragraph">
+                    <wp:posOffset>28575</wp:posOffset>
+                  </wp:positionV>
+                  <wp:extent cx="4646930" cy="2075180"/>
+                  <wp:effectExtent l="0" t="0" r="0" b="0"/>
+                  <wp:wrapSquare wrapText="largest"/>
+                  <wp:docPr id="2" name="Imagen2" descr=""/>
+                  <wp:cNvGraphicFramePr>
+                    <a:graphicFrameLocks xmlns:a="http://schemas.openxmlformats.org/drawingml/2006/main" noChangeAspect="1"/>
+                  </wp:cNvGraphicFramePr>
+                  <a:graphic xmlns:a="http://schemas.openxmlformats.org/drawingml/2006/main">
+                    <a:graphicData uri="http://schemas.openxmlformats.org/drawingml/2006/picture">
+                      <pic:pic xmlns:pic="http://schemas.openxmlformats.org/drawingml/2006/picture">
+                        <pic:nvPicPr>
+                          <pic:cNvPr id="2" name="Imagen2" descr=""/>
+                          <pic:cNvPicPr>
+                            <a:picLocks noChangeAspect="1" noChangeArrowheads="1"/>
+                          </pic:cNvPicPr>
+                        </pic:nvPicPr>
+                        <pic:blipFill>
+                          <a:blip r:embed="rId3"/>
+                          <a:stretch>
+                            <a:fillRect/>
+                          </a:stretch>
+                        </pic:blipFill>
+                        <pic:spPr bwMode="auto">
+                          <a:xfrm>
+                            <a:off x="0" y="0"/>
+                            <a:ext cx="4646930" cy="2075180"/>
+                          </a:xfrm>
+                          <a:prstGeom prst="rect">
+                            <a:avLst/>
+                          </a:prstGeom>
+                        </pic:spPr>
+                      </pic:pic>
+                    </a:graphicData>
+                  </a:graphic>
+                </wp:anchor>
+              </w:drawing>
+            </w:r>
+          </w:p>
+          <w:p>
+            <w:pPr>
+              <w:pStyle w:val="Normal"/>
+              <w:spacing w:lineRule="auto" w:line="240" w:before="0" w:after="0"/>
+              <w:rPr/>
+            </w:pPr>
+            <w:r>
+              <w:rPr/>
+            </w:r>
+          </w:p>
+          <w:p>
+            <w:pPr>
+              <w:pStyle w:val="Normal"/>
+              <w:spacing w:lineRule="auto" w:line="240" w:before="0" w:after="0"/>
+              <w:rPr/>
+            </w:pPr>
+            <w:r>
+              <w:rPr/>
+            </w:r>
+          </w:p>
+          <w:p>
+            <w:pPr>
+              <w:pStyle w:val="Normal"/>
+              <w:spacing w:lineRule="auto" w:line="240" w:before="0" w:after="0"/>
+              <w:rPr/>
+            </w:pPr>
+            <w:r>
+              <w:rPr/>
+            </w:r>
+          </w:p>
+          <w:p>
+            <w:pPr>
+              <w:pStyle w:val="Normal"/>
+              <w:spacing w:lineRule="auto" w:line="240" w:before="0" w:after="0"/>
+              <w:rPr/>
+            </w:pPr>
+            <w:r>
+              <w:rPr/>
+            </w:r>
+          </w:p>
+          <w:p>
+            <w:pPr>
+              <w:pStyle w:val="Normal"/>
+              <w:spacing w:lineRule="auto" w:line="240" w:before="0" w:after="0"/>
+              <w:rPr/>
+            </w:pPr>
+            <w:r>
+              <w:rPr/>
+            </w:r>
+          </w:p>
+          <w:p>
+            <w:pPr>
+              <w:pStyle w:val="Normal"/>
+              <w:spacing w:lineRule="auto" w:line="240" w:before="0" w:after="0"/>
+              <w:rPr/>
+            </w:pPr>
+            <w:r>
+              <w:rPr/>
+            </w:r>
+          </w:p>
+          <w:p>
+            <w:pPr>
+              <w:pStyle w:val="Normal"/>
+              <w:spacing w:lineRule="auto" w:line="240" w:before="0" w:after="0"/>
+              <w:rPr/>
+            </w:pPr>
+            <w:r>
+              <w:rPr/>
+            </w:r>
+          </w:p>
+          <w:p>
+            <w:pPr>
+              <w:pStyle w:val="Normal"/>
+              <w:spacing w:lineRule="auto" w:line="240" w:before="0" w:after="0"/>
+              <w:rPr/>
+            </w:pPr>
+            <w:r>
+              <w:rPr/>
+            </w:r>
+          </w:p>
+          <w:p>
+            <w:pPr>
+              <w:pStyle w:val="Normal"/>
+              <w:spacing w:lineRule="auto" w:line="240" w:before="0" w:after="0"/>
+              <w:rPr/>
+            </w:pPr>
+            <w:r>
+              <w:rPr/>
+            </w:r>
+          </w:p>
+          <w:p>
+            <w:pPr>
+              <w:pStyle w:val="Normal"/>
+              <w:spacing w:lineRule="auto" w:line="240" w:before="0" w:after="0"/>
+              <w:rPr/>
+            </w:pPr>
+            <w:r>
+              <w:rPr/>
+            </w:r>
+          </w:p>
+          <w:p>
+            <w:pPr>
+              <w:pStyle w:val="Normal"/>
+              <w:spacing w:lineRule="auto" w:line="240" w:before="0" w:after="0"/>
+              <w:rPr/>
+            </w:pPr>
+            <w:r>
+              <w:rPr/>
+            </w:r>
+          </w:p>
+          <w:p>
+            <w:pPr>
+              <w:pStyle w:val="Normal"/>
+              <w:spacing w:lineRule="auto" w:line="240" w:before="0" w:after="0"/>
+              <w:rPr/>
+            </w:pPr>
+            <w:r>
+              <w:rPr/>
+            </w:r>
+          </w:p>
+          <w:p>
+            <w:pPr>
+              <w:pStyle w:val="Normal"/>
+              <w:spacing w:lineRule="auto" w:line="240" w:before="0" w:after="0"/>
+              <w:rPr/>
+            </w:pPr>
+            <w:r>
+              <w:rPr/>
+            </w:r>
+          </w:p>
+          <w:p>
+            <w:pPr>
+              <w:pStyle w:val="Normal"/>
+              <w:spacing w:lineRule="auto" w:line="240" w:before="0" w:after="0"/>
+              <w:rPr/>
+            </w:pPr>
+            <w:r>
+              <w:rPr/>
+              <w:t>Por parámetros introducimos la IP y puerto que recibimos paquetes, y también introducimos la IP y puerto que enviamos los paquetes que hemos recibido del cliente.</w:t>
+            </w:r>
+          </w:p>
+          <w:p>
+            <w:pPr>
+              <w:pStyle w:val="Normal"/>
+              <w:spacing w:lineRule="auto" w:line="240" w:before="0" w:after="0"/>
+              <w:rPr/>
+            </w:pPr>
+            <w:r>
+              <w:rPr/>
+              <w:t>Como podemos observar tenemos diferentes escenarios con distintos llenados del cubo y distintos tamaños.</w:t>
+            </w:r>
+          </w:p>
+          <w:p>
+            <w:pPr>
+              <w:pStyle w:val="Normal"/>
+              <w:spacing w:lineRule="auto" w:line="240" w:before="0" w:after="0"/>
+              <w:rPr/>
+            </w:pPr>
+            <w:r>
+              <w:rPr/>
+              <w:drawing>
+                <wp:anchor behindDoc="0" distT="0" distB="0" distL="0" distR="0" simplePos="0" locked="0" layoutInCell="1" allowOverlap="1" relativeHeight="4">
+                  <wp:simplePos x="0" y="0"/>
+                  <wp:positionH relativeFrom="column">
+                    <wp:posOffset>0</wp:posOffset>
+                  </wp:positionH>
+                  <wp:positionV relativeFrom="paragraph">
+                    <wp:posOffset>76835</wp:posOffset>
+                  </wp:positionV>
+                  <wp:extent cx="5379720" cy="463550"/>
+                  <wp:effectExtent l="0" t="0" r="0" b="0"/>
+                  <wp:wrapSquare wrapText="largest"/>
+                  <wp:docPr id="3" name="Imagen3" descr=""/>
+                  <wp:cNvGraphicFramePr>
+                    <a:graphicFrameLocks xmlns:a="http://schemas.openxmlformats.org/drawingml/2006/main" noChangeAspect="1"/>
+                  </wp:cNvGraphicFramePr>
+                  <a:graphic xmlns:a="http://schemas.openxmlformats.org/drawingml/2006/main">
+                    <a:graphicData uri="http://schemas.openxmlformats.org/drawingml/2006/picture">
+                      <pic:pic xmlns:pic="http://schemas.openxmlformats.org/drawingml/2006/picture">
+                        <pic:nvPicPr>
+                          <pic:cNvPr id="3" name="Imagen3" descr=""/>
+                          <pic:cNvPicPr>
+                            <a:picLocks noChangeAspect="1" noChangeArrowheads="1"/>
+                          </pic:cNvPicPr>
+                        </pic:nvPicPr>
+                        <pic:blipFill>
+                          <a:blip r:embed="rId4"/>
+                          <a:stretch>
+                            <a:fillRect/>
+                          </a:stretch>
+                        </pic:blipFill>
+                        <pic:spPr bwMode="auto">
+                          <a:xfrm>
+                            <a:off x="0" y="0"/>
+                            <a:ext cx="5379720" cy="463550"/>
+                          </a:xfrm>
+                          <a:prstGeom prst="rect">
+                            <a:avLst/>
+                          </a:prstGeom>
+                        </pic:spPr>
+                      </pic:pic>
+                    </a:graphicData>
+                  </a:graphic>
+                </wp:anchor>
+              </w:drawing>
+            </w:r>
+          </w:p>
+          <w:p>
+            <w:pPr>
+              <w:pStyle w:val="Normal"/>
+              <w:spacing w:lineRule="auto" w:line="240" w:before="0" w:after="0"/>
+              <w:rPr/>
+            </w:pPr>
+            <w:r>
+              <w:rPr/>
+              <w:t>El emulador esta escuchando todo el rato por si recibe paquetes del cliente y los encola en una cola creada para que lo utilice el Token Bucket.</w:t>
+            </w:r>
+          </w:p>
+          <w:p>
+            <w:pPr>
+              <w:pStyle w:val="Normal"/>
+              <w:spacing w:lineRule="auto" w:line="240" w:before="0" w:after="0"/>
+              <w:rPr/>
+            </w:pPr>
+            <w:r>
+              <w:rPr/>
+              <w:drawing>
+                <wp:anchor behindDoc="0" distT="0" distB="0" distL="0" distR="0" simplePos="0" locked="0" layoutInCell="1" allowOverlap="1" relativeHeight="5">
+                  <wp:simplePos x="0" y="0"/>
+                  <wp:positionH relativeFrom="column">
+                    <wp:posOffset>0</wp:posOffset>
+                  </wp:positionH>
+                  <wp:positionV relativeFrom="paragraph">
+                    <wp:posOffset>95885</wp:posOffset>
+                  </wp:positionV>
+                  <wp:extent cx="5379720" cy="731520"/>
+                  <wp:effectExtent l="0" t="0" r="0" b="0"/>
+                  <wp:wrapSquare wrapText="largest"/>
+                  <wp:docPr id="4" name="Imagen4" descr=""/>
+                  <wp:cNvGraphicFramePr>
+                    <a:graphicFrameLocks xmlns:a="http://schemas.openxmlformats.org/drawingml/2006/main" noChangeAspect="1"/>
+                  </wp:cNvGraphicFramePr>
+                  <a:graphic xmlns:a="http://schemas.openxmlformats.org/drawingml/2006/main">
+                    <a:graphicData uri="http://schemas.openxmlformats.org/drawingml/2006/picture">
+                      <pic:pic xmlns:pic="http://schemas.openxmlformats.org/drawingml/2006/picture">
+                        <pic:nvPicPr>
+                          <pic:cNvPr id="4" name="Imagen4" descr=""/>
+                          <pic:cNvPicPr>
+                            <a:picLocks noChangeAspect="1" noChangeArrowheads="1"/>
+                          </pic:cNvPicPr>
+                        </pic:nvPicPr>
+                        <pic:blipFill>
+                          <a:blip r:embed="rId5"/>
+                          <a:stretch>
+                            <a:fillRect/>
+                          </a:stretch>
+                        </pic:blipFill>
+                        <pic:spPr bwMode="auto">
+                          <a:xfrm>
+                            <a:off x="0" y="0"/>
+                            <a:ext cx="5379720" cy="731520"/>
+                          </a:xfrm>
+                          <a:prstGeom prst="rect">
+                            <a:avLst/>
+                          </a:prstGeom>
+                        </pic:spPr>
+                      </pic:pic>
+                    </a:graphicData>
+                  </a:graphic>
+                </wp:anchor>
+              </w:drawing>
+            </w:r>
+          </w:p>
+          <w:p>
+            <w:pPr>
+              <w:pStyle w:val="Normal"/>
+              <w:spacing w:lineRule="auto" w:line="240" w:before="0" w:after="0"/>
+              <w:rPr/>
+            </w:pPr>
+            <w:r>
+              <w:rPr/>
             </w:r>
           </w:p>
           <w:p>
@@ -439,21 +1038,380 @@
             <w:pPr>
               <w:pStyle w:val="Normal"/>
               <w:spacing w:lineRule="auto" w:line="240" w:before="0" w:after="0"/>
+              <w:rPr/>
+            </w:pPr>
+            <w:r>
               <w:rPr>
                 <w:highlight w:val="yellow"/>
               </w:rPr>
-            </w:pPr>
-            <w:r>
+              <w:t xml:space="preserve">Explique aquí  cómo obtiene el CIR en bits/s y el MBS en bytes a partir de la información existente en el código. </w:t>
+            </w:r>
+          </w:p>
+          <w:p>
+            <w:pPr>
+              <w:pStyle w:val="Normal"/>
+              <w:spacing w:lineRule="auto" w:line="240" w:before="0" w:after="0"/>
+              <w:rPr/>
+            </w:pPr>
+            <w:r>
+              <w:rPr/>
+              <w:t>El cálculo del CIR en bits/s es el siguiente:</w:t>
+            </w:r>
+          </w:p>
+          <w:p>
+            <w:pPr>
+              <w:pStyle w:val="Normal"/>
+              <w:spacing w:lineRule="auto" w:line="240" w:before="0" w:after="0"/>
               <w:rPr>
                 <w:highlight w:val="yellow"/>
               </w:rPr>
-              <w:t xml:space="preserve">Explique aquí  cómo obtiene el CIR en bits/s y el MBS en bytes a partir de la información existente en el código. </w:t>
-            </w:r>
-          </w:p>
-          <w:p>
-            <w:pPr>
-              <w:pStyle w:val="Normal"/>
-              <w:spacing w:lineRule="auto" w:line="240" w:before="0" w:after="0"/>
+            </w:pPr>
+            <w:r>
+              <w:rPr/>
+            </w:r>
+          </w:p>
+          <w:p>
+            <w:pPr>
+              <w:pStyle w:val="Normal"/>
+              <w:spacing w:lineRule="auto" w:line="240" w:before="0" w:after="0"/>
+              <w:jc w:val="center"/>
+              <w:rPr/>
+            </w:pPr>
+            <w:r>
+              <w:rPr/>
+            </w:r>
+            <m:oMath xmlns:m="http://schemas.openxmlformats.org/officeDocument/2006/math">
+              <m:f>
+                <m:fPr>
+                  <m:type m:val="lin"/>
+                </m:fPr>
+                <m:num>
+                  <m:r>
+                    <w:rPr>
+                      <w:rFonts w:ascii="Cambria Math" w:hAnsi="Cambria Math"/>
+                    </w:rPr>
+                    <m:t xml:space="preserve">tokens</m:t>
+                  </m:r>
+                </m:num>
+                <m:den>
+                  <m:r>
+                    <w:rPr>
+                      <w:rFonts w:ascii="Cambria Math" w:hAnsi="Cambria Math"/>
+                    </w:rPr>
+                    <m:t xml:space="preserve">seg</m:t>
+                  </m:r>
+                </m:den>
+              </m:f>
+              <m:r>
+                <w:rPr>
+                  <w:rFonts w:ascii="Cambria Math" w:hAnsi="Cambria Math"/>
+                </w:rPr>
+                <m:t xml:space="preserve">=</m:t>
+              </m:r>
+              <m:r>
+                <w:rPr>
+                  <w:rFonts w:ascii="Cambria Math" w:hAnsi="Cambria Math"/>
+                </w:rPr>
+                <m:t xml:space="preserve">200</m:t>
+              </m:r>
+              <m:f>
+                <m:fPr>
+                  <m:type m:val="lin"/>
+                </m:fPr>
+                <m:num>
+                  <m:r>
+                    <w:rPr>
+                      <w:rFonts w:ascii="Cambria Math" w:hAnsi="Cambria Math"/>
+                    </w:rPr>
+                    <m:t xml:space="preserve">adciones</m:t>
+                  </m:r>
+                </m:num>
+                <m:den>
+                  <m:r>
+                    <w:rPr>
+                      <w:rFonts w:ascii="Cambria Math" w:hAnsi="Cambria Math"/>
+                    </w:rPr>
+                    <m:t xml:space="preserve">seg</m:t>
+                  </m:r>
+                </m:den>
+              </m:f>
+              <m:r>
+                <w:rPr>
+                  <w:rFonts w:ascii="Cambria Math" w:hAnsi="Cambria Math"/>
+                </w:rPr>
+                <m:t xml:space="preserve">×</m:t>
+              </m:r>
+              <m:r>
+                <w:rPr>
+                  <w:rFonts w:ascii="Cambria Math" w:hAnsi="Cambria Math"/>
+                </w:rPr>
+                <m:t xml:space="preserve">1500</m:t>
+              </m:r>
+              <m:r>
+                <w:rPr>
+                  <w:rFonts w:ascii="Cambria Math" w:hAnsi="Cambria Math"/>
+                </w:rPr>
+                <m:t xml:space="preserve">tokens</m:t>
+              </m:r>
+              <m:r>
+                <w:rPr>
+                  <w:rFonts w:ascii="Cambria Math" w:hAnsi="Cambria Math"/>
+                </w:rPr>
+                <m:t xml:space="preserve">=</m:t>
+              </m:r>
+              <m:r>
+                <w:rPr>
+                  <w:rFonts w:ascii="Cambria Math" w:hAnsi="Cambria Math"/>
+                </w:rPr>
+                <m:t xml:space="preserve">300000</m:t>
+              </m:r>
+              <m:f>
+                <m:fPr>
+                  <m:type m:val="lin"/>
+                </m:fPr>
+                <m:num>
+                  <m:r>
+                    <w:rPr>
+                      <w:rFonts w:ascii="Cambria Math" w:hAnsi="Cambria Math"/>
+                    </w:rPr>
+                    <m:t xml:space="preserve">tokens</m:t>
+                  </m:r>
+                </m:num>
+                <m:den>
+                  <m:r>
+                    <w:rPr>
+                      <w:rFonts w:ascii="Cambria Math" w:hAnsi="Cambria Math"/>
+                    </w:rPr>
+                    <m:t xml:space="preserve">seg</m:t>
+                  </m:r>
+                </m:den>
+              </m:f>
+            </m:oMath>
+          </w:p>
+          <w:p>
+            <w:pPr>
+              <w:pStyle w:val="Normal"/>
+              <w:spacing w:lineRule="auto" w:line="240" w:before="0" w:after="0"/>
+              <w:jc w:val="center"/>
+              <w:rPr/>
+            </w:pPr>
+            <w:r>
+              <w:rPr/>
+            </w:r>
+            <m:oMath xmlns:m="http://schemas.openxmlformats.org/officeDocument/2006/math">
+              <m:r>
+                <w:rPr>
+                  <w:rFonts w:ascii="Cambria Math" w:hAnsi="Cambria Math"/>
+                </w:rPr>
+                <m:t xml:space="preserve">CIR</m:t>
+              </m:r>
+              <m:d>
+                <m:dPr>
+                  <m:begChr m:val="("/>
+                  <m:endChr m:val=")"/>
+                </m:dPr>
+                <m:e>
+                  <m:f>
+                    <m:fPr>
+                      <m:type m:val="lin"/>
+                    </m:fPr>
+                    <m:num>
+                      <m:r>
+                        <w:rPr>
+                          <w:rFonts w:ascii="Cambria Math" w:hAnsi="Cambria Math"/>
+                        </w:rPr>
+                        <m:t xml:space="preserve">bits</m:t>
+                      </m:r>
+                    </m:num>
+                    <m:den>
+                      <m:r>
+                        <w:rPr>
+                          <w:rFonts w:ascii="Cambria Math" w:hAnsi="Cambria Math"/>
+                        </w:rPr>
+                        <m:t xml:space="preserve">s</m:t>
+                      </m:r>
+                    </m:den>
+                  </m:f>
+                </m:e>
+              </m:d>
+              <m:r>
+                <w:rPr>
+                  <w:rFonts w:ascii="Cambria Math" w:hAnsi="Cambria Math"/>
+                </w:rPr>
+                <m:t xml:space="preserve">=</m:t>
+              </m:r>
+              <m:r>
+                <w:rPr>
+                  <w:rFonts w:ascii="Cambria Math" w:hAnsi="Cambria Math"/>
+                </w:rPr>
+                <m:t xml:space="preserve">300000</m:t>
+              </m:r>
+              <m:r>
+                <w:rPr>
+                  <w:rFonts w:ascii="Cambria Math" w:hAnsi="Cambria Math"/>
+                </w:rPr>
+                <m:t xml:space="preserve">×</m:t>
+              </m:r>
+              <m:r>
+                <w:rPr>
+                  <w:rFonts w:ascii="Cambria Math" w:hAnsi="Cambria Math"/>
+                </w:rPr>
+                <m:t xml:space="preserve">8</m:t>
+              </m:r>
+              <m:r>
+                <w:rPr>
+                  <w:rFonts w:ascii="Cambria Math" w:hAnsi="Cambria Math"/>
+                </w:rPr>
+                <m:t xml:space="preserve">=</m:t>
+              </m:r>
+              <m:r>
+                <w:rPr>
+                  <w:rFonts w:ascii="Cambria Math" w:hAnsi="Cambria Math"/>
+                </w:rPr>
+                <m:t xml:space="preserve">2400000</m:t>
+              </m:r>
+              <m:f>
+                <m:fPr>
+                  <m:type m:val="lin"/>
+                </m:fPr>
+                <m:num>
+                  <m:r>
+                    <w:rPr>
+                      <w:rFonts w:ascii="Cambria Math" w:hAnsi="Cambria Math"/>
+                    </w:rPr>
+                    <m:t xml:space="preserve">bits</m:t>
+                  </m:r>
+                </m:num>
+                <m:den>
+                  <m:r>
+                    <w:rPr>
+                      <w:rFonts w:ascii="Cambria Math" w:hAnsi="Cambria Math"/>
+                    </w:rPr>
+                    <m:t xml:space="preserve">s</m:t>
+                  </m:r>
+                </m:den>
+              </m:f>
+            </m:oMath>
+          </w:p>
+          <w:p>
+            <w:pPr>
+              <w:pStyle w:val="Normal"/>
+              <w:spacing w:lineRule="auto" w:line="240" w:before="0" w:after="0"/>
+              <w:jc w:val="center"/>
+              <w:rPr/>
+            </w:pPr>
+            <w:r>
+              <w:rPr/>
+            </w:r>
+            <m:oMath xmlns:m="http://schemas.openxmlformats.org/officeDocument/2006/math">
+              <m:r>
+                <w:rPr>
+                  <w:rFonts w:ascii="Cambria Math" w:hAnsi="Cambria Math"/>
+                </w:rPr>
+                <m:t xml:space="preserve">CIR</m:t>
+              </m:r>
+              <m:d>
+                <m:dPr>
+                  <m:begChr m:val="("/>
+                  <m:endChr m:val=")"/>
+                </m:dPr>
+                <m:e>
+                  <m:f>
+                    <m:fPr>
+                      <m:type m:val="lin"/>
+                    </m:fPr>
+                    <m:num>
+                      <m:r>
+                        <w:rPr>
+                          <w:rFonts w:ascii="Cambria Math" w:hAnsi="Cambria Math"/>
+                        </w:rPr>
+                        <m:t xml:space="preserve">Kbits</m:t>
+                      </m:r>
+                    </m:num>
+                    <m:den>
+                      <m:r>
+                        <w:rPr>
+                          <w:rFonts w:ascii="Cambria Math" w:hAnsi="Cambria Math"/>
+                        </w:rPr>
+                        <m:t xml:space="preserve">seg</m:t>
+                      </m:r>
+                    </m:den>
+                  </m:f>
+                </m:e>
+              </m:d>
+              <m:r>
+                <w:rPr>
+                  <w:rFonts w:ascii="Cambria Math" w:hAnsi="Cambria Math"/>
+                </w:rPr>
+                <m:t xml:space="preserve">=</m:t>
+              </m:r>
+              <m:r>
+                <w:rPr>
+                  <w:rFonts w:ascii="Cambria Math" w:hAnsi="Cambria Math"/>
+                </w:rPr>
+                <m:t xml:space="preserve">2400</m:t>
+              </m:r>
+              <m:f>
+                <m:fPr>
+                  <m:type m:val="lin"/>
+                </m:fPr>
+                <m:num>
+                  <m:r>
+                    <w:rPr>
+                      <w:rFonts w:ascii="Cambria Math" w:hAnsi="Cambria Math"/>
+                    </w:rPr>
+                    <m:t xml:space="preserve">Kbits</m:t>
+                  </m:r>
+                </m:num>
+                <m:den>
+                  <m:r>
+                    <w:rPr>
+                      <w:rFonts w:ascii="Cambria Math" w:hAnsi="Cambria Math"/>
+                    </w:rPr>
+                    <m:t xml:space="preserve">seg</m:t>
+                  </m:r>
+                </m:den>
+              </m:f>
+              <m:r>
+                <w:rPr>
+                  <w:rFonts w:ascii="Cambria Math" w:hAnsi="Cambria Math"/>
+                </w:rPr>
+                <m:t xml:space="preserve">=</m:t>
+              </m:r>
+              <m:r>
+                <w:rPr>
+                  <w:rFonts w:ascii="Cambria Math" w:hAnsi="Cambria Math"/>
+                </w:rPr>
+                <m:t xml:space="preserve">2,4</m:t>
+              </m:r>
+              <m:f>
+                <m:fPr>
+                  <m:type m:val="lin"/>
+                </m:fPr>
+                <m:num>
+                  <m:r>
+                    <w:rPr>
+                      <w:rFonts w:ascii="Cambria Math" w:hAnsi="Cambria Math"/>
+                    </w:rPr>
+                    <m:t xml:space="preserve">Mb</m:t>
+                  </m:r>
+                </m:num>
+                <m:den>
+                  <m:r>
+                    <w:rPr>
+                      <w:rFonts w:ascii="Cambria Math" w:hAnsi="Cambria Math"/>
+                    </w:rPr>
+                    <m:t xml:space="preserve">s</m:t>
+                  </m:r>
+                </m:den>
+              </m:f>
+            </m:oMath>
+          </w:p>
+          <w:p>
+            <w:pPr>
+              <w:pStyle w:val="Normal"/>
+              <w:spacing w:lineRule="auto" w:line="240" w:before="0" w:after="0"/>
+              <w:jc w:val="center"/>
               <w:rPr>
                 <w:highlight w:val="yellow"/>
               </w:rPr>
@@ -462,6 +1420,18 @@
               <w:rPr>
                 <w:highlight w:val="yellow"/>
               </w:rPr>
+            </w:r>
+          </w:p>
+          <w:p>
+            <w:pPr>
+              <w:pStyle w:val="Normal"/>
+              <w:spacing w:lineRule="auto" w:line="240" w:before="0" w:after="0"/>
+              <w:jc w:val="left"/>
+              <w:rPr/>
+            </w:pPr>
+            <w:r>
+              <w:rPr/>
+              <w:t>El MBS se coge de la lista de TAMANO_CUBO y lo escogemos de la posición seis de esta lista que sería de 10000 bytes.</w:t>
             </w:r>
           </w:p>
         </w:tc>
@@ -553,10 +1523,8 @@
               <w:rPr/>
             </w:pPr>
             <w:r>
-              <w:rPr>
-                <w:highlight w:val="yellow"/>
-              </w:rPr>
-              <w:t>XXX</w:t>
+              <w:rPr/>
+              <w:t>6</w:t>
             </w:r>
           </w:p>
         </w:tc>
@@ -574,6 +1542,11 @@
             </w:pPr>
             <w:r>
               <w:rPr/>
+              <w:t>2400000</w:t>
+            </w:r>
+            <w:r>
+              <w:rPr/>
+              <w:t xml:space="preserve"> bits/s</w:t>
             </w:r>
           </w:p>
         </w:tc>
@@ -591,6 +1564,7 @@
             </w:pPr>
             <w:r>
               <w:rPr/>
+              <w:t>10000 bytes</w:t>
             </w:r>
           </w:p>
         </w:tc>
@@ -680,9 +1654,7 @@
     <w:p>
       <w:pPr>
         <w:pStyle w:val="Normal"/>
-        <w:rPr>
-          <w:u w:val="single"/>
-        </w:rPr>
+        <w:rPr/>
       </w:pPr>
       <w:r>
         <w:rPr>
@@ -692,10 +1664,9 @@
       </w:r>
       <w:r>
         <w:rPr>
-          <w:highlight w:val="yellow"/>
           <w:u w:val="single"/>
         </w:rPr>
-        <w:t>XXX</w:t>
+        <w:t>6</w:t>
       </w:r>
       <w:r>
         <w:rPr>
@@ -750,10 +1721,512 @@
             <w:pPr>
               <w:pStyle w:val="Normal"/>
               <w:spacing w:lineRule="auto" w:line="240" w:before="0" w:after="0"/>
-              <w:rPr/>
-            </w:pPr>
-            <w:r>
-              <w:rPr/>
+              <w:jc w:val="center"/>
+              <w:rPr>
+                <w:b/>
+                <w:b/>
+                <w:bCs/>
+                <w:u w:val="single"/>
+              </w:rPr>
+            </w:pPr>
+            <w:r>
+              <w:rPr>
+                <w:b/>
+                <w:bCs/>
+                <w:u w:val="single"/>
+              </w:rPr>
+              <w:t>ANTES DEL EMULADOR</w:t>
+            </w:r>
+          </w:p>
+          <w:p>
+            <w:pPr>
+              <w:pStyle w:val="Normal"/>
+              <w:spacing w:lineRule="auto" w:line="240" w:before="0" w:after="0"/>
+              <w:jc w:val="left"/>
+              <w:rPr>
+                <w:b w:val="false"/>
+                <w:b w:val="false"/>
+                <w:bCs w:val="false"/>
+                <w:u w:val="none"/>
+              </w:rPr>
+            </w:pPr>
+            <w:r>
+              <w:rPr>
+                <w:b w:val="false"/>
+                <w:bCs w:val="false"/>
+                <w:u w:val="none"/>
+              </w:rPr>
+              <w:drawing>
+                <wp:anchor behindDoc="0" distT="0" distB="0" distL="0" distR="0" simplePos="0" locked="0" layoutInCell="1" allowOverlap="1" relativeHeight="14">
+                  <wp:simplePos x="0" y="0"/>
+                  <wp:positionH relativeFrom="column">
+                    <wp:align>center</wp:align>
+                  </wp:positionH>
+                  <wp:positionV relativeFrom="paragraph">
+                    <wp:posOffset>635</wp:posOffset>
+                  </wp:positionV>
+                  <wp:extent cx="5354955" cy="2735580"/>
+                  <wp:effectExtent l="0" t="0" r="0" b="0"/>
+                  <wp:wrapSquare wrapText="largest"/>
+                  <wp:docPr id="5" name="Imagen11" descr=""/>
+                  <wp:cNvGraphicFramePr>
+                    <a:graphicFrameLocks xmlns:a="http://schemas.openxmlformats.org/drawingml/2006/main" noChangeAspect="1"/>
+                  </wp:cNvGraphicFramePr>
+                  <a:graphic xmlns:a="http://schemas.openxmlformats.org/drawingml/2006/main">
+                    <a:graphicData uri="http://schemas.openxmlformats.org/drawingml/2006/picture">
+                      <pic:pic xmlns:pic="http://schemas.openxmlformats.org/drawingml/2006/picture">
+                        <pic:nvPicPr>
+                          <pic:cNvPr id="5" name="Imagen11" descr=""/>
+                          <pic:cNvPicPr>
+                            <a:picLocks noChangeAspect="1" noChangeArrowheads="1"/>
+                          </pic:cNvPicPr>
+                        </pic:nvPicPr>
+                        <pic:blipFill>
+                          <a:blip r:embed="rId6"/>
+                          <a:stretch>
+                            <a:fillRect/>
+                          </a:stretch>
+                        </pic:blipFill>
+                        <pic:spPr bwMode="auto">
+                          <a:xfrm>
+                            <a:off x="0" y="0"/>
+                            <a:ext cx="5354955" cy="2735580"/>
+                          </a:xfrm>
+                          <a:prstGeom prst="rect">
+                            <a:avLst/>
+                          </a:prstGeom>
+                        </pic:spPr>
+                      </pic:pic>
+                    </a:graphicData>
+                  </a:graphic>
+                </wp:anchor>
+              </w:drawing>
+            </w:r>
+          </w:p>
+          <w:p>
+            <w:pPr>
+              <w:pStyle w:val="Normal"/>
+              <w:spacing w:lineRule="auto" w:line="240" w:before="0" w:after="0"/>
+              <w:jc w:val="center"/>
+              <w:rPr>
+                <w:b/>
+                <w:b/>
+                <w:bCs/>
+                <w:u w:val="single"/>
+              </w:rPr>
+            </w:pPr>
+            <w:r>
+              <w:rPr>
+                <w:b/>
+                <w:bCs/>
+                <w:u w:val="single"/>
+              </w:rPr>
+            </w:r>
+          </w:p>
+          <w:p>
+            <w:pPr>
+              <w:pStyle w:val="Normal"/>
+              <w:spacing w:lineRule="auto" w:line="240" w:before="0" w:after="0"/>
+              <w:jc w:val="center"/>
+              <w:rPr>
+                <w:b/>
+                <w:b/>
+                <w:bCs/>
+                <w:u w:val="single"/>
+              </w:rPr>
+            </w:pPr>
+            <w:r>
+              <w:rPr>
+                <w:b/>
+                <w:bCs/>
+                <w:u w:val="single"/>
+              </w:rPr>
+            </w:r>
+          </w:p>
+          <w:p>
+            <w:pPr>
+              <w:pStyle w:val="Normal"/>
+              <w:spacing w:lineRule="auto" w:line="240" w:before="0" w:after="0"/>
+              <w:jc w:val="center"/>
+              <w:rPr>
+                <w:b/>
+                <w:b/>
+                <w:bCs/>
+                <w:u w:val="single"/>
+              </w:rPr>
+            </w:pPr>
+            <w:r>
+              <w:rPr>
+                <w:b/>
+                <w:bCs/>
+                <w:u w:val="single"/>
+              </w:rPr>
+            </w:r>
+          </w:p>
+          <w:p>
+            <w:pPr>
+              <w:pStyle w:val="Normal"/>
+              <w:spacing w:lineRule="auto" w:line="240" w:before="0" w:after="0"/>
+              <w:jc w:val="center"/>
+              <w:rPr>
+                <w:b/>
+                <w:b/>
+                <w:bCs/>
+                <w:u w:val="single"/>
+              </w:rPr>
+            </w:pPr>
+            <w:r>
+              <w:rPr>
+                <w:b/>
+                <w:bCs/>
+                <w:u w:val="single"/>
+              </w:rPr>
+            </w:r>
+          </w:p>
+          <w:p>
+            <w:pPr>
+              <w:pStyle w:val="Normal"/>
+              <w:spacing w:lineRule="auto" w:line="240" w:before="0" w:after="0"/>
+              <w:jc w:val="center"/>
+              <w:rPr>
+                <w:b/>
+                <w:b/>
+                <w:bCs/>
+                <w:u w:val="single"/>
+              </w:rPr>
+            </w:pPr>
+            <w:r>
+              <w:rPr>
+                <w:b/>
+                <w:bCs/>
+                <w:u w:val="single"/>
+              </w:rPr>
+            </w:r>
+          </w:p>
+          <w:p>
+            <w:pPr>
+              <w:pStyle w:val="Normal"/>
+              <w:spacing w:lineRule="auto" w:line="240" w:before="0" w:after="0"/>
+              <w:jc w:val="center"/>
+              <w:rPr>
+                <w:b/>
+                <w:b/>
+                <w:bCs/>
+                <w:u w:val="single"/>
+              </w:rPr>
+            </w:pPr>
+            <w:r>
+              <w:rPr>
+                <w:b/>
+                <w:bCs/>
+                <w:u w:val="single"/>
+              </w:rPr>
+            </w:r>
+          </w:p>
+          <w:p>
+            <w:pPr>
+              <w:pStyle w:val="Normal"/>
+              <w:spacing w:lineRule="auto" w:line="240" w:before="0" w:after="0"/>
+              <w:jc w:val="center"/>
+              <w:rPr>
+                <w:b/>
+                <w:b/>
+                <w:bCs/>
+                <w:u w:val="single"/>
+              </w:rPr>
+            </w:pPr>
+            <w:r>
+              <w:rPr>
+                <w:b/>
+                <w:bCs/>
+                <w:u w:val="single"/>
+              </w:rPr>
+            </w:r>
+          </w:p>
+          <w:p>
+            <w:pPr>
+              <w:pStyle w:val="Normal"/>
+              <w:spacing w:lineRule="auto" w:line="240" w:before="0" w:after="0"/>
+              <w:jc w:val="center"/>
+              <w:rPr>
+                <w:b/>
+                <w:b/>
+                <w:bCs/>
+                <w:u w:val="single"/>
+              </w:rPr>
+            </w:pPr>
+            <w:r>
+              <w:rPr>
+                <w:b/>
+                <w:bCs/>
+                <w:u w:val="single"/>
+              </w:rPr>
+            </w:r>
+          </w:p>
+          <w:p>
+            <w:pPr>
+              <w:pStyle w:val="Normal"/>
+              <w:spacing w:lineRule="auto" w:line="240" w:before="0" w:after="0"/>
+              <w:jc w:val="center"/>
+              <w:rPr>
+                <w:b/>
+                <w:b/>
+                <w:bCs/>
+                <w:u w:val="single"/>
+              </w:rPr>
+            </w:pPr>
+            <w:r>
+              <w:rPr>
+                <w:b/>
+                <w:bCs/>
+                <w:u w:val="single"/>
+              </w:rPr>
+            </w:r>
+          </w:p>
+          <w:p>
+            <w:pPr>
+              <w:pStyle w:val="Normal"/>
+              <w:spacing w:lineRule="auto" w:line="240" w:before="0" w:after="0"/>
+              <w:jc w:val="center"/>
+              <w:rPr>
+                <w:b/>
+                <w:b/>
+                <w:bCs/>
+                <w:u w:val="single"/>
+              </w:rPr>
+            </w:pPr>
+            <w:r>
+              <w:rPr>
+                <w:b/>
+                <w:bCs/>
+                <w:u w:val="single"/>
+              </w:rPr>
+            </w:r>
+          </w:p>
+          <w:p>
+            <w:pPr>
+              <w:pStyle w:val="Normal"/>
+              <w:spacing w:lineRule="auto" w:line="240" w:before="0" w:after="0"/>
+              <w:jc w:val="center"/>
+              <w:rPr>
+                <w:b/>
+                <w:b/>
+                <w:bCs/>
+                <w:u w:val="single"/>
+              </w:rPr>
+            </w:pPr>
+            <w:r>
+              <w:rPr>
+                <w:b/>
+                <w:bCs/>
+                <w:u w:val="single"/>
+              </w:rPr>
+            </w:r>
+          </w:p>
+          <w:p>
+            <w:pPr>
+              <w:pStyle w:val="Normal"/>
+              <w:spacing w:lineRule="auto" w:line="240" w:before="0" w:after="0"/>
+              <w:jc w:val="center"/>
+              <w:rPr>
+                <w:b/>
+                <w:b/>
+                <w:bCs/>
+                <w:u w:val="single"/>
+              </w:rPr>
+            </w:pPr>
+            <w:r>
+              <w:rPr>
+                <w:b/>
+                <w:bCs/>
+                <w:u w:val="single"/>
+              </w:rPr>
+            </w:r>
+          </w:p>
+          <w:p>
+            <w:pPr>
+              <w:pStyle w:val="Normal"/>
+              <w:spacing w:lineRule="auto" w:line="240" w:before="0" w:after="0"/>
+              <w:jc w:val="center"/>
+              <w:rPr>
+                <w:b/>
+                <w:b/>
+                <w:bCs/>
+                <w:u w:val="single"/>
+              </w:rPr>
+            </w:pPr>
+            <w:r>
+              <w:rPr>
+                <w:b/>
+                <w:bCs/>
+                <w:u w:val="single"/>
+              </w:rPr>
+            </w:r>
+          </w:p>
+          <w:p>
+            <w:pPr>
+              <w:pStyle w:val="Normal"/>
+              <w:spacing w:lineRule="auto" w:line="240" w:before="0" w:after="0"/>
+              <w:jc w:val="center"/>
+              <w:rPr>
+                <w:b/>
+                <w:b/>
+                <w:bCs/>
+                <w:u w:val="single"/>
+              </w:rPr>
+            </w:pPr>
+            <w:r>
+              <w:rPr>
+                <w:b/>
+                <w:bCs/>
+                <w:u w:val="single"/>
+              </w:rPr>
+            </w:r>
+          </w:p>
+          <w:p>
+            <w:pPr>
+              <w:pStyle w:val="Normal"/>
+              <w:spacing w:lineRule="auto" w:line="240" w:before="0" w:after="0"/>
+              <w:jc w:val="center"/>
+              <w:rPr>
+                <w:b/>
+                <w:b/>
+                <w:bCs/>
+                <w:u w:val="single"/>
+              </w:rPr>
+            </w:pPr>
+            <w:r>
+              <w:rPr>
+                <w:b/>
+                <w:bCs/>
+                <w:u w:val="single"/>
+              </w:rPr>
+            </w:r>
+          </w:p>
+          <w:p>
+            <w:pPr>
+              <w:pStyle w:val="Normal"/>
+              <w:spacing w:lineRule="auto" w:line="240" w:before="0" w:after="0"/>
+              <w:jc w:val="center"/>
+              <w:rPr>
+                <w:b/>
+                <w:b/>
+                <w:bCs/>
+                <w:u w:val="single"/>
+              </w:rPr>
+            </w:pPr>
+            <w:r>
+              <w:rPr>
+                <w:b/>
+                <w:bCs/>
+                <w:u w:val="single"/>
+              </w:rPr>
+            </w:r>
+          </w:p>
+          <w:p>
+            <w:pPr>
+              <w:pStyle w:val="Normal"/>
+              <w:spacing w:lineRule="auto" w:line="240" w:before="0" w:after="0"/>
+              <w:jc w:val="center"/>
+              <w:rPr>
+                <w:b/>
+                <w:b/>
+                <w:bCs/>
+                <w:u w:val="single"/>
+              </w:rPr>
+            </w:pPr>
+            <w:r>
+              <w:rPr>
+                <w:b/>
+                <w:bCs/>
+                <w:u w:val="single"/>
+              </w:rPr>
+            </w:r>
+          </w:p>
+          <w:p>
+            <w:pPr>
+              <w:pStyle w:val="Normal"/>
+              <w:spacing w:lineRule="auto" w:line="240" w:before="0" w:after="0"/>
+              <w:jc w:val="center"/>
+              <w:rPr>
+                <w:b/>
+                <w:b/>
+                <w:bCs/>
+                <w:u w:val="single"/>
+              </w:rPr>
+            </w:pPr>
+            <w:r>
+              <w:rPr>
+                <w:b/>
+                <w:bCs/>
+                <w:u w:val="single"/>
+              </w:rPr>
+              <w:t>DESPUÉS DEL EMULADOR</w:t>
+            </w:r>
+          </w:p>
+          <w:p>
+            <w:pPr>
+              <w:pStyle w:val="Normal"/>
+              <w:spacing w:lineRule="auto" w:line="240" w:before="0" w:after="0"/>
+              <w:jc w:val="left"/>
+              <w:rPr>
+                <w:b w:val="false"/>
+                <w:b w:val="false"/>
+                <w:bCs w:val="false"/>
+                <w:u w:val="none"/>
+              </w:rPr>
+            </w:pPr>
+            <w:r>
+              <w:rPr>
+                <w:b w:val="false"/>
+                <w:bCs w:val="false"/>
+                <w:u w:val="none"/>
+              </w:rPr>
+              <w:drawing>
+                <wp:anchor behindDoc="0" distT="0" distB="0" distL="0" distR="0" simplePos="0" locked="0" layoutInCell="1" allowOverlap="1" relativeHeight="15">
+                  <wp:simplePos x="0" y="0"/>
+                  <wp:positionH relativeFrom="column">
+                    <wp:align>center</wp:align>
+                  </wp:positionH>
+                  <wp:positionV relativeFrom="paragraph">
+                    <wp:posOffset>635</wp:posOffset>
+                  </wp:positionV>
+                  <wp:extent cx="5354955" cy="2735580"/>
+                  <wp:effectExtent l="0" t="0" r="0" b="0"/>
+                  <wp:wrapSquare wrapText="largest"/>
+                  <wp:docPr id="6" name="Imagen12" descr=""/>
+                  <wp:cNvGraphicFramePr>
+                    <a:graphicFrameLocks xmlns:a="http://schemas.openxmlformats.org/drawingml/2006/main" noChangeAspect="1"/>
+                  </wp:cNvGraphicFramePr>
+                  <a:graphic xmlns:a="http://schemas.openxmlformats.org/drawingml/2006/main">
+                    <a:graphicData uri="http://schemas.openxmlformats.org/drawingml/2006/picture">
+                      <pic:pic xmlns:pic="http://schemas.openxmlformats.org/drawingml/2006/picture">
+                        <pic:nvPicPr>
+                          <pic:cNvPr id="6" name="Imagen12" descr=""/>
+                          <pic:cNvPicPr>
+                            <a:picLocks noChangeAspect="1" noChangeArrowheads="1"/>
+                          </pic:cNvPicPr>
+                        </pic:nvPicPr>
+                        <pic:blipFill>
+                          <a:blip r:embed="rId7"/>
+                          <a:stretch>
+                            <a:fillRect/>
+                          </a:stretch>
+                        </pic:blipFill>
+                        <pic:spPr bwMode="auto">
+                          <a:xfrm>
+                            <a:off x="0" y="0"/>
+                            <a:ext cx="5354955" cy="2735580"/>
+                          </a:xfrm>
+                          <a:prstGeom prst="rect">
+                            <a:avLst/>
+                          </a:prstGeom>
+                        </pic:spPr>
+                      </pic:pic>
+                    </a:graphicData>
+                  </a:graphic>
+                </wp:anchor>
+              </w:drawing>
             </w:r>
           </w:p>
           <w:p>
@@ -780,15 +2253,46 @@
             <w:pPr>
               <w:pStyle w:val="Normal"/>
               <w:spacing w:lineRule="auto" w:line="240" w:before="0" w:after="0"/>
+              <w:rPr/>
+            </w:pPr>
+            <w:r>
               <w:rPr>
                 <w:highlight w:val="yellow"/>
               </w:rPr>
-            </w:pPr>
-            <w:r>
-              <w:rPr>
-                <w:highlight w:val="yellow"/>
-              </w:rPr>
               <w:t>Indique qué filtro de visualización ha utilizado para representar cada caso.</w:t>
+            </w:r>
+          </w:p>
+          <w:p>
+            <w:pPr>
+              <w:pStyle w:val="Normal"/>
+              <w:spacing w:lineRule="auto" w:line="240" w:before="0" w:after="0"/>
+              <w:rPr/>
+            </w:pPr>
+            <w:r>
+              <w:rPr/>
+              <w:t>El filtro que hemos utilizado son los siguientes:</w:t>
+            </w:r>
+          </w:p>
+          <w:p>
+            <w:pPr>
+              <w:pStyle w:val="Normal"/>
+              <w:spacing w:lineRule="auto" w:line="240" w:before="0" w:after="0"/>
+              <w:rPr/>
+            </w:pPr>
+            <w:r>
+              <w:rPr/>
+              <w:t>- Para el tráfico para la entrada del emulador es el siguiente: udp.dstport == 5004, debido a que el emulador recibe los paquete a ese puerto.</w:t>
+            </w:r>
+          </w:p>
+          <w:p>
+            <w:pPr>
+              <w:pStyle w:val="Normal"/>
+              <w:spacing w:lineRule="auto" w:line="240" w:before="0" w:after="0"/>
+              <w:rPr/>
+            </w:pPr>
+            <w:r>
+              <w:rPr/>
+              <w:t>- Para el tráfico para la salida del emulador es la siguiente: udp.dstport == 5005, debido a que es donde envía el emulador al servidor.</w:t>
             </w:r>
           </w:p>
           <w:p>
@@ -819,15 +2323,24 @@
             <w:pPr>
               <w:pStyle w:val="Normal"/>
               <w:spacing w:lineRule="auto" w:line="240" w:before="0" w:after="0"/>
+              <w:rPr/>
+            </w:pPr>
+            <w:r>
               <w:rPr>
                 <w:highlight w:val="yellow"/>
               </w:rPr>
-            </w:pPr>
-            <w:r>
-              <w:rPr>
-                <w:highlight w:val="yellow"/>
-              </w:rPr>
               <w:t>Explique aquí los resultados obtenidos en la gráfica.</w:t>
+            </w:r>
+          </w:p>
+          <w:p>
+            <w:pPr>
+              <w:pStyle w:val="Normal"/>
+              <w:spacing w:lineRule="auto" w:line="240" w:before="0" w:after="0"/>
+              <w:rPr/>
+            </w:pPr>
+            <w:r>
+              <w:rPr/>
+              <w:t>Los resultados son los esperados, debido a que los paquetes no se encolan y los paquetes van llegando al emulador y van saliendo al mismo ritmo que van entrando en el Token Bucket, debido a que no excedemos la tasa máxima a la que puede enviar los paquetes.</w:t>
             </w:r>
           </w:p>
           <w:p>
@@ -884,20 +2397,122 @@
         <w:rPr>
           <w:u w:val="single"/>
         </w:rPr>
-        <w:t xml:space="preserve">Escenario </w:t>
-      </w:r>
-      <w:r>
-        <w:rPr>
-          <w:highlight w:val="yellow"/>
-          <w:u w:val="single"/>
-        </w:rPr>
-        <w:t>XXX</w:t>
-      </w:r>
-      <w:r>
+      </w:r>
+    </w:p>
+    <w:p>
+      <w:pPr>
+        <w:pStyle w:val="Normal"/>
         <w:rPr>
           <w:u w:val="single"/>
         </w:rPr>
-        <w:t>, limitación a 10 Mbps</w:t>
+      </w:pPr>
+      <w:r>
+        <w:rPr>
+          <w:u w:val="single"/>
+        </w:rPr>
+      </w:r>
+    </w:p>
+    <w:p>
+      <w:pPr>
+        <w:pStyle w:val="Normal"/>
+        <w:rPr>
+          <w:u w:val="single"/>
+        </w:rPr>
+      </w:pPr>
+      <w:r>
+        <w:rPr>
+          <w:u w:val="single"/>
+        </w:rPr>
+      </w:r>
+    </w:p>
+    <w:p>
+      <w:pPr>
+        <w:pStyle w:val="Normal"/>
+        <w:rPr>
+          <w:u w:val="single"/>
+        </w:rPr>
+      </w:pPr>
+      <w:r>
+        <w:rPr>
+          <w:u w:val="single"/>
+        </w:rPr>
+      </w:r>
+    </w:p>
+    <w:p>
+      <w:pPr>
+        <w:pStyle w:val="Normal"/>
+        <w:rPr>
+          <w:u w:val="single"/>
+        </w:rPr>
+      </w:pPr>
+      <w:r>
+        <w:rPr>
+          <w:u w:val="single"/>
+        </w:rPr>
+      </w:r>
+    </w:p>
+    <w:p>
+      <w:pPr>
+        <w:pStyle w:val="Normal"/>
+        <w:rPr>
+          <w:u w:val="single"/>
+        </w:rPr>
+      </w:pPr>
+      <w:r>
+        <w:rPr>
+          <w:u w:val="single"/>
+        </w:rPr>
+      </w:r>
+    </w:p>
+    <w:p>
+      <w:pPr>
+        <w:pStyle w:val="Normal"/>
+        <w:rPr>
+          <w:u w:val="single"/>
+        </w:rPr>
+      </w:pPr>
+      <w:r>
+        <w:rPr>
+          <w:u w:val="single"/>
+        </w:rPr>
+      </w:r>
+    </w:p>
+    <w:p>
+      <w:pPr>
+        <w:pStyle w:val="Normal"/>
+        <w:rPr>
+          <w:u w:val="single"/>
+        </w:rPr>
+      </w:pPr>
+      <w:r>
+        <w:rPr>
+          <w:u w:val="single"/>
+        </w:rPr>
+      </w:r>
+    </w:p>
+    <w:p>
+      <w:pPr>
+        <w:pStyle w:val="Normal"/>
+        <w:rPr>
+          <w:u w:val="single"/>
+        </w:rPr>
+      </w:pPr>
+      <w:r>
+        <w:rPr>
+          <w:u w:val="single"/>
+        </w:rPr>
+      </w:r>
+    </w:p>
+    <w:p>
+      <w:pPr>
+        <w:pStyle w:val="Normal"/>
+        <w:rPr/>
+      </w:pPr>
+      <w:r>
+        <w:rPr>
+          <w:u w:val="single"/>
+        </w:rPr>
+        <w:t>Escenario 6, limitación a 10 Mbps</w:t>
       </w:r>
     </w:p>
     <w:tbl>
@@ -956,10 +2571,223 @@
             <w:pPr>
               <w:pStyle w:val="Normal"/>
               <w:spacing w:lineRule="auto" w:line="240" w:before="0" w:after="0"/>
-              <w:rPr/>
-            </w:pPr>
-            <w:r>
-              <w:rPr/>
+              <w:jc w:val="center"/>
+              <w:rPr>
+                <w:b/>
+                <w:b/>
+                <w:bCs/>
+                <w:u w:val="single"/>
+              </w:rPr>
+            </w:pPr>
+            <w:r>
+              <w:rPr>
+                <w:b/>
+                <w:bCs/>
+                <w:u w:val="single"/>
+              </w:rPr>
+              <w:t>Entrada al emulador Token Bucket</w:t>
+            </w:r>
+          </w:p>
+          <w:p>
+            <w:pPr>
+              <w:pStyle w:val="Normal"/>
+              <w:spacing w:lineRule="auto" w:line="240" w:before="0" w:after="0"/>
+              <w:jc w:val="center"/>
+              <w:rPr>
+                <w:b/>
+                <w:b/>
+                <w:bCs/>
+                <w:u w:val="single"/>
+              </w:rPr>
+            </w:pPr>
+            <w:r>
+              <w:rPr>
+                <w:b/>
+                <w:bCs/>
+                <w:u w:val="single"/>
+              </w:rPr>
+              <w:drawing>
+                <wp:anchor behindDoc="0" distT="0" distB="0" distL="0" distR="0" simplePos="0" locked="0" layoutInCell="1" allowOverlap="1" relativeHeight="10">
+                  <wp:simplePos x="0" y="0"/>
+                  <wp:positionH relativeFrom="column">
+                    <wp:posOffset>0</wp:posOffset>
+                  </wp:positionH>
+                  <wp:positionV relativeFrom="paragraph">
+                    <wp:posOffset>154940</wp:posOffset>
+                  </wp:positionV>
+                  <wp:extent cx="5354955" cy="2735580"/>
+                  <wp:effectExtent l="0" t="0" r="0" b="0"/>
+                  <wp:wrapSquare wrapText="largest"/>
+                  <wp:docPr id="7" name="Imagen5" descr=""/>
+                  <wp:cNvGraphicFramePr>
+                    <a:graphicFrameLocks xmlns:a="http://schemas.openxmlformats.org/drawingml/2006/main" noChangeAspect="1"/>
+                  </wp:cNvGraphicFramePr>
+                  <a:graphic xmlns:a="http://schemas.openxmlformats.org/drawingml/2006/main">
+                    <a:graphicData uri="http://schemas.openxmlformats.org/drawingml/2006/picture">
+                      <pic:pic xmlns:pic="http://schemas.openxmlformats.org/drawingml/2006/picture">
+                        <pic:nvPicPr>
+                          <pic:cNvPr id="7" name="Imagen5" descr=""/>
+                          <pic:cNvPicPr>
+                            <a:picLocks noChangeAspect="1" noChangeArrowheads="1"/>
+                          </pic:cNvPicPr>
+                        </pic:nvPicPr>
+                        <pic:blipFill>
+                          <a:blip r:embed="rId8"/>
+                          <a:stretch>
+                            <a:fillRect/>
+                          </a:stretch>
+                        </pic:blipFill>
+                        <pic:spPr bwMode="auto">
+                          <a:xfrm>
+                            <a:off x="0" y="0"/>
+                            <a:ext cx="5354955" cy="2735580"/>
+                          </a:xfrm>
+                          <a:prstGeom prst="rect">
+                            <a:avLst/>
+                          </a:prstGeom>
+                        </pic:spPr>
+                      </pic:pic>
+                    </a:graphicData>
+                  </a:graphic>
+                </wp:anchor>
+              </w:drawing>
+            </w:r>
+          </w:p>
+          <w:p>
+            <w:pPr>
+              <w:pStyle w:val="Normal"/>
+              <w:spacing w:lineRule="auto" w:line="240" w:before="0" w:after="0"/>
+              <w:jc w:val="center"/>
+              <w:rPr>
+                <w:b/>
+                <w:b/>
+                <w:bCs/>
+                <w:u w:val="single"/>
+              </w:rPr>
+            </w:pPr>
+            <w:r>
+              <w:rPr>
+                <w:b/>
+                <w:bCs/>
+                <w:u w:val="single"/>
+              </w:rPr>
+            </w:r>
+          </w:p>
+          <w:p>
+            <w:pPr>
+              <w:pStyle w:val="Normal"/>
+              <w:spacing w:lineRule="auto" w:line="240" w:before="0" w:after="0"/>
+              <w:jc w:val="center"/>
+              <w:rPr>
+                <w:b/>
+                <w:b/>
+                <w:bCs/>
+                <w:u w:val="single"/>
+              </w:rPr>
+            </w:pPr>
+            <w:r>
+              <w:rPr>
+                <w:b/>
+                <w:bCs/>
+                <w:u w:val="single"/>
+              </w:rPr>
+            </w:r>
+          </w:p>
+          <w:p>
+            <w:pPr>
+              <w:pStyle w:val="Normal"/>
+              <w:spacing w:lineRule="auto" w:line="240" w:before="0" w:after="0"/>
+              <w:jc w:val="center"/>
+              <w:rPr>
+                <w:b/>
+                <w:b/>
+                <w:bCs/>
+                <w:u w:val="single"/>
+              </w:rPr>
+            </w:pPr>
+            <w:r>
+              <w:rPr>
+                <w:b/>
+                <w:bCs/>
+                <w:u w:val="single"/>
+              </w:rPr>
+              <w:t>Salida del emulador Token Bucket</w:t>
+            </w:r>
+          </w:p>
+          <w:p>
+            <w:pPr>
+              <w:pStyle w:val="Normal"/>
+              <w:spacing w:lineRule="auto" w:line="240" w:before="0" w:after="0"/>
+              <w:jc w:val="center"/>
+              <w:rPr>
+                <w:b/>
+                <w:b/>
+                <w:bCs/>
+                <w:u w:val="single"/>
+              </w:rPr>
+            </w:pPr>
+            <w:r>
+              <w:rPr>
+                <w:b/>
+                <w:bCs/>
+                <w:u w:val="single"/>
+              </w:rPr>
+            </w:r>
+          </w:p>
+          <w:p>
+            <w:pPr>
+              <w:pStyle w:val="Normal"/>
+              <w:spacing w:lineRule="auto" w:line="240" w:before="0" w:after="0"/>
+              <w:jc w:val="left"/>
+              <w:rPr/>
+            </w:pPr>
+            <w:r>
+              <w:rPr/>
+              <w:drawing>
+                <wp:anchor behindDoc="0" distT="0" distB="0" distL="0" distR="0" simplePos="0" locked="0" layoutInCell="1" allowOverlap="1" relativeHeight="6">
+                  <wp:simplePos x="0" y="0"/>
+                  <wp:positionH relativeFrom="column">
+                    <wp:align>center</wp:align>
+                  </wp:positionH>
+                  <wp:positionV relativeFrom="paragraph">
+                    <wp:posOffset>635</wp:posOffset>
+                  </wp:positionV>
+                  <wp:extent cx="5354955" cy="2735580"/>
+                  <wp:effectExtent l="0" t="0" r="0" b="0"/>
+                  <wp:wrapSquare wrapText="largest"/>
+                  <wp:docPr id="8" name="Imagen6" descr=""/>
+                  <wp:cNvGraphicFramePr>
+                    <a:graphicFrameLocks xmlns:a="http://schemas.openxmlformats.org/drawingml/2006/main" noChangeAspect="1"/>
+                  </wp:cNvGraphicFramePr>
+                  <a:graphic xmlns:a="http://schemas.openxmlformats.org/drawingml/2006/main">
+                    <a:graphicData uri="http://schemas.openxmlformats.org/drawingml/2006/picture">
+                      <pic:pic xmlns:pic="http://schemas.openxmlformats.org/drawingml/2006/picture">
+                        <pic:nvPicPr>
+                          <pic:cNvPr id="8" name="Imagen6" descr=""/>
+                          <pic:cNvPicPr>
+                            <a:picLocks noChangeAspect="1" noChangeArrowheads="1"/>
+                          </pic:cNvPicPr>
+                        </pic:nvPicPr>
+                        <pic:blipFill>
+                          <a:blip r:embed="rId9"/>
+                          <a:stretch>
+                            <a:fillRect/>
+                          </a:stretch>
+                        </pic:blipFill>
+                        <pic:spPr bwMode="auto">
+                          <a:xfrm>
+                            <a:off x="0" y="0"/>
+                            <a:ext cx="5354955" cy="2735580"/>
+                          </a:xfrm>
+                          <a:prstGeom prst="rect">
+                            <a:avLst/>
+                          </a:prstGeom>
+                        </pic:spPr>
+                      </pic:pic>
+                    </a:graphicData>
+                  </a:graphic>
+                </wp:anchor>
+              </w:drawing>
             </w:r>
           </w:p>
         </w:tc>
@@ -976,14 +2804,12 @@
             <w:pPr>
               <w:pStyle w:val="Normal"/>
               <w:spacing w:lineRule="auto" w:line="240" w:before="0" w:after="0"/>
+              <w:rPr/>
+            </w:pPr>
+            <w:r>
               <w:rPr>
                 <w:highlight w:val="yellow"/>
               </w:rPr>
-            </w:pPr>
-            <w:r>
-              <w:rPr>
-                <w:highlight w:val="yellow"/>
-              </w:rPr>
               <w:t>Indique qué filtro de visualización ha utilizado para representar cada caso.</w:t>
             </w:r>
           </w:p>
@@ -991,14 +2817,33 @@
             <w:pPr>
               <w:pStyle w:val="Normal"/>
               <w:spacing w:lineRule="auto" w:line="240" w:before="0" w:after="0"/>
-              <w:rPr>
-                <w:highlight w:val="yellow"/>
-              </w:rPr>
-            </w:pPr>
-            <w:r>
-              <w:rPr>
-                <w:highlight w:val="yellow"/>
-              </w:rPr>
+              <w:rPr/>
+            </w:pPr>
+            <w:r>
+              <w:rPr/>
+              <w:t>El filtro que hemos utilizado son los siguientes:</w:t>
+            </w:r>
+          </w:p>
+          <w:p>
+            <w:pPr>
+              <w:pStyle w:val="Normal"/>
+              <w:spacing w:lineRule="auto" w:line="240" w:before="0" w:after="0"/>
+              <w:rPr/>
+            </w:pPr>
+            <w:r>
+              <w:rPr/>
+              <w:t>- Para el tráfico para la entrada del emulador es el siguiente: udp.dstport == 5004, debido a que el emulador recibe los paquete a ese puerto.</w:t>
+            </w:r>
+          </w:p>
+          <w:p>
+            <w:pPr>
+              <w:pStyle w:val="Normal"/>
+              <w:spacing w:lineRule="auto" w:line="240" w:before="0" w:after="0"/>
+              <w:rPr/>
+            </w:pPr>
+            <w:r>
+              <w:rPr/>
+              <w:t>- Para el tráfico para la salida del emulador es la siguiente: udp.dstport == 5005, debido a que es donde envía el emulador al servidor.</w:t>
             </w:r>
           </w:p>
         </w:tc>
@@ -1015,14 +2860,12 @@
             <w:pPr>
               <w:pStyle w:val="Normal"/>
               <w:spacing w:lineRule="auto" w:line="240" w:before="0" w:after="0"/>
+              <w:rPr/>
+            </w:pPr>
+            <w:r>
               <w:rPr>
                 <w:highlight w:val="yellow"/>
               </w:rPr>
-            </w:pPr>
-            <w:r>
-              <w:rPr>
-                <w:highlight w:val="yellow"/>
-              </w:rPr>
               <w:t>Explique aquí los resultados obtenidos en la gráfica.</w:t>
             </w:r>
           </w:p>
@@ -1030,14 +2873,19 @@
             <w:pPr>
               <w:pStyle w:val="Normal"/>
               <w:spacing w:lineRule="auto" w:line="240" w:before="0" w:after="0"/>
-              <w:rPr>
-                <w:highlight w:val="yellow"/>
-              </w:rPr>
-            </w:pPr>
-            <w:r>
-              <w:rPr>
-                <w:highlight w:val="yellow"/>
-              </w:rPr>
+              <w:rPr/>
+            </w:pPr>
+            <w:r>
+              <w:rPr/>
+              <w:t xml:space="preserve">Los resultados son los esperados debido a que a la entrada del emulador le llegan todos los paquetes a una velocidad 10 Mbps y como se puede ver es una tendencia a la baja que dura unos pocos segundos, debido a que no hay ninguna oposición para la llegada de estos paquetes al emulador </w:t>
+            </w:r>
+            <w:r>
+              <w:rPr/>
+              <w:t>y se encolan en la cola del emulador todos estos paquetes</w:t>
+            </w:r>
+            <w:r>
+              <w:rPr/>
+              <w:t>. A la salida del emulador son resultados esperados debido a que nuestro escenario tiene 200 paquetes por segundo como máximo de tráfico y como se puede ver la gráfica hasta el segundo cuatro envía una tasa constante de 200 paquetes por segundo. Estos resultados en este apartado son los esperados para nuestro escenario que hemos obtenido en el emuladorTB2.py</w:t>
             </w:r>
           </w:p>
         </w:tc>
@@ -1080,28 +2928,13 @@
     <w:p>
       <w:pPr>
         <w:pStyle w:val="Normal"/>
+        <w:rPr/>
+      </w:pPr>
+      <w:r>
         <w:rPr>
           <w:u w:val="single"/>
         </w:rPr>
-      </w:pPr>
-      <w:r>
-        <w:rPr>
-          <w:u w:val="single"/>
-        </w:rPr>
-        <w:t xml:space="preserve">Escenario </w:t>
-      </w:r>
-      <w:r>
-        <w:rPr>
-          <w:highlight w:val="yellow"/>
-          <w:u w:val="single"/>
-        </w:rPr>
-        <w:t>XXX</w:t>
-      </w:r>
-      <w:r>
-        <w:rPr>
-          <w:u w:val="single"/>
-        </w:rPr>
-        <w:t>, limitación al CIR</w:t>
+        <w:t>Escenario 6, limitación al CIR</w:t>
       </w:r>
     </w:p>
     <w:tbl>
@@ -1240,6 +3073,51 @@
             </w:pPr>
             <w:r>
               <w:rPr/>
+              <w:drawing>
+                <wp:anchor behindDoc="0" distT="0" distB="0" distL="0" distR="0" simplePos="0" locked="0" layoutInCell="1" allowOverlap="1" relativeHeight="16">
+                  <wp:simplePos x="0" y="0"/>
+                  <wp:positionH relativeFrom="column">
+                    <wp:align>center</wp:align>
+                  </wp:positionH>
+                  <wp:positionV relativeFrom="paragraph">
+                    <wp:posOffset>635</wp:posOffset>
+                  </wp:positionV>
+                  <wp:extent cx="5354955" cy="4015740"/>
+                  <wp:effectExtent l="0" t="0" r="0" b="0"/>
+                  <wp:wrapSquare wrapText="largest"/>
+                  <wp:docPr id="9" name="Imagen13" descr=""/>
+                  <wp:cNvGraphicFramePr>
+                    <a:graphicFrameLocks xmlns:a="http://schemas.openxmlformats.org/drawingml/2006/main" noChangeAspect="1"/>
+                  </wp:cNvGraphicFramePr>
+                  <a:graphic xmlns:a="http://schemas.openxmlformats.org/drawingml/2006/main">
+                    <a:graphicData uri="http://schemas.openxmlformats.org/drawingml/2006/picture">
+                      <pic:pic xmlns:pic="http://schemas.openxmlformats.org/drawingml/2006/picture">
+                        <pic:nvPicPr>
+                          <pic:cNvPr id="9" name="Imagen13" descr=""/>
+                          <pic:cNvPicPr>
+                            <a:picLocks noChangeAspect="1" noChangeArrowheads="1"/>
+                          </pic:cNvPicPr>
+                        </pic:nvPicPr>
+                        <pic:blipFill>
+                          <a:blip r:embed="rId10"/>
+                          <a:stretch>
+                            <a:fillRect/>
+                          </a:stretch>
+                        </pic:blipFill>
+                        <pic:spPr bwMode="auto">
+                          <a:xfrm>
+                            <a:off x="0" y="0"/>
+                            <a:ext cx="5354955" cy="4015740"/>
+                          </a:xfrm>
+                          <a:prstGeom prst="rect">
+                            <a:avLst/>
+                          </a:prstGeom>
+                        </pic:spPr>
+                      </pic:pic>
+                    </a:graphicData>
+                  </a:graphic>
+                </wp:anchor>
+              </w:drawing>
             </w:r>
           </w:p>
           <w:p>
@@ -1306,28 +3184,13 @@
     <w:p>
       <w:pPr>
         <w:pStyle w:val="Normal"/>
+        <w:rPr/>
+      </w:pPr>
+      <w:r>
         <w:rPr>
           <w:u w:val="single"/>
         </w:rPr>
-      </w:pPr>
-      <w:r>
-        <w:rPr>
-          <w:u w:val="single"/>
-        </w:rPr>
-        <w:t xml:space="preserve">Escenario </w:t>
-      </w:r>
-      <w:r>
-        <w:rPr>
-          <w:highlight w:val="yellow"/>
-          <w:u w:val="single"/>
-        </w:rPr>
-        <w:t>XXX</w:t>
-      </w:r>
-      <w:r>
-        <w:rPr>
-          <w:u w:val="single"/>
-        </w:rPr>
-        <w:t>, limitación a 10 Mbps</w:t>
+        <w:t>Escenario 6, limitación a 10 Mbps</w:t>
       </w:r>
     </w:p>
     <w:tbl>
@@ -1382,16 +3245,6 @@
               <w:rPr/>
             </w:r>
           </w:p>
-          <w:p>
-            <w:pPr>
-              <w:pStyle w:val="Normal"/>
-              <w:spacing w:lineRule="auto" w:line="240" w:before="0" w:after="0"/>
-              <w:rPr/>
-            </w:pPr>
-            <w:r>
-              <w:rPr/>
-            </w:r>
-          </w:p>
         </w:tc>
       </w:tr>
       <w:tr>
@@ -1448,10 +3301,63 @@
               <w:rPr/>
             </w:pPr>
             <w:r>
+              <w:drawing>
+                <wp:anchor behindDoc="0" distT="0" distB="0" distL="0" distR="0" simplePos="0" locked="0" layoutInCell="1" allowOverlap="1" relativeHeight="7">
+                  <wp:simplePos x="0" y="0"/>
+                  <wp:positionH relativeFrom="column">
+                    <wp:posOffset>-28575</wp:posOffset>
+                  </wp:positionH>
+                  <wp:positionV relativeFrom="paragraph">
+                    <wp:posOffset>407670</wp:posOffset>
+                  </wp:positionV>
+                  <wp:extent cx="5354955" cy="4015740"/>
+                  <wp:effectExtent l="0" t="0" r="0" b="0"/>
+                  <wp:wrapSquare wrapText="largest"/>
+                  <wp:docPr id="10" name="Imagen7" descr=""/>
+                  <wp:cNvGraphicFramePr>
+                    <a:graphicFrameLocks xmlns:a="http://schemas.openxmlformats.org/drawingml/2006/main" noChangeAspect="1"/>
+                  </wp:cNvGraphicFramePr>
+                  <a:graphic xmlns:a="http://schemas.openxmlformats.org/drawingml/2006/main">
+                    <a:graphicData uri="http://schemas.openxmlformats.org/drawingml/2006/picture">
+                      <pic:pic xmlns:pic="http://schemas.openxmlformats.org/drawingml/2006/picture">
+                        <pic:nvPicPr>
+                          <pic:cNvPr id="10" name="Imagen7" descr=""/>
+                          <pic:cNvPicPr>
+                            <a:picLocks noChangeAspect="1" noChangeArrowheads="1"/>
+                          </pic:cNvPicPr>
+                        </pic:nvPicPr>
+                        <pic:blipFill>
+                          <a:blip r:embed="rId11"/>
+                          <a:stretch>
+                            <a:fillRect/>
+                          </a:stretch>
+                        </pic:blipFill>
+                        <pic:spPr bwMode="auto">
+                          <a:xfrm>
+                            <a:off x="0" y="0"/>
+                            <a:ext cx="5354955" cy="4015740"/>
+                          </a:xfrm>
+                          <a:prstGeom prst="rect">
+                            <a:avLst/>
+                          </a:prstGeom>
+                        </pic:spPr>
+                      </pic:pic>
+                    </a:graphicData>
+                  </a:graphic>
+                </wp:anchor>
+              </w:drawing>
+            </w:r>
+            <w:r>
               <w:rPr>
                 <w:highlight w:val="yellow"/>
               </w:rPr>
-              <w:t>Copie aquí la captura de la gráfica de los tiempos entre llegadas de los paquetes frente al tiempo.</w:t>
+              <w:t>C</w:t>
+            </w:r>
+            <w:r>
+              <w:rPr>
+                <w:highlight w:val="yellow"/>
+              </w:rPr>
+              <w:t>opie aquí la captura de la gráfica de los tiempos entre llegadas de los paquetes frente al tiempo.</w:t>
             </w:r>
             <w:r>
               <w:rPr/>
@@ -1507,14 +3413,11 @@
             <w:pPr>
               <w:pStyle w:val="Normal"/>
               <w:spacing w:lineRule="auto" w:line="240" w:before="0" w:after="0"/>
-              <w:rPr>
-                <w:highlight w:val="yellow"/>
-              </w:rPr>
-            </w:pPr>
-            <w:r>
-              <w:rPr>
-                <w:highlight w:val="yellow"/>
-              </w:rPr>
+              <w:rPr/>
+            </w:pPr>
+            <w:r>
+              <w:rPr/>
+              <w:t>Los resultados obtenidos son los esperados debido a que los 200 primeros paquetes tienen muy poco retardo entre ellos y cuando hay más paquetes en la cola, es decir, cuando ya se pasa de los 200 primeros paquetes aumenta el retardo entre los paquetes debido al tiempo que esperan los paquetes en el cola del Token Bucket.</w:t>
             </w:r>
           </w:p>
         </w:tc>
@@ -1601,28 +3504,13 @@
     <w:p>
       <w:pPr>
         <w:pStyle w:val="Normal"/>
+        <w:rPr/>
+      </w:pPr>
+      <w:r>
         <w:rPr>
           <w:u w:val="single"/>
         </w:rPr>
-      </w:pPr>
-      <w:r>
-        <w:rPr>
-          <w:u w:val="single"/>
-        </w:rPr>
-        <w:t xml:space="preserve">Escenario </w:t>
-      </w:r>
-      <w:r>
-        <w:rPr>
-          <w:highlight w:val="yellow"/>
-          <w:u w:val="single"/>
-        </w:rPr>
-        <w:t>XXX</w:t>
-      </w:r>
-      <w:r>
-        <w:rPr>
-          <w:u w:val="single"/>
-        </w:rPr>
-        <w:t>, limitación al CIR</w:t>
+        <w:t>Escenario 6, limitación al CIR</w:t>
       </w:r>
     </w:p>
     <w:tbl>
@@ -1687,6 +3575,61 @@
               <w:rPr/>
             </w:r>
           </w:p>
+          <w:p>
+            <w:pPr>
+              <w:pStyle w:val="Normal"/>
+              <w:spacing w:lineRule="auto" w:line="240" w:before="0" w:after="0"/>
+              <w:rPr/>
+            </w:pPr>
+            <w:r>
+              <w:rPr/>
+              <w:drawing>
+                <wp:anchor behindDoc="0" distT="0" distB="0" distL="0" distR="0" simplePos="0" locked="0" layoutInCell="1" allowOverlap="1" relativeHeight="18">
+                  <wp:simplePos x="0" y="0"/>
+                  <wp:positionH relativeFrom="column">
+                    <wp:posOffset>41275</wp:posOffset>
+                  </wp:positionH>
+                  <wp:positionV relativeFrom="paragraph">
+                    <wp:posOffset>140335</wp:posOffset>
+                  </wp:positionV>
+                  <wp:extent cx="5354955" cy="1620520"/>
+                  <wp:effectExtent l="0" t="0" r="0" b="0"/>
+                  <wp:wrapSquare wrapText="largest"/>
+                  <wp:docPr id="11" name="Imagen14" descr=""/>
+                  <wp:cNvGraphicFramePr>
+                    <a:graphicFrameLocks xmlns:a="http://schemas.openxmlformats.org/drawingml/2006/main" noChangeAspect="1"/>
+                  </wp:cNvGraphicFramePr>
+                  <a:graphic xmlns:a="http://schemas.openxmlformats.org/drawingml/2006/main">
+                    <a:graphicData uri="http://schemas.openxmlformats.org/drawingml/2006/picture">
+                      <pic:pic xmlns:pic="http://schemas.openxmlformats.org/drawingml/2006/picture">
+                        <pic:nvPicPr>
+                          <pic:cNvPr id="11" name="Imagen14" descr=""/>
+                          <pic:cNvPicPr>
+                            <a:picLocks noChangeAspect="1" noChangeArrowheads="1"/>
+                          </pic:cNvPicPr>
+                        </pic:nvPicPr>
+                        <pic:blipFill>
+                          <a:blip r:embed="rId12"/>
+                          <a:stretch>
+                            <a:fillRect/>
+                          </a:stretch>
+                        </pic:blipFill>
+                        <pic:spPr bwMode="auto">
+                          <a:xfrm>
+                            <a:off x="0" y="0"/>
+                            <a:ext cx="5354955" cy="1620520"/>
+                          </a:xfrm>
+                          <a:prstGeom prst="rect">
+                            <a:avLst/>
+                          </a:prstGeom>
+                        </pic:spPr>
+                      </pic:pic>
+                    </a:graphicData>
+                  </a:graphic>
+                </wp:anchor>
+              </w:drawing>
+            </w:r>
+          </w:p>
         </w:tc>
       </w:tr>
       <w:tr>
@@ -1716,15 +3659,14 @@
             <w:pPr>
               <w:pStyle w:val="Normal"/>
               <w:spacing w:lineRule="auto" w:line="240" w:before="0" w:after="0"/>
-              <w:rPr>
-                <w:highlight w:val="yellow"/>
-              </w:rPr>
-            </w:pPr>
-            <w:r>
-              <w:rPr>
-                <w:highlight w:val="yellow"/>
-              </w:rPr>
-            </w:r>
+              <w:rPr/>
+            </w:pPr>
+            <w:bookmarkStart w:id="15" w:name="__DdeLink__314_1610922877"/>
+            <w:r>
+              <w:rPr/>
+              <w:t>Si es muy similar al previsto debido a que el emulador nos limita que la tasa máxima que enviemos los paquetes es de 2400 Kbits por segundo. Por lo tanto, los resultados son acordes con lo que hemos previsto con el Token Bucket.</w:t>
+            </w:r>
+            <w:bookmarkEnd w:id="15"/>
           </w:p>
         </w:tc>
       </w:tr>
@@ -1741,28 +3683,13 @@
     <w:p>
       <w:pPr>
         <w:pStyle w:val="Normal"/>
+        <w:rPr/>
+      </w:pPr>
+      <w:r>
         <w:rPr>
           <w:u w:val="single"/>
         </w:rPr>
-      </w:pPr>
-      <w:r>
-        <w:rPr>
-          <w:u w:val="single"/>
-        </w:rPr>
-        <w:t xml:space="preserve">Escenario </w:t>
-      </w:r>
-      <w:r>
-        <w:rPr>
-          <w:highlight w:val="yellow"/>
-          <w:u w:val="single"/>
-        </w:rPr>
-        <w:t>XXX</w:t>
-      </w:r>
-      <w:r>
-        <w:rPr>
-          <w:u w:val="single"/>
-        </w:rPr>
-        <w:t>, limitación a 10 Mbps</w:t>
+        <w:t>Escenario 6, limitación a 10 Mbps</w:t>
       </w:r>
     </w:p>
     <w:tbl>
@@ -1815,6 +3742,222 @@
             </w:pPr>
             <w:r>
               <w:rPr/>
+              <w:drawing>
+                <wp:anchor behindDoc="0" distT="0" distB="0" distL="0" distR="0" simplePos="0" locked="0" layoutInCell="1" allowOverlap="1" relativeHeight="8">
+                  <wp:simplePos x="0" y="0"/>
+                  <wp:positionH relativeFrom="column">
+                    <wp:posOffset>963295</wp:posOffset>
+                  </wp:positionH>
+                  <wp:positionV relativeFrom="paragraph">
+                    <wp:posOffset>29845</wp:posOffset>
+                  </wp:positionV>
+                  <wp:extent cx="3505200" cy="2933065"/>
+                  <wp:effectExtent l="0" t="0" r="0" b="0"/>
+                  <wp:wrapSquare wrapText="largest"/>
+                  <wp:docPr id="12" name="Imagen8" descr=""/>
+                  <wp:cNvGraphicFramePr>
+                    <a:graphicFrameLocks xmlns:a="http://schemas.openxmlformats.org/drawingml/2006/main" noChangeAspect="1"/>
+                  </wp:cNvGraphicFramePr>
+                  <a:graphic xmlns:a="http://schemas.openxmlformats.org/drawingml/2006/main">
+                    <a:graphicData uri="http://schemas.openxmlformats.org/drawingml/2006/picture">
+                      <pic:pic xmlns:pic="http://schemas.openxmlformats.org/drawingml/2006/picture">
+                        <pic:nvPicPr>
+                          <pic:cNvPr id="12" name="Imagen8" descr=""/>
+                          <pic:cNvPicPr>
+                            <a:picLocks noChangeAspect="1" noChangeArrowheads="1"/>
+                          </pic:cNvPicPr>
+                        </pic:nvPicPr>
+                        <pic:blipFill>
+                          <a:blip r:embed="rId13"/>
+                          <a:srcRect l="17992" t="2568" r="16548" b="0"/>
+                          <a:stretch>
+                            <a:fillRect/>
+                          </a:stretch>
+                        </pic:blipFill>
+                        <pic:spPr bwMode="auto">
+                          <a:xfrm>
+                            <a:off x="0" y="0"/>
+                            <a:ext cx="3505200" cy="2933065"/>
+                          </a:xfrm>
+                          <a:prstGeom prst="rect">
+                            <a:avLst/>
+                          </a:prstGeom>
+                        </pic:spPr>
+                      </pic:pic>
+                    </a:graphicData>
+                  </a:graphic>
+                </wp:anchor>
+              </w:drawing>
+            </w:r>
+          </w:p>
+          <w:p>
+            <w:pPr>
+              <w:pStyle w:val="Normal"/>
+              <w:spacing w:lineRule="auto" w:line="240" w:before="0" w:after="0"/>
+              <w:rPr/>
+            </w:pPr>
+            <w:r>
+              <w:rPr/>
+            </w:r>
+          </w:p>
+          <w:p>
+            <w:pPr>
+              <w:pStyle w:val="Normal"/>
+              <w:spacing w:lineRule="auto" w:line="240" w:before="0" w:after="0"/>
+              <w:rPr/>
+            </w:pPr>
+            <w:r>
+              <w:rPr/>
+            </w:r>
+          </w:p>
+          <w:p>
+            <w:pPr>
+              <w:pStyle w:val="Normal"/>
+              <w:spacing w:lineRule="auto" w:line="240" w:before="0" w:after="0"/>
+              <w:rPr/>
+            </w:pPr>
+            <w:r>
+              <w:rPr/>
+            </w:r>
+          </w:p>
+          <w:p>
+            <w:pPr>
+              <w:pStyle w:val="Normal"/>
+              <w:spacing w:lineRule="auto" w:line="240" w:before="0" w:after="0"/>
+              <w:rPr/>
+            </w:pPr>
+            <w:r>
+              <w:rPr/>
+            </w:r>
+          </w:p>
+          <w:p>
+            <w:pPr>
+              <w:pStyle w:val="Normal"/>
+              <w:spacing w:lineRule="auto" w:line="240" w:before="0" w:after="0"/>
+              <w:rPr/>
+            </w:pPr>
+            <w:r>
+              <w:rPr/>
+            </w:r>
+          </w:p>
+          <w:p>
+            <w:pPr>
+              <w:pStyle w:val="Normal"/>
+              <w:spacing w:lineRule="auto" w:line="240" w:before="0" w:after="0"/>
+              <w:rPr/>
+            </w:pPr>
+            <w:r>
+              <w:rPr/>
+            </w:r>
+          </w:p>
+          <w:p>
+            <w:pPr>
+              <w:pStyle w:val="Normal"/>
+              <w:spacing w:lineRule="auto" w:line="240" w:before="0" w:after="0"/>
+              <w:rPr/>
+            </w:pPr>
+            <w:r>
+              <w:rPr/>
+            </w:r>
+          </w:p>
+          <w:p>
+            <w:pPr>
+              <w:pStyle w:val="Normal"/>
+              <w:spacing w:lineRule="auto" w:line="240" w:before="0" w:after="0"/>
+              <w:rPr/>
+            </w:pPr>
+            <w:r>
+              <w:rPr/>
+            </w:r>
+          </w:p>
+          <w:p>
+            <w:pPr>
+              <w:pStyle w:val="Normal"/>
+              <w:spacing w:lineRule="auto" w:line="240" w:before="0" w:after="0"/>
+              <w:rPr/>
+            </w:pPr>
+            <w:r>
+              <w:rPr/>
+            </w:r>
+          </w:p>
+          <w:p>
+            <w:pPr>
+              <w:pStyle w:val="Normal"/>
+              <w:spacing w:lineRule="auto" w:line="240" w:before="0" w:after="0"/>
+              <w:rPr/>
+            </w:pPr>
+            <w:r>
+              <w:rPr/>
+            </w:r>
+          </w:p>
+          <w:p>
+            <w:pPr>
+              <w:pStyle w:val="Normal"/>
+              <w:spacing w:lineRule="auto" w:line="240" w:before="0" w:after="0"/>
+              <w:rPr/>
+            </w:pPr>
+            <w:r>
+              <w:rPr/>
+            </w:r>
+          </w:p>
+          <w:p>
+            <w:pPr>
+              <w:pStyle w:val="Normal"/>
+              <w:spacing w:lineRule="auto" w:line="240" w:before="0" w:after="0"/>
+              <w:rPr/>
+            </w:pPr>
+            <w:r>
+              <w:rPr/>
+            </w:r>
+          </w:p>
+          <w:p>
+            <w:pPr>
+              <w:pStyle w:val="Normal"/>
+              <w:spacing w:lineRule="auto" w:line="240" w:before="0" w:after="0"/>
+              <w:rPr/>
+            </w:pPr>
+            <w:r>
+              <w:rPr/>
+            </w:r>
+          </w:p>
+          <w:p>
+            <w:pPr>
+              <w:pStyle w:val="Normal"/>
+              <w:spacing w:lineRule="auto" w:line="240" w:before="0" w:after="0"/>
+              <w:rPr/>
+            </w:pPr>
+            <w:r>
+              <w:rPr/>
+            </w:r>
+          </w:p>
+          <w:p>
+            <w:pPr>
+              <w:pStyle w:val="Normal"/>
+              <w:spacing w:lineRule="auto" w:line="240" w:before="0" w:after="0"/>
+              <w:rPr/>
+            </w:pPr>
+            <w:r>
+              <w:rPr/>
+            </w:r>
+          </w:p>
+          <w:p>
+            <w:pPr>
+              <w:pStyle w:val="Normal"/>
+              <w:spacing w:lineRule="auto" w:line="240" w:before="0" w:after="0"/>
+              <w:rPr/>
+            </w:pPr>
+            <w:r>
+              <w:rPr/>
+            </w:r>
+          </w:p>
+          <w:p>
+            <w:pPr>
+              <w:pStyle w:val="Normal"/>
+              <w:spacing w:lineRule="auto" w:line="240" w:before="0" w:after="0"/>
+              <w:rPr/>
+            </w:pPr>
+            <w:r>
+              <w:rPr/>
             </w:r>
           </w:p>
           <w:p>
@@ -1856,14 +3999,11 @@
             <w:pPr>
               <w:pStyle w:val="Normal"/>
               <w:spacing w:lineRule="auto" w:line="240" w:before="0" w:after="0"/>
-              <w:rPr>
-                <w:highlight w:val="yellow"/>
-              </w:rPr>
-            </w:pPr>
-            <w:r>
-              <w:rPr>
-                <w:highlight w:val="yellow"/>
-              </w:rPr>
+              <w:rPr/>
+            </w:pPr>
+            <w:r>
+              <w:rPr/>
+              <w:t>Si es muy similar al previsto debido a que el emulador nos limita que la tasa máxima que enviemos los paquetes es de 2400 Kbits por segundo. Por lo tanto, los resultados son acordes con lo que hemos previsto con el Token Bucket. Aquí podemos observar que da igual a la tasa que enviemos al emulador que siempre va a salir a la misma tasa del emulador a unos 2400 Kbits por segundo.</w:t>
             </w:r>
           </w:p>
         </w:tc>
@@ -1880,7 +4020,7 @@
     </w:p>
     <w:p>
       <w:pPr>
-        <w:pStyle w:val="Heading2"/>
+        <w:pStyle w:val="Ttulo2"/>
         <w:numPr>
           <w:ilvl w:val="0"/>
           <w:numId w:val="0"/>
@@ -1891,12 +4031,12 @@
       <w:r>
         <w:rPr/>
       </w:r>
-      <w:bookmarkStart w:id="15" w:name="_Toc447724967"/>
       <w:bookmarkStart w:id="16" w:name="_Toc412817168"/>
       <w:bookmarkStart w:id="17" w:name="_Toc447724967"/>
       <w:bookmarkStart w:id="18" w:name="_Toc412817168"/>
-      <w:bookmarkEnd w:id="17"/>
+      <w:bookmarkStart w:id="19" w:name="_Toc447724967"/>
       <w:bookmarkEnd w:id="18"/>
+      <w:bookmarkEnd w:id="19"/>
     </w:p>
     <w:p>
       <w:pPr>
@@ -1917,9 +4057,9 @@
         <w:ind w:left="720" w:hanging="360"/>
         <w:rPr/>
       </w:pPr>
-      <w:bookmarkStart w:id="19" w:name="_Ref447718053"/>
-      <w:bookmarkStart w:id="20" w:name="_Ref4476370401"/>
-      <w:bookmarkEnd w:id="20"/>
+      <w:bookmarkStart w:id="20" w:name="_Ref447718053"/>
+      <w:bookmarkStart w:id="21" w:name="_Ref4476370401"/>
+      <w:bookmarkEnd w:id="21"/>
       <w:r>
         <w:rPr/>
         <w:t xml:space="preserve">Utilice el mecanismo usado en la práctica 1 para estudiar la influencia del </w:t>
@@ -1940,7 +4080,7 @@
         </w:rPr>
         <w:t>emuladorTB.py</w:t>
       </w:r>
-      <w:bookmarkEnd w:id="19"/>
+      <w:bookmarkEnd w:id="20"/>
       <w:r>
         <w:rPr/>
         <w:t>, para el escenario que coincide con su número de pareja. Recuerde que dicho vídeo es de tasa variable, con lo que será normal la presencia de picos en el mismo.</w:t>
@@ -2006,20 +4146,192 @@
             <w:pPr>
               <w:pStyle w:val="Normal"/>
               <w:spacing w:lineRule="auto" w:line="240" w:before="0" w:after="0"/>
-              <w:rPr/>
-            </w:pPr>
-            <w:r>
-              <w:rPr/>
-            </w:r>
-          </w:p>
-          <w:p>
-            <w:pPr>
-              <w:pStyle w:val="Normal"/>
-              <w:spacing w:lineRule="auto" w:line="240" w:before="0" w:after="0"/>
-              <w:rPr/>
-            </w:pPr>
-            <w:r>
-              <w:rPr/>
+              <w:jc w:val="center"/>
+              <w:rPr>
+                <w:b/>
+                <w:b/>
+                <w:bCs/>
+                <w:u w:val="single"/>
+              </w:rPr>
+            </w:pPr>
+            <w:r>
+              <w:rPr>
+                <w:b/>
+                <w:bCs/>
+                <w:u w:val="single"/>
+              </w:rPr>
+              <w:t>ENTRADA AL EMULADOR</w:t>
+            </w:r>
+          </w:p>
+          <w:p>
+            <w:pPr>
+              <w:pStyle w:val="Normal"/>
+              <w:spacing w:lineRule="auto" w:line="240" w:before="0" w:after="0"/>
+              <w:jc w:val="left"/>
+              <w:rPr>
+                <w:b w:val="false"/>
+                <w:b w:val="false"/>
+                <w:bCs w:val="false"/>
+                <w:u w:val="none"/>
+              </w:rPr>
+            </w:pPr>
+            <w:r>
+              <w:rPr>
+                <w:b w:val="false"/>
+                <w:bCs w:val="false"/>
+                <w:u w:val="none"/>
+              </w:rPr>
+              <w:drawing>
+                <wp:anchor behindDoc="0" distT="0" distB="0" distL="0" distR="0" simplePos="0" locked="0" layoutInCell="1" allowOverlap="1" relativeHeight="17">
+                  <wp:simplePos x="0" y="0"/>
+                  <wp:positionH relativeFrom="column">
+                    <wp:align>center</wp:align>
+                  </wp:positionH>
+                  <wp:positionV relativeFrom="paragraph">
+                    <wp:posOffset>635</wp:posOffset>
+                  </wp:positionV>
+                  <wp:extent cx="5003165" cy="2555875"/>
+                  <wp:effectExtent l="0" t="0" r="0" b="0"/>
+                  <wp:wrapSquare wrapText="largest"/>
+                  <wp:docPr id="13" name="Imagen9" descr=""/>
+                  <wp:cNvGraphicFramePr>
+                    <a:graphicFrameLocks xmlns:a="http://schemas.openxmlformats.org/drawingml/2006/main" noChangeAspect="1"/>
+                  </wp:cNvGraphicFramePr>
+                  <a:graphic xmlns:a="http://schemas.openxmlformats.org/drawingml/2006/main">
+                    <a:graphicData uri="http://schemas.openxmlformats.org/drawingml/2006/picture">
+                      <pic:pic xmlns:pic="http://schemas.openxmlformats.org/drawingml/2006/picture">
+                        <pic:nvPicPr>
+                          <pic:cNvPr id="13" name="Imagen9" descr=""/>
+                          <pic:cNvPicPr>
+                            <a:picLocks noChangeAspect="1" noChangeArrowheads="1"/>
+                          </pic:cNvPicPr>
+                        </pic:nvPicPr>
+                        <pic:blipFill>
+                          <a:blip r:embed="rId14"/>
+                          <a:stretch>
+                            <a:fillRect/>
+                          </a:stretch>
+                        </pic:blipFill>
+                        <pic:spPr bwMode="auto">
+                          <a:xfrm>
+                            <a:off x="0" y="0"/>
+                            <a:ext cx="5003165" cy="2555875"/>
+                          </a:xfrm>
+                          <a:prstGeom prst="rect">
+                            <a:avLst/>
+                          </a:prstGeom>
+                        </pic:spPr>
+                      </pic:pic>
+                    </a:graphicData>
+                  </a:graphic>
+                </wp:anchor>
+              </w:drawing>
+            </w:r>
+          </w:p>
+          <w:p>
+            <w:pPr>
+              <w:pStyle w:val="Normal"/>
+              <w:spacing w:lineRule="auto" w:line="240" w:before="0" w:after="0"/>
+              <w:rPr/>
+            </w:pPr>
+            <w:r>
+              <w:rPr/>
+            </w:r>
+          </w:p>
+          <w:p>
+            <w:pPr>
+              <w:pStyle w:val="Normal"/>
+              <w:spacing w:lineRule="auto" w:line="240" w:before="0" w:after="0"/>
+              <w:rPr/>
+            </w:pPr>
+            <w:r>
+              <w:rPr/>
+            </w:r>
+          </w:p>
+          <w:p>
+            <w:pPr>
+              <w:pStyle w:val="Normal"/>
+              <w:spacing w:lineRule="auto" w:line="240" w:before="0" w:after="0"/>
+              <w:jc w:val="center"/>
+              <w:rPr>
+                <w:b/>
+                <w:b/>
+                <w:bCs/>
+                <w:u w:val="single"/>
+              </w:rPr>
+            </w:pPr>
+            <w:r>
+              <w:rPr>
+                <w:b/>
+                <w:bCs/>
+                <w:u w:val="single"/>
+              </w:rPr>
+              <w:t>SALIDA DEL EMULADOR</w:t>
+            </w:r>
+          </w:p>
+          <w:p>
+            <w:pPr>
+              <w:pStyle w:val="Normal"/>
+              <w:spacing w:lineRule="auto" w:line="240" w:before="0" w:after="0"/>
+              <w:jc w:val="left"/>
+              <w:rPr>
+                <w:b w:val="false"/>
+                <w:b w:val="false"/>
+                <w:bCs w:val="false"/>
+                <w:u w:val="none"/>
+              </w:rPr>
+            </w:pPr>
+            <w:r>
+              <w:rPr>
+                <w:b w:val="false"/>
+                <w:bCs w:val="false"/>
+                <w:u w:val="none"/>
+              </w:rPr>
+              <w:drawing>
+                <wp:anchor behindDoc="0" distT="0" distB="0" distL="0" distR="0" simplePos="0" locked="0" layoutInCell="1" allowOverlap="1" relativeHeight="9">
+                  <wp:simplePos x="0" y="0"/>
+                  <wp:positionH relativeFrom="column">
+                    <wp:align>center</wp:align>
+                  </wp:positionH>
+                  <wp:positionV relativeFrom="paragraph">
+                    <wp:posOffset>635</wp:posOffset>
+                  </wp:positionV>
+                  <wp:extent cx="4963160" cy="2535555"/>
+                  <wp:effectExtent l="0" t="0" r="0" b="0"/>
+                  <wp:wrapSquare wrapText="largest"/>
+                  <wp:docPr id="14" name="Imagen10" descr=""/>
+                  <wp:cNvGraphicFramePr>
+                    <a:graphicFrameLocks xmlns:a="http://schemas.openxmlformats.org/drawingml/2006/main" noChangeAspect="1"/>
+                  </wp:cNvGraphicFramePr>
+                  <a:graphic xmlns:a="http://schemas.openxmlformats.org/drawingml/2006/main">
+                    <a:graphicData uri="http://schemas.openxmlformats.org/drawingml/2006/picture">
+                      <pic:pic xmlns:pic="http://schemas.openxmlformats.org/drawingml/2006/picture">
+                        <pic:nvPicPr>
+                          <pic:cNvPr id="14" name="Imagen10" descr=""/>
+                          <pic:cNvPicPr>
+                            <a:picLocks noChangeAspect="1" noChangeArrowheads="1"/>
+                          </pic:cNvPicPr>
+                        </pic:nvPicPr>
+                        <pic:blipFill>
+                          <a:blip r:embed="rId15"/>
+                          <a:stretch>
+                            <a:fillRect/>
+                          </a:stretch>
+                        </pic:blipFill>
+                        <pic:spPr bwMode="auto">
+                          <a:xfrm>
+                            <a:off x="0" y="0"/>
+                            <a:ext cx="4963160" cy="2535555"/>
+                          </a:xfrm>
+                          <a:prstGeom prst="rect">
+                            <a:avLst/>
+                          </a:prstGeom>
+                        </pic:spPr>
+                      </pic:pic>
+                    </a:graphicData>
+                  </a:graphic>
+                </wp:anchor>
+              </w:drawing>
             </w:r>
           </w:p>
         </w:tc>
@@ -2064,33 +4376,6 @@
         </w:tc>
       </w:tr>
     </w:tbl>
-    <w:p>
-      <w:pPr>
-        <w:pStyle w:val="Normal"/>
-        <w:rPr/>
-      </w:pPr>
-      <w:r>
-        <w:rPr/>
-      </w:r>
-    </w:p>
-    <w:p>
-      <w:pPr>
-        <w:pStyle w:val="Normal"/>
-        <w:rPr/>
-      </w:pPr>
-      <w:r>
-        <w:rPr/>
-      </w:r>
-    </w:p>
-    <w:p>
-      <w:pPr>
-        <w:pStyle w:val="Normal"/>
-        <w:rPr/>
-      </w:pPr>
-      <w:r>
-        <w:rPr/>
-      </w:r>
-    </w:p>
     <w:p>
       <w:pPr>
         <w:pStyle w:val="Normal"/>
@@ -2243,6 +4528,7 @@
             </w:pPr>
             <w:r>
               <w:rPr/>
+              <w:t>Solo se aprecia una leve perdida de paquetes al inicio de la reproducción del video, pero es tan leve que no afecta mucho a la reproducción del video que estamos emitiendo y por lo tanto, le pondríamos un 5 a la emisión del VLC 1 al VLC 2 pasando por el emulador con el Token Bucket.</w:t>
             </w:r>
           </w:p>
           <w:p>
@@ -2269,14 +4555,12 @@
             <w:pPr>
               <w:pStyle w:val="Normal"/>
               <w:spacing w:lineRule="auto" w:line="240" w:before="0" w:after="0"/>
+              <w:rPr/>
+            </w:pPr>
+            <w:r>
               <w:rPr>
                 <w:highlight w:val="yellow"/>
               </w:rPr>
-            </w:pPr>
-            <w:r>
-              <w:rPr>
-                <w:highlight w:val="yellow"/>
-              </w:rPr>
               <w:t>¿Se podría corregir este problema?</w:t>
             </w:r>
           </w:p>
@@ -2284,14 +4568,11 @@
             <w:pPr>
               <w:pStyle w:val="Normal"/>
               <w:spacing w:lineRule="auto" w:line="240" w:before="0" w:after="0"/>
-              <w:rPr>
-                <w:highlight w:val="yellow"/>
-              </w:rPr>
-            </w:pPr>
-            <w:r>
-              <w:rPr>
-                <w:highlight w:val="yellow"/>
-              </w:rPr>
+              <w:rPr/>
+            </w:pPr>
+            <w:r>
+              <w:rPr/>
+              <w:t>Se podría corregir este leve problema aumentando el buffer de recepción de paquetes del VLC 2.</w:t>
             </w:r>
           </w:p>
         </w:tc>
@@ -2308,17 +4589,17 @@
     </w:p>
     <w:p>
       <w:pPr>
-        <w:pStyle w:val="Heading1"/>
+        <w:pStyle w:val="Ttulo1"/>
         <w:numPr>
           <w:ilvl w:val="0"/>
           <w:numId w:val="2"/>
         </w:numPr>
         <w:rPr/>
       </w:pPr>
-      <w:bookmarkStart w:id="21" w:name="__RefHeading___Toc344_1728926191"/>
-      <w:bookmarkStart w:id="22" w:name="_Toc447724968"/>
-      <w:bookmarkEnd w:id="21"/>
+      <w:bookmarkStart w:id="22" w:name="__RefHeading___Toc344_1728926191"/>
+      <w:bookmarkStart w:id="23" w:name="_Toc447724968"/>
       <w:bookmarkEnd w:id="22"/>
+      <w:bookmarkEnd w:id="23"/>
       <w:r>
         <w:rPr/>
         <w:t>Conclusiones</w:t>
@@ -2341,14 +4622,14 @@
       </w:r>
     </w:p>
     <w:sectPr>
-      <w:footerReference w:type="default" r:id="rId2"/>
+      <w:footerReference w:type="default" r:id="rId16"/>
       <w:type w:val="nextPage"/>
       <w:pgSz w:w="11906" w:h="16838"/>
       <w:pgMar w:left="1701" w:right="1701" w:header="0" w:top="1417" w:footer="708" w:bottom="1417" w:gutter="0"/>
       <w:pgNumType w:fmt="decimal"/>
       <w:formProt w:val="false"/>
       <w:textDirection w:val="lrTb"/>
-      <w:docGrid w:type="default" w:linePitch="360" w:charSpace="4294965042"/>
+      <w:docGrid w:type="default" w:linePitch="360" w:charSpace="0"/>
     </w:sectPr>
   </w:body>
 </w:document>
@@ -2362,12 +4643,12 @@
         <w:docPartGallery w:val="Page Numbers (Bottom of Page)"/>
         <w:docPartUnique w:val="true"/>
       </w:docPartObj>
-      <w:id w:val="603445744"/>
+      <w:id w:val="177315254"/>
     </w:sdtPr>
     <w:sdtContent>
       <w:p>
         <w:pPr>
-          <w:pStyle w:val="Footer"/>
+          <w:pStyle w:val="Piedepgina"/>
           <w:jc w:val="center"/>
           <w:rPr/>
         </w:pPr>
@@ -2385,7 +4666,7 @@
         </w:r>
         <w:r>
           <w:rPr/>
-          <w:t>5</w:t>
+          <w:t>12</w:t>
         </w:r>
         <w:r>
           <w:rPr/>
@@ -2396,7 +4677,7 @@
   </w:sdt>
   <w:p>
     <w:pPr>
-      <w:pStyle w:val="Footer"/>
+      <w:pStyle w:val="Piedepgina"/>
       <w:rPr/>
     </w:pPr>
     <w:r>
@@ -2411,7 +4692,7 @@
   <w:abstractNum w:abstractNumId="1">
     <w:lvl w:ilvl="0">
       <w:start w:val="1"/>
-      <w:pStyle w:val="Heading1"/>
+      <w:pStyle w:val="Ttulo1"/>
       <w:numFmt w:val="decimal"/>
       <w:lvlText w:val="%1"/>
       <w:lvlJc w:val="left"/>
@@ -2421,7 +4702,7 @@
     </w:lvl>
     <w:lvl w:ilvl="1">
       <w:start w:val="1"/>
-      <w:pStyle w:val="Heading2"/>
+      <w:pStyle w:val="Ttulo2"/>
       <w:numFmt w:val="decimal"/>
       <w:lvlText w:val="%1.%2"/>
       <w:lvlJc w:val="left"/>
@@ -2431,7 +4712,7 @@
     </w:lvl>
     <w:lvl w:ilvl="2">
       <w:start w:val="1"/>
-      <w:pStyle w:val="Heading3"/>
+      <w:pStyle w:val="Ttulo3"/>
       <w:numFmt w:val="decimal"/>
       <w:lvlText w:val="%1.%2.%3"/>
       <w:lvlJc w:val="left"/>
@@ -2441,7 +4722,7 @@
     </w:lvl>
     <w:lvl w:ilvl="3">
       <w:start w:val="1"/>
-      <w:pStyle w:val="Heading4"/>
+      <w:pStyle w:val="Ttulo4"/>
       <w:numFmt w:val="decimal"/>
       <w:lvlText w:val="%1.%2.%3.%4"/>
       <w:lvlJc w:val="left"/>
@@ -2451,7 +4732,7 @@
     </w:lvl>
     <w:lvl w:ilvl="4">
       <w:start w:val="1"/>
-      <w:pStyle w:val="Heading5"/>
+      <w:pStyle w:val="Ttulo5"/>
       <w:numFmt w:val="decimal"/>
       <w:lvlText w:val="%1.%2.%3.%4.%5"/>
       <w:lvlJc w:val="left"/>
@@ -2461,7 +4742,7 @@
     </w:lvl>
     <w:lvl w:ilvl="5">
       <w:start w:val="1"/>
-      <w:pStyle w:val="Heading6"/>
+      <w:pStyle w:val="Ttulo6"/>
       <w:numFmt w:val="decimal"/>
       <w:lvlText w:val="%1.%2.%3.%4.%5.%6"/>
       <w:lvlJc w:val="left"/>
@@ -2471,7 +4752,7 @@
     </w:lvl>
     <w:lvl w:ilvl="6">
       <w:start w:val="1"/>
-      <w:pStyle w:val="Heading7"/>
+      <w:pStyle w:val="Ttulo7"/>
       <w:numFmt w:val="decimal"/>
       <w:lvlText w:val="%1.%2.%3.%4.%5.%6.%7"/>
       <w:lvlJc w:val="left"/>
@@ -2481,7 +4762,7 @@
     </w:lvl>
     <w:lvl w:ilvl="7">
       <w:start w:val="1"/>
-      <w:pStyle w:val="Heading8"/>
+      <w:pStyle w:val="Ttulo8"/>
       <w:numFmt w:val="decimal"/>
       <w:lvlText w:val="%1.%2.%3.%4.%5.%6.%7.%8"/>
       <w:lvlJc w:val="left"/>
@@ -2491,7 +4772,7 @@
     </w:lvl>
     <w:lvl w:ilvl="8">
       <w:start w:val="1"/>
-      <w:pStyle w:val="Heading9"/>
+      <w:pStyle w:val="Ttulo9"/>
       <w:numFmt w:val="decimal"/>
       <w:lvlText w:val="%1.%2.%3.%4.%5.%6.%7.%8.%9"/>
       <w:lvlJc w:val="left"/>
@@ -3022,7 +5303,7 @@
       <w:lang w:val="es-ES" w:eastAsia="en-US" w:bidi="ar-SA"/>
     </w:rPr>
   </w:style>
-  <w:style w:type="paragraph" w:styleId="Heading1">
+  <w:style w:type="paragraph" w:styleId="Ttulo1">
     <w:name w:val="Heading 1"/>
     <w:basedOn w:val="Normal"/>
     <w:next w:val="Normal"/>
@@ -3049,7 +5330,7 @@
       <w:szCs w:val="28"/>
     </w:rPr>
   </w:style>
-  <w:style w:type="paragraph" w:styleId="Heading2">
+  <w:style w:type="paragraph" w:styleId="Ttulo2">
     <w:name w:val="Heading 2"/>
     <w:basedOn w:val="Normal"/>
     <w:next w:val="Normal"/>
@@ -3077,7 +5358,7 @@
       <w:szCs w:val="26"/>
     </w:rPr>
   </w:style>
-  <w:style w:type="paragraph" w:styleId="Heading3">
+  <w:style w:type="paragraph" w:styleId="Ttulo3">
     <w:name w:val="Heading 3"/>
     <w:basedOn w:val="Normal"/>
     <w:next w:val="Normal"/>
@@ -3104,7 +5385,7 @@
       <w:color w:val="4F81BD" w:themeColor="accent1"/>
     </w:rPr>
   </w:style>
-  <w:style w:type="paragraph" w:styleId="Heading4">
+  <w:style w:type="paragraph" w:styleId="Ttulo4">
     <w:name w:val="Heading 4"/>
     <w:basedOn w:val="Normal"/>
     <w:next w:val="Normal"/>
@@ -3133,7 +5414,7 @@
       <w:color w:val="4F81BD" w:themeColor="accent1"/>
     </w:rPr>
   </w:style>
-  <w:style w:type="paragraph" w:styleId="Heading5">
+  <w:style w:type="paragraph" w:styleId="Ttulo5">
     <w:name w:val="Heading 5"/>
     <w:basedOn w:val="Normal"/>
     <w:next w:val="Normal"/>
@@ -3158,7 +5439,7 @@
       <w:color w:val="243F60" w:themeColor="accent1" w:themeShade="7f"/>
     </w:rPr>
   </w:style>
-  <w:style w:type="paragraph" w:styleId="Heading6">
+  <w:style w:type="paragraph" w:styleId="Ttulo6">
     <w:name w:val="Heading 6"/>
     <w:basedOn w:val="Normal"/>
     <w:next w:val="Normal"/>
@@ -3185,7 +5466,7 @@
       <w:color w:val="243F60" w:themeColor="accent1" w:themeShade="7f"/>
     </w:rPr>
   </w:style>
-  <w:style w:type="paragraph" w:styleId="Heading7">
+  <w:style w:type="paragraph" w:styleId="Ttulo7">
     <w:name w:val="Heading 7"/>
     <w:basedOn w:val="Normal"/>
     <w:next w:val="Normal"/>
@@ -3212,7 +5493,7 @@
       <w:color w:val="404040" w:themeColor="text1" w:themeTint="bf"/>
     </w:rPr>
   </w:style>
-  <w:style w:type="paragraph" w:styleId="Heading8">
+  <w:style w:type="paragraph" w:styleId="Ttulo8">
     <w:name w:val="Heading 8"/>
     <w:basedOn w:val="Normal"/>
     <w:next w:val="Normal"/>
@@ -3239,7 +5520,7 @@
       <w:szCs w:val="20"/>
     </w:rPr>
   </w:style>
-  <w:style w:type="paragraph" w:styleId="Heading9">
+  <w:style w:type="paragraph" w:styleId="Ttulo9">
     <w:name w:val="Heading 9"/>
     <w:basedOn w:val="Normal"/>
     <w:next w:val="Normal"/>
@@ -3483,6 +5764,7 @@
   </w:style>
   <w:style w:type="character" w:styleId="EndnoteAnchor">
     <w:name w:val="Endnote Anchor"/>
+    <w:qFormat/>
     <w:rPr>
       <w:vertAlign w:val="superscript"/>
     </w:rPr>
@@ -3514,6 +5796,7 @@
   </w:style>
   <w:style w:type="character" w:styleId="FootnoteAnchor">
     <w:name w:val="Footnote Anchor"/>
+    <w:qFormat/>
     <w:rPr>
       <w:vertAlign w:val="superscript"/>
     </w:rPr>
@@ -3659,28 +5942,24 @@
       <w:rFonts w:cs="Courier New"/>
     </w:rPr>
   </w:style>
-  <w:style w:type="character" w:styleId="Enlacedelndice" w:customStyle="1">
+  <w:style w:type="character" w:styleId="Enlacedelndice">
     <w:name w:val="Enlace del índice"/>
     <w:qFormat/>
     <w:rPr/>
   </w:style>
   <w:style w:type="character" w:styleId="InternetLink">
     <w:name w:val="Internet Link"/>
+    <w:qFormat/>
     <w:rPr>
       <w:color w:val="000080"/>
       <w:u w:val="single"/>
       <w:lang w:val="zxx" w:eastAsia="zxx" w:bidi="zxx"/>
     </w:rPr>
   </w:style>
-  <w:style w:type="character" w:styleId="IndexLink">
-    <w:name w:val="Index Link"/>
-    <w:qFormat/>
-    <w:rPr/>
-  </w:style>
-  <w:style w:type="paragraph" w:styleId="Heading">
-    <w:name w:val="Heading"/>
+  <w:style w:type="paragraph" w:styleId="Ttulo">
+    <w:name w:val="Título"/>
     <w:basedOn w:val="Normal"/>
-    <w:next w:val="TextBody"/>
+    <w:next w:val="Cuerpodetexto"/>
     <w:qFormat/>
     <w:pPr>
       <w:keepNext w:val="true"/>
@@ -3692,7 +5971,7 @@
       <w:szCs w:val="28"/>
     </w:rPr>
   </w:style>
-  <w:style w:type="paragraph" w:styleId="TextBody">
+  <w:style w:type="paragraph" w:styleId="Cuerpodetexto">
     <w:name w:val="Body Text"/>
     <w:basedOn w:val="Normal"/>
     <w:pPr>
@@ -3700,15 +5979,15 @@
     </w:pPr>
     <w:rPr/>
   </w:style>
-  <w:style w:type="paragraph" w:styleId="List">
+  <w:style w:type="paragraph" w:styleId="Lista">
     <w:name w:val="List"/>
-    <w:basedOn w:val="TextBody"/>
+    <w:basedOn w:val="Cuerpodetexto"/>
     <w:pPr/>
     <w:rPr>
       <w:rFonts w:cs="FreeSans"/>
     </w:rPr>
   </w:style>
-  <w:style w:type="paragraph" w:styleId="Caption">
+  <w:style w:type="paragraph" w:styleId="Leyenda">
     <w:name w:val="Caption"/>
     <w:basedOn w:val="Normal"/>
     <w:qFormat/>
@@ -3724,18 +6003,18 @@
       <w:szCs w:val="24"/>
     </w:rPr>
   </w:style>
-  <w:style w:type="paragraph" w:styleId="Index">
-    <w:name w:val="Index"/>
+  <w:style w:type="paragraph" w:styleId="Ndice" w:customStyle="1">
+    <w:name w:val="Índice"/>
     <w:basedOn w:val="Normal"/>
     <w:qFormat/>
     <w:pPr>
       <w:suppressLineNumbers/>
     </w:pPr>
     <w:rPr>
-      <w:rFonts w:cs="Lohit Devanagari"/>
+      <w:rFonts w:cs="FreeSans"/>
     </w:rPr>
   </w:style>
-  <w:style w:type="paragraph" w:styleId="Header">
+  <w:style w:type="paragraph" w:styleId="Cabecera">
     <w:name w:val="Header"/>
     <w:basedOn w:val="Normal"/>
     <w:link w:val="EncabezadoCar"/>
@@ -3751,7 +6030,7 @@
     </w:pPr>
     <w:rPr/>
   </w:style>
-  <w:style w:type="paragraph" w:styleId="Caption1">
+  <w:style w:type="paragraph" w:styleId="Caption">
     <w:name w:val="caption"/>
     <w:basedOn w:val="Normal"/>
     <w:next w:val="Normal"/>
@@ -3770,18 +6049,7 @@
       <w:szCs w:val="18"/>
     </w:rPr>
   </w:style>
-  <w:style w:type="paragraph" w:styleId="Ndice" w:customStyle="1">
-    <w:name w:val="Índice"/>
-    <w:basedOn w:val="Normal"/>
-    <w:qFormat/>
-    <w:pPr>
-      <w:suppressLineNumbers/>
-    </w:pPr>
-    <w:rPr>
-      <w:rFonts w:cs="FreeSans"/>
-    </w:rPr>
-  </w:style>
-  <w:style w:type="paragraph" w:styleId="Title">
+  <w:style w:type="paragraph" w:styleId="Titular">
     <w:name w:val="Title"/>
     <w:basedOn w:val="Normal"/>
     <w:next w:val="Normal"/>
@@ -3819,7 +6087,7 @@
   </w:style>
   <w:style w:type="paragraph" w:styleId="TOCHeading">
     <w:name w:val="TOC Heading"/>
-    <w:basedOn w:val="Heading1"/>
+    <w:basedOn w:val="Ttulo1"/>
     <w:next w:val="Normal"/>
     <w:uiPriority w:val="39"/>
     <w:semiHidden/>
@@ -3837,7 +6105,7 @@
       <w:lang w:eastAsia="es-ES"/>
     </w:rPr>
   </w:style>
-  <w:style w:type="paragraph" w:styleId="Contents1">
+  <w:style w:type="paragraph" w:styleId="Sumario1">
     <w:name w:val="TOC 1"/>
     <w:basedOn w:val="Normal"/>
     <w:next w:val="Normal"/>
@@ -3850,7 +6118,7 @@
     </w:pPr>
     <w:rPr/>
   </w:style>
-  <w:style w:type="paragraph" w:styleId="Contents2">
+  <w:style w:type="paragraph" w:styleId="Sumario2">
     <w:name w:val="TOC 2"/>
     <w:basedOn w:val="Normal"/>
     <w:next w:val="Normal"/>
@@ -3901,7 +6169,7 @@
       <w:lang w:eastAsia="es-ES"/>
     </w:rPr>
   </w:style>
-  <w:style w:type="paragraph" w:styleId="Endnote">
+  <w:style w:type="paragraph" w:styleId="Notafinal">
     <w:name w:val="Endnote Text"/>
     <w:basedOn w:val="Normal"/>
     <w:link w:val="TextonotaalfinalCar"/>
@@ -3918,7 +6186,7 @@
       <w:szCs w:val="20"/>
     </w:rPr>
   </w:style>
-  <w:style w:type="paragraph" w:styleId="Footnote">
+  <w:style w:type="paragraph" w:styleId="Notaalpie">
     <w:name w:val="Footnote Text"/>
     <w:basedOn w:val="Normal"/>
     <w:link w:val="TextonotapieCar"/>
@@ -3952,7 +6220,7 @@
       <w:szCs w:val="20"/>
     </w:rPr>
   </w:style>
-  <w:style w:type="paragraph" w:styleId="Footer">
+  <w:style w:type="paragraph" w:styleId="Piedepgina">
     <w:name w:val="Footer"/>
     <w:basedOn w:val="Normal"/>
     <w:link w:val="PiedepginaCar"/>

</xml_diff>

<commit_message>
Terminando la memoria de la práctica 4.
</commit_message>
<xml_diff>
--- a/P4/plantilla-practica4-20200420.docx
+++ b/P4/plantilla-practica4-20200420.docx
@@ -82,7 +82,7 @@
           <w:docPartGallery w:val="Table of Contents"/>
           <w:docPartUnique w:val="true"/>
         </w:docPartObj>
-        <w:id w:val="487648546"/>
+        <w:id w:val="1506055223"/>
       </w:sdtPr>
       <w:sdtContent>
         <w:p>
@@ -3077,12 +3077,12 @@
                 <wp:anchor behindDoc="0" distT="0" distB="0" distL="0" distR="0" simplePos="0" locked="0" layoutInCell="1" allowOverlap="1" relativeHeight="16">
                   <wp:simplePos x="0" y="0"/>
                   <wp:positionH relativeFrom="column">
-                    <wp:align>center</wp:align>
+                    <wp:posOffset>494665</wp:posOffset>
                   </wp:positionH>
                   <wp:positionV relativeFrom="paragraph">
-                    <wp:posOffset>635</wp:posOffset>
+                    <wp:posOffset>58420</wp:posOffset>
                   </wp:positionV>
-                  <wp:extent cx="5354955" cy="4015740"/>
+                  <wp:extent cx="4365625" cy="3274060"/>
                   <wp:effectExtent l="0" t="0" r="0" b="0"/>
                   <wp:wrapSquare wrapText="largest"/>
                   <wp:docPr id="9" name="Imagen13" descr=""/>
@@ -3107,7 +3107,7 @@
                         <pic:spPr bwMode="auto">
                           <a:xfrm>
                             <a:off x="0" y="0"/>
-                            <a:ext cx="5354955" cy="4015740"/>
+                            <a:ext cx="4365625" cy="3274060"/>
                           </a:xfrm>
                           <a:prstGeom prst="rect">
                             <a:avLst/>
@@ -3118,6 +3118,206 @@
                   </a:graphic>
                 </wp:anchor>
               </w:drawing>
+            </w:r>
+          </w:p>
+          <w:p>
+            <w:pPr>
+              <w:pStyle w:val="Normal"/>
+              <w:spacing w:lineRule="auto" w:line="240" w:before="0" w:after="0"/>
+              <w:rPr/>
+            </w:pPr>
+            <w:r>
+              <w:rPr/>
+            </w:r>
+          </w:p>
+          <w:p>
+            <w:pPr>
+              <w:pStyle w:val="Normal"/>
+              <w:spacing w:lineRule="auto" w:line="240" w:before="0" w:after="0"/>
+              <w:rPr/>
+            </w:pPr>
+            <w:r>
+              <w:rPr/>
+            </w:r>
+          </w:p>
+          <w:p>
+            <w:pPr>
+              <w:pStyle w:val="Normal"/>
+              <w:spacing w:lineRule="auto" w:line="240" w:before="0" w:after="0"/>
+              <w:rPr/>
+            </w:pPr>
+            <w:r>
+              <w:rPr/>
+            </w:r>
+          </w:p>
+          <w:p>
+            <w:pPr>
+              <w:pStyle w:val="Normal"/>
+              <w:spacing w:lineRule="auto" w:line="240" w:before="0" w:after="0"/>
+              <w:rPr/>
+            </w:pPr>
+            <w:r>
+              <w:rPr/>
+            </w:r>
+          </w:p>
+          <w:p>
+            <w:pPr>
+              <w:pStyle w:val="Normal"/>
+              <w:spacing w:lineRule="auto" w:line="240" w:before="0" w:after="0"/>
+              <w:rPr/>
+            </w:pPr>
+            <w:r>
+              <w:rPr/>
+            </w:r>
+          </w:p>
+          <w:p>
+            <w:pPr>
+              <w:pStyle w:val="Normal"/>
+              <w:spacing w:lineRule="auto" w:line="240" w:before="0" w:after="0"/>
+              <w:rPr/>
+            </w:pPr>
+            <w:r>
+              <w:rPr/>
+            </w:r>
+          </w:p>
+          <w:p>
+            <w:pPr>
+              <w:pStyle w:val="Normal"/>
+              <w:spacing w:lineRule="auto" w:line="240" w:before="0" w:after="0"/>
+              <w:rPr/>
+            </w:pPr>
+            <w:r>
+              <w:rPr/>
+            </w:r>
+          </w:p>
+          <w:p>
+            <w:pPr>
+              <w:pStyle w:val="Normal"/>
+              <w:spacing w:lineRule="auto" w:line="240" w:before="0" w:after="0"/>
+              <w:rPr/>
+            </w:pPr>
+            <w:r>
+              <w:rPr/>
+            </w:r>
+          </w:p>
+          <w:p>
+            <w:pPr>
+              <w:pStyle w:val="Normal"/>
+              <w:spacing w:lineRule="auto" w:line="240" w:before="0" w:after="0"/>
+              <w:rPr/>
+            </w:pPr>
+            <w:r>
+              <w:rPr/>
+            </w:r>
+          </w:p>
+          <w:p>
+            <w:pPr>
+              <w:pStyle w:val="Normal"/>
+              <w:spacing w:lineRule="auto" w:line="240" w:before="0" w:after="0"/>
+              <w:rPr/>
+            </w:pPr>
+            <w:r>
+              <w:rPr/>
+            </w:r>
+          </w:p>
+          <w:p>
+            <w:pPr>
+              <w:pStyle w:val="Normal"/>
+              <w:spacing w:lineRule="auto" w:line="240" w:before="0" w:after="0"/>
+              <w:rPr/>
+            </w:pPr>
+            <w:r>
+              <w:rPr/>
+            </w:r>
+          </w:p>
+          <w:p>
+            <w:pPr>
+              <w:pStyle w:val="Normal"/>
+              <w:spacing w:lineRule="auto" w:line="240" w:before="0" w:after="0"/>
+              <w:rPr/>
+            </w:pPr>
+            <w:r>
+              <w:rPr/>
+            </w:r>
+          </w:p>
+          <w:p>
+            <w:pPr>
+              <w:pStyle w:val="Normal"/>
+              <w:spacing w:lineRule="auto" w:line="240" w:before="0" w:after="0"/>
+              <w:rPr/>
+            </w:pPr>
+            <w:r>
+              <w:rPr/>
+            </w:r>
+          </w:p>
+          <w:p>
+            <w:pPr>
+              <w:pStyle w:val="Normal"/>
+              <w:spacing w:lineRule="auto" w:line="240" w:before="0" w:after="0"/>
+              <w:rPr/>
+            </w:pPr>
+            <w:r>
+              <w:rPr/>
+            </w:r>
+          </w:p>
+          <w:p>
+            <w:pPr>
+              <w:pStyle w:val="Normal"/>
+              <w:spacing w:lineRule="auto" w:line="240" w:before="0" w:after="0"/>
+              <w:rPr/>
+            </w:pPr>
+            <w:r>
+              <w:rPr/>
+            </w:r>
+          </w:p>
+          <w:p>
+            <w:pPr>
+              <w:pStyle w:val="Normal"/>
+              <w:spacing w:lineRule="auto" w:line="240" w:before="0" w:after="0"/>
+              <w:rPr/>
+            </w:pPr>
+            <w:r>
+              <w:rPr/>
+            </w:r>
+          </w:p>
+          <w:p>
+            <w:pPr>
+              <w:pStyle w:val="Normal"/>
+              <w:spacing w:lineRule="auto" w:line="240" w:before="0" w:after="0"/>
+              <w:rPr/>
+            </w:pPr>
+            <w:r>
+              <w:rPr/>
+            </w:r>
+          </w:p>
+          <w:p>
+            <w:pPr>
+              <w:pStyle w:val="Normal"/>
+              <w:spacing w:lineRule="auto" w:line="240" w:before="0" w:after="0"/>
+              <w:rPr/>
+            </w:pPr>
+            <w:r>
+              <w:rPr/>
+            </w:r>
+          </w:p>
+          <w:p>
+            <w:pPr>
+              <w:pStyle w:val="Normal"/>
+              <w:spacing w:lineRule="auto" w:line="240" w:before="0" w:after="0"/>
+              <w:rPr/>
+            </w:pPr>
+            <w:r>
+              <w:rPr/>
+            </w:r>
+          </w:p>
+          <w:p>
+            <w:pPr>
+              <w:pStyle w:val="Normal"/>
+              <w:spacing w:lineRule="auto" w:line="240" w:before="0" w:after="0"/>
+              <w:rPr/>
+            </w:pPr>
+            <w:r>
+              <w:rPr/>
             </w:r>
           </w:p>
           <w:p>
@@ -3661,12 +3861,10 @@
               <w:spacing w:lineRule="auto" w:line="240" w:before="0" w:after="0"/>
               <w:rPr/>
             </w:pPr>
-            <w:bookmarkStart w:id="15" w:name="__DdeLink__314_1610922877"/>
             <w:r>
               <w:rPr/>
               <w:t>Si es muy similar al previsto debido a que el emulador nos limita que la tasa máxima que enviemos los paquetes es de 2400 Kbits por segundo. Por lo tanto, los resultados son acordes con lo que hemos previsto con el Token Bucket.</w:t>
             </w:r>
-            <w:bookmarkEnd w:id="15"/>
           </w:p>
         </w:tc>
       </w:tr>
@@ -4031,12 +4229,12 @@
       <w:r>
         <w:rPr/>
       </w:r>
-      <w:bookmarkStart w:id="16" w:name="_Toc412817168"/>
-      <w:bookmarkStart w:id="17" w:name="_Toc447724967"/>
-      <w:bookmarkStart w:id="18" w:name="_Toc412817168"/>
-      <w:bookmarkStart w:id="19" w:name="_Toc447724967"/>
+      <w:bookmarkStart w:id="15" w:name="_Toc412817168"/>
+      <w:bookmarkStart w:id="16" w:name="_Toc447724967"/>
+      <w:bookmarkStart w:id="17" w:name="_Toc412817168"/>
+      <w:bookmarkStart w:id="18" w:name="_Toc447724967"/>
+      <w:bookmarkEnd w:id="17"/>
       <w:bookmarkEnd w:id="18"/>
-      <w:bookmarkEnd w:id="19"/>
     </w:p>
     <w:p>
       <w:pPr>
@@ -4057,9 +4255,9 @@
         <w:ind w:left="720" w:hanging="360"/>
         <w:rPr/>
       </w:pPr>
-      <w:bookmarkStart w:id="20" w:name="_Ref447718053"/>
-      <w:bookmarkStart w:id="21" w:name="_Ref4476370401"/>
-      <w:bookmarkEnd w:id="21"/>
+      <w:bookmarkStart w:id="19" w:name="_Ref447718053"/>
+      <w:bookmarkStart w:id="20" w:name="_Ref4476370401"/>
+      <w:bookmarkEnd w:id="20"/>
       <w:r>
         <w:rPr/>
         <w:t xml:space="preserve">Utilice el mecanismo usado en la práctica 1 para estudiar la influencia del </w:t>
@@ -4080,7 +4278,7 @@
         </w:rPr>
         <w:t>emuladorTB.py</w:t>
       </w:r>
-      <w:bookmarkEnd w:id="20"/>
+      <w:bookmarkEnd w:id="19"/>
       <w:r>
         <w:rPr/>
         <w:t>, para el escenario que coincide con su número de pareja. Recuerde que dicho vídeo es de tasa variable, con lo que será normal la presencia de picos en el mismo.</w:t>
@@ -4596,10 +4794,10 @@
         </w:numPr>
         <w:rPr/>
       </w:pPr>
-      <w:bookmarkStart w:id="22" w:name="__RefHeading___Toc344_1728926191"/>
-      <w:bookmarkStart w:id="23" w:name="_Toc447724968"/>
+      <w:bookmarkStart w:id="21" w:name="__RefHeading___Toc344_1728926191"/>
+      <w:bookmarkStart w:id="22" w:name="_Toc447724968"/>
+      <w:bookmarkEnd w:id="21"/>
       <w:bookmarkEnd w:id="22"/>
-      <w:bookmarkEnd w:id="23"/>
       <w:r>
         <w:rPr/>
         <w:t>Conclusiones</w:t>
@@ -4643,7 +4841,7 @@
         <w:docPartGallery w:val="Page Numbers (Bottom of Page)"/>
         <w:docPartUnique w:val="true"/>
       </w:docPartObj>
-      <w:id w:val="177315254"/>
+      <w:id w:val="1178334219"/>
     </w:sdtPr>
     <w:sdtContent>
       <w:p>
@@ -4666,7 +4864,7 @@
         </w:r>
         <w:r>
           <w:rPr/>
-          <w:t>12</w:t>
+          <w:t>10</w:t>
         </w:r>
         <w:r>
           <w:rPr/>

</xml_diff>

<commit_message>
Falta explicar algunas imagenes y conclusiones
</commit_message>
<xml_diff>
--- a/P4/plantilla-practica4-20200420.docx
+++ b/P4/plantilla-practica4-20200420.docx
@@ -82,9 +82,135 @@
           <w:docPartGallery w:val="Table of Contents"/>
           <w:docPartUnique w:val="true"/>
         </w:docPartObj>
-        <w:id w:val="1506055223"/>
+        <w:id w:val="1521174056"/>
       </w:sdtPr>
       <w:sdtContent>
+        <w:p>
+          <w:pPr>
+            <w:pStyle w:val="TOCHeading"/>
+            <w:rPr/>
+          </w:pPr>
+          <w:r>
+            <w:rPr/>
+          </w:r>
+        </w:p>
+        <w:p>
+          <w:pPr>
+            <w:pStyle w:val="TOCHeading"/>
+            <w:rPr/>
+          </w:pPr>
+          <w:r>
+            <w:rPr/>
+          </w:r>
+        </w:p>
+        <w:p>
+          <w:pPr>
+            <w:pStyle w:val="TOCHeading"/>
+            <w:rPr/>
+          </w:pPr>
+          <w:r>
+            <w:rPr/>
+          </w:r>
+        </w:p>
+        <w:p>
+          <w:pPr>
+            <w:pStyle w:val="TOCHeading"/>
+            <w:rPr/>
+          </w:pPr>
+          <w:r>
+            <w:rPr/>
+          </w:r>
+        </w:p>
+        <w:p>
+          <w:pPr>
+            <w:pStyle w:val="Normal"/>
+            <w:rPr/>
+          </w:pPr>
+          <w:r>
+            <w:rPr/>
+          </w:r>
+        </w:p>
+        <w:p>
+          <w:pPr>
+            <w:pStyle w:val="Normal"/>
+            <w:rPr/>
+          </w:pPr>
+          <w:r>
+            <w:rPr/>
+          </w:r>
+        </w:p>
+        <w:p>
+          <w:pPr>
+            <w:pStyle w:val="Normal"/>
+            <w:rPr/>
+          </w:pPr>
+          <w:r>
+            <w:rPr/>
+          </w:r>
+        </w:p>
+        <w:p>
+          <w:pPr>
+            <w:pStyle w:val="Normal"/>
+            <w:rPr/>
+          </w:pPr>
+          <w:r>
+            <w:rPr/>
+          </w:r>
+        </w:p>
+        <w:p>
+          <w:pPr>
+            <w:pStyle w:val="Normal"/>
+            <w:rPr/>
+          </w:pPr>
+          <w:r>
+            <w:rPr/>
+          </w:r>
+        </w:p>
+        <w:p>
+          <w:pPr>
+            <w:pStyle w:val="Normal"/>
+            <w:rPr/>
+          </w:pPr>
+          <w:r>
+            <w:rPr/>
+          </w:r>
+        </w:p>
+        <w:p>
+          <w:pPr>
+            <w:pStyle w:val="Normal"/>
+            <w:rPr/>
+          </w:pPr>
+          <w:r>
+            <w:rPr/>
+          </w:r>
+        </w:p>
+        <w:p>
+          <w:pPr>
+            <w:pStyle w:val="Normal"/>
+            <w:rPr/>
+          </w:pPr>
+          <w:r>
+            <w:rPr/>
+          </w:r>
+        </w:p>
+        <w:p>
+          <w:pPr>
+            <w:pStyle w:val="Normal"/>
+            <w:rPr/>
+          </w:pPr>
+          <w:r>
+            <w:rPr/>
+          </w:r>
+        </w:p>
+        <w:p>
+          <w:pPr>
+            <w:pStyle w:val="TOCHeading"/>
+            <w:rPr/>
+          </w:pPr>
+          <w:r>
+            <w:rPr/>
+          </w:r>
+        </w:p>
         <w:p>
           <w:pPr>
             <w:pStyle w:val="TOCHeading"/>
@@ -314,9 +440,9 @@
         <w:rPr/>
       </w:pPr>
       <w:bookmarkStart w:id="3" w:name="__RefHeading___Toc342_1728926191"/>
-      <w:bookmarkStart w:id="4" w:name="_Toc411429201"/>
+      <w:bookmarkStart w:id="4" w:name="_Toc4114291991"/>
       <w:bookmarkStart w:id="5" w:name="_Toc447724965"/>
-      <w:bookmarkStart w:id="6" w:name="_Toc4114291991"/>
+      <w:bookmarkStart w:id="6" w:name="_Toc411429201"/>
       <w:bookmarkEnd w:id="3"/>
       <w:bookmarkEnd w:id="4"/>
       <w:bookmarkEnd w:id="5"/>
@@ -339,10 +465,10 @@
       <w:r>
         <w:rPr/>
       </w:r>
-      <w:bookmarkStart w:id="7" w:name="_Toc410209332"/>
-      <w:bookmarkStart w:id="8" w:name="_Toc447724966"/>
-      <w:bookmarkStart w:id="9" w:name="_Toc410209332"/>
-      <w:bookmarkStart w:id="10" w:name="_Toc447724966"/>
+      <w:bookmarkStart w:id="7" w:name="_Toc447724966"/>
+      <w:bookmarkStart w:id="8" w:name="_Toc410209332"/>
+      <w:bookmarkStart w:id="9" w:name="_Toc447724966"/>
+      <w:bookmarkStart w:id="10" w:name="_Toc410209332"/>
       <w:bookmarkEnd w:id="9"/>
       <w:bookmarkEnd w:id="10"/>
     </w:p>
@@ -684,7 +810,7 @@
             <w:r>
               <w:rPr/>
               <w:drawing>
-                <wp:anchor behindDoc="0" distT="0" distB="0" distL="0" distR="0" simplePos="0" locked="0" layoutInCell="1" allowOverlap="1" relativeHeight="3">
+                <wp:anchor behindDoc="0" distT="0" distB="0" distL="0" distR="0" simplePos="0" locked="0" layoutInCell="1" allowOverlap="1" relativeHeight="9">
                   <wp:simplePos x="0" y="0"/>
                   <wp:positionH relativeFrom="column">
                     <wp:posOffset>436245</wp:posOffset>
@@ -891,7 +1017,7 @@
             <w:r>
               <w:rPr/>
               <w:drawing>
-                <wp:anchor behindDoc="0" distT="0" distB="0" distL="0" distR="0" simplePos="0" locked="0" layoutInCell="1" allowOverlap="1" relativeHeight="4">
+                <wp:anchor behindDoc="0" distT="0" distB="0" distL="0" distR="0" simplePos="0" locked="0" layoutInCell="1" allowOverlap="1" relativeHeight="6">
                   <wp:simplePos x="0" y="0"/>
                   <wp:positionH relativeFrom="column">
                     <wp:posOffset>0</wp:posOffset>
@@ -957,7 +1083,7 @@
             <w:r>
               <w:rPr/>
               <w:drawing>
-                <wp:anchor behindDoc="0" distT="0" distB="0" distL="0" distR="0" simplePos="0" locked="0" layoutInCell="1" allowOverlap="1" relativeHeight="5">
+                <wp:anchor behindDoc="0" distT="0" distB="0" distL="0" distR="0" simplePos="0" locked="0" layoutInCell="1" allowOverlap="1" relativeHeight="3">
                   <wp:simplePos x="0" y="0"/>
                   <wp:positionH relativeFrom="column">
                     <wp:posOffset>0</wp:posOffset>
@@ -1067,7 +1193,9 @@
               </w:rPr>
             </w:pPr>
             <w:r>
-              <w:rPr/>
+              <w:rPr>
+                <w:highlight w:val="yellow"/>
+              </w:rPr>
             </w:r>
           </w:p>
           <w:p>
@@ -1542,11 +1670,7 @@
             </w:pPr>
             <w:r>
               <w:rPr/>
-              <w:t>2400000</w:t>
-            </w:r>
-            <w:r>
-              <w:rPr/>
-              <w:t xml:space="preserve"> bits/s</w:t>
+              <w:t>2400000 bits/s</w:t>
             </w:r>
           </w:p>
         </w:tc>
@@ -1660,19 +1784,7 @@
         <w:rPr>
           <w:u w:val="single"/>
         </w:rPr>
-        <w:t xml:space="preserve">Escenario </w:t>
-      </w:r>
-      <w:r>
-        <w:rPr>
-          <w:u w:val="single"/>
-        </w:rPr>
-        <w:t>6</w:t>
-      </w:r>
-      <w:r>
-        <w:rPr>
-          <w:u w:val="single"/>
-        </w:rPr>
-        <w:t>, limitación al CIR</w:t>
+        <w:t>Escenario 6, limitación al CIR</w:t>
       </w:r>
     </w:p>
     <w:tbl>
@@ -1757,7 +1869,7 @@
                 <w:u w:val="none"/>
               </w:rPr>
               <w:drawing>
-                <wp:anchor behindDoc="0" distT="0" distB="0" distL="0" distR="0" simplePos="0" locked="0" layoutInCell="1" allowOverlap="1" relativeHeight="14">
+                <wp:anchor behindDoc="0" distT="0" distB="0" distL="0" distR="0" simplePos="0" locked="0" layoutInCell="1" allowOverlap="1" relativeHeight="10">
                   <wp:simplePos x="0" y="0"/>
                   <wp:positionH relativeFrom="column">
                     <wp:align>center</wp:align>
@@ -2183,7 +2295,7 @@
                 <w:u w:val="none"/>
               </w:rPr>
               <w:drawing>
-                <wp:anchor behindDoc="0" distT="0" distB="0" distL="0" distR="0" simplePos="0" locked="0" layoutInCell="1" allowOverlap="1" relativeHeight="15">
+                <wp:anchor behindDoc="0" distT="0" distB="0" distL="0" distR="0" simplePos="0" locked="0" layoutInCell="1" allowOverlap="1" relativeHeight="11">
                   <wp:simplePos x="0" y="0"/>
                   <wp:positionH relativeFrom="column">
                     <wp:align>center</wp:align>
@@ -2607,7 +2719,7 @@
                 <w:u w:val="single"/>
               </w:rPr>
               <w:drawing>
-                <wp:anchor behindDoc="0" distT="0" distB="0" distL="0" distR="0" simplePos="0" locked="0" layoutInCell="1" allowOverlap="1" relativeHeight="10">
+                <wp:anchor behindDoc="0" distT="0" distB="0" distL="0" distR="0" simplePos="0" locked="0" layoutInCell="1" allowOverlap="1" relativeHeight="8">
                   <wp:simplePos x="0" y="0"/>
                   <wp:positionH relativeFrom="column">
                     <wp:posOffset>0</wp:posOffset>
@@ -2744,7 +2856,7 @@
             <w:r>
               <w:rPr/>
               <w:drawing>
-                <wp:anchor behindDoc="0" distT="0" distB="0" distL="0" distR="0" simplePos="0" locked="0" layoutInCell="1" allowOverlap="1" relativeHeight="6">
+                <wp:anchor behindDoc="0" distT="0" distB="0" distL="0" distR="0" simplePos="0" locked="0" layoutInCell="1" allowOverlap="1" relativeHeight="4">
                   <wp:simplePos x="0" y="0"/>
                   <wp:positionH relativeFrom="column">
                     <wp:align>center</wp:align>
@@ -2877,15 +2989,7 @@
             </w:pPr>
             <w:r>
               <w:rPr/>
-              <w:t xml:space="preserve">Los resultados son los esperados debido a que a la entrada del emulador le llegan todos los paquetes a una velocidad 10 Mbps y como se puede ver es una tendencia a la baja que dura unos pocos segundos, debido a que no hay ninguna oposición para la llegada de estos paquetes al emulador </w:t>
-            </w:r>
-            <w:r>
-              <w:rPr/>
-              <w:t>y se encolan en la cola del emulador todos estos paquetes</w:t>
-            </w:r>
-            <w:r>
-              <w:rPr/>
-              <w:t>. A la salida del emulador son resultados esperados debido a que nuestro escenario tiene 200 paquetes por segundo como máximo de tráfico y como se puede ver la gráfica hasta el segundo cuatro envía una tasa constante de 200 paquetes por segundo. Estos resultados en este apartado son los esperados para nuestro escenario que hemos obtenido en el emuladorTB2.py</w:t>
+              <w:t>Los resultados son los esperados debido a que a la entrada del emulador le llegan todos los paquetes a una velocidad 10 Mbps y como se puede ver es una tendencia a la baja que dura unos pocos segundos, debido a que no hay ninguna oposición para la llegada de estos paquetes al emulador y se encolan en la cola del emulador todos estos paquetes. A la salida del emulador son resultados esperados debido a que nuestro escenario tiene 200 paquetes por segundo como máximo de tráfico y como se puede ver la gráfica hasta el segundo cuatro envía una tasa constante de 200 paquetes por segundo. Estos resultados en este apartado son los esperados para nuestro escenario que hemos obtenido en el emuladorTB2.py</w:t>
             </w:r>
           </w:p>
         </w:tc>
@@ -2987,105 +3091,19 @@
             </w:pPr>
             <w:r>
               <w:rPr/>
-            </w:r>
-          </w:p>
-          <w:p>
-            <w:pPr>
-              <w:pStyle w:val="Normal"/>
-              <w:spacing w:lineRule="auto" w:line="240" w:before="0" w:after="0"/>
-              <w:rPr/>
-            </w:pPr>
-            <w:r>
-              <w:rPr/>
-            </w:r>
-          </w:p>
-        </w:tc>
-      </w:tr>
-      <w:tr>
-        <w:trPr/>
-        <w:tc>
-          <w:tcPr>
-            <w:tcW w:w="8644" w:type="dxa"/>
-            <w:tcBorders/>
-            <w:shd w:fill="auto" w:val="clear"/>
-          </w:tcPr>
-          <w:p>
-            <w:pPr>
-              <w:pStyle w:val="Normal"/>
-              <w:spacing w:lineRule="auto" w:line="240" w:before="0" w:after="0"/>
-              <w:rPr>
-                <w:highlight w:val="yellow"/>
-              </w:rPr>
-            </w:pPr>
-            <w:r>
-              <w:rPr>
-                <w:highlight w:val="yellow"/>
-              </w:rPr>
-              <w:t>Explique aquí los resultados obtenidos en la gráfica, identificando si hay o no distintas regiones bien diferenciadas.</w:t>
-            </w:r>
-          </w:p>
-          <w:p>
-            <w:pPr>
-              <w:pStyle w:val="Normal"/>
-              <w:spacing w:lineRule="auto" w:line="240" w:before="0" w:after="0"/>
-              <w:rPr>
-                <w:highlight w:val="yellow"/>
-              </w:rPr>
-            </w:pPr>
-            <w:r>
-              <w:rPr>
-                <w:highlight w:val="yellow"/>
-              </w:rPr>
-            </w:r>
-          </w:p>
-        </w:tc>
-      </w:tr>
-      <w:tr>
-        <w:trPr/>
-        <w:tc>
-          <w:tcPr>
-            <w:tcW w:w="8644" w:type="dxa"/>
-            <w:tcBorders/>
-            <w:shd w:fill="auto" w:val="clear"/>
-          </w:tcPr>
-          <w:p>
-            <w:pPr>
-              <w:pStyle w:val="Normal"/>
-              <w:spacing w:lineRule="auto" w:line="240" w:before="0" w:after="0"/>
-              <w:rPr/>
-            </w:pPr>
-            <w:r>
-              <w:rPr>
-                <w:highlight w:val="yellow"/>
-              </w:rPr>
-              <w:t>Copie aquí la captura de la gráfica de los tiempos entre llegadas de los paquetes frente al tiempo.</w:t>
-            </w:r>
-            <w:r>
-              <w:rPr/>
-              <w:t xml:space="preserve"> </w:t>
-            </w:r>
-          </w:p>
-          <w:p>
-            <w:pPr>
-              <w:pStyle w:val="Normal"/>
-              <w:spacing w:lineRule="auto" w:line="240" w:before="0" w:after="0"/>
-              <w:rPr/>
-            </w:pPr>
-            <w:r>
-              <w:rPr/>
               <w:drawing>
-                <wp:anchor behindDoc="0" distT="0" distB="0" distL="0" distR="0" simplePos="0" locked="0" layoutInCell="1" allowOverlap="1" relativeHeight="16">
+                <wp:anchor behindDoc="0" distT="0" distB="0" distL="0" distR="0" simplePos="0" locked="0" layoutInCell="1" allowOverlap="1" relativeHeight="17">
                   <wp:simplePos x="0" y="0"/>
                   <wp:positionH relativeFrom="column">
-                    <wp:posOffset>494665</wp:posOffset>
+                    <wp:align>center</wp:align>
                   </wp:positionH>
                   <wp:positionV relativeFrom="paragraph">
-                    <wp:posOffset>58420</wp:posOffset>
+                    <wp:posOffset>635</wp:posOffset>
                   </wp:positionV>
-                  <wp:extent cx="4365625" cy="3274060"/>
+                  <wp:extent cx="5354955" cy="4015740"/>
                   <wp:effectExtent l="0" t="0" r="0" b="0"/>
                   <wp:wrapSquare wrapText="largest"/>
-                  <wp:docPr id="9" name="Imagen13" descr=""/>
+                  <wp:docPr id="9" name="Imagen15" descr=""/>
                   <wp:cNvGraphicFramePr>
                     <a:graphicFrameLocks xmlns:a="http://schemas.openxmlformats.org/drawingml/2006/main" noChangeAspect="1"/>
                   </wp:cNvGraphicFramePr>
@@ -3093,7 +3111,7 @@
                     <a:graphicData uri="http://schemas.openxmlformats.org/drawingml/2006/picture">
                       <pic:pic xmlns:pic="http://schemas.openxmlformats.org/drawingml/2006/picture">
                         <pic:nvPicPr>
-                          <pic:cNvPr id="9" name="Imagen13" descr=""/>
+                          <pic:cNvPr id="9" name="Imagen15" descr=""/>
                           <pic:cNvPicPr>
                             <a:picLocks noChangeAspect="1" noChangeArrowheads="1"/>
                           </pic:cNvPicPr>
@@ -3107,7 +3125,7 @@
                         <pic:spPr bwMode="auto">
                           <a:xfrm>
                             <a:off x="0" y="0"/>
-                            <a:ext cx="4365625" cy="3274060"/>
+                            <a:ext cx="5354955" cy="4015740"/>
                           </a:xfrm>
                           <a:prstGeom prst="rect">
                             <a:avLst/>
@@ -3130,194 +3148,125 @@
               <w:rPr/>
             </w:r>
           </w:p>
-          <w:p>
-            <w:pPr>
-              <w:pStyle w:val="Normal"/>
-              <w:spacing w:lineRule="auto" w:line="240" w:before="0" w:after="0"/>
-              <w:rPr/>
-            </w:pPr>
-            <w:r>
-              <w:rPr/>
-            </w:r>
-          </w:p>
-          <w:p>
-            <w:pPr>
-              <w:pStyle w:val="Normal"/>
-              <w:spacing w:lineRule="auto" w:line="240" w:before="0" w:after="0"/>
-              <w:rPr/>
-            </w:pPr>
-            <w:r>
-              <w:rPr/>
-            </w:r>
-          </w:p>
-          <w:p>
-            <w:pPr>
-              <w:pStyle w:val="Normal"/>
-              <w:spacing w:lineRule="auto" w:line="240" w:before="0" w:after="0"/>
-              <w:rPr/>
-            </w:pPr>
-            <w:r>
-              <w:rPr/>
-            </w:r>
-          </w:p>
-          <w:p>
-            <w:pPr>
-              <w:pStyle w:val="Normal"/>
-              <w:spacing w:lineRule="auto" w:line="240" w:before="0" w:after="0"/>
-              <w:rPr/>
-            </w:pPr>
-            <w:r>
-              <w:rPr/>
-            </w:r>
-          </w:p>
-          <w:p>
-            <w:pPr>
-              <w:pStyle w:val="Normal"/>
-              <w:spacing w:lineRule="auto" w:line="240" w:before="0" w:after="0"/>
-              <w:rPr/>
-            </w:pPr>
-            <w:r>
-              <w:rPr/>
-            </w:r>
-          </w:p>
-          <w:p>
-            <w:pPr>
-              <w:pStyle w:val="Normal"/>
-              <w:spacing w:lineRule="auto" w:line="240" w:before="0" w:after="0"/>
-              <w:rPr/>
-            </w:pPr>
-            <w:r>
-              <w:rPr/>
-            </w:r>
-          </w:p>
-          <w:p>
-            <w:pPr>
-              <w:pStyle w:val="Normal"/>
-              <w:spacing w:lineRule="auto" w:line="240" w:before="0" w:after="0"/>
-              <w:rPr/>
-            </w:pPr>
-            <w:r>
-              <w:rPr/>
-            </w:r>
-          </w:p>
-          <w:p>
-            <w:pPr>
-              <w:pStyle w:val="Normal"/>
-              <w:spacing w:lineRule="auto" w:line="240" w:before="0" w:after="0"/>
-              <w:rPr/>
-            </w:pPr>
-            <w:r>
-              <w:rPr/>
-            </w:r>
-          </w:p>
-          <w:p>
-            <w:pPr>
-              <w:pStyle w:val="Normal"/>
-              <w:spacing w:lineRule="auto" w:line="240" w:before="0" w:after="0"/>
-              <w:rPr/>
-            </w:pPr>
-            <w:r>
-              <w:rPr/>
-            </w:r>
-          </w:p>
-          <w:p>
-            <w:pPr>
-              <w:pStyle w:val="Normal"/>
-              <w:spacing w:lineRule="auto" w:line="240" w:before="0" w:after="0"/>
-              <w:rPr/>
-            </w:pPr>
-            <w:r>
-              <w:rPr/>
-            </w:r>
-          </w:p>
-          <w:p>
-            <w:pPr>
-              <w:pStyle w:val="Normal"/>
-              <w:spacing w:lineRule="auto" w:line="240" w:before="0" w:after="0"/>
-              <w:rPr/>
-            </w:pPr>
-            <w:r>
-              <w:rPr/>
-            </w:r>
-          </w:p>
-          <w:p>
-            <w:pPr>
-              <w:pStyle w:val="Normal"/>
-              <w:spacing w:lineRule="auto" w:line="240" w:before="0" w:after="0"/>
-              <w:rPr/>
-            </w:pPr>
-            <w:r>
-              <w:rPr/>
-            </w:r>
-          </w:p>
-          <w:p>
-            <w:pPr>
-              <w:pStyle w:val="Normal"/>
-              <w:spacing w:lineRule="auto" w:line="240" w:before="0" w:after="0"/>
-              <w:rPr/>
-            </w:pPr>
-            <w:r>
-              <w:rPr/>
-            </w:r>
-          </w:p>
-          <w:p>
-            <w:pPr>
-              <w:pStyle w:val="Normal"/>
-              <w:spacing w:lineRule="auto" w:line="240" w:before="0" w:after="0"/>
-              <w:rPr/>
-            </w:pPr>
-            <w:r>
-              <w:rPr/>
-            </w:r>
-          </w:p>
-          <w:p>
-            <w:pPr>
-              <w:pStyle w:val="Normal"/>
-              <w:spacing w:lineRule="auto" w:line="240" w:before="0" w:after="0"/>
-              <w:rPr/>
-            </w:pPr>
-            <w:r>
-              <w:rPr/>
-            </w:r>
-          </w:p>
-          <w:p>
-            <w:pPr>
-              <w:pStyle w:val="Normal"/>
-              <w:spacing w:lineRule="auto" w:line="240" w:before="0" w:after="0"/>
-              <w:rPr/>
-            </w:pPr>
-            <w:r>
-              <w:rPr/>
-            </w:r>
-          </w:p>
-          <w:p>
-            <w:pPr>
-              <w:pStyle w:val="Normal"/>
-              <w:spacing w:lineRule="auto" w:line="240" w:before="0" w:after="0"/>
-              <w:rPr/>
-            </w:pPr>
-            <w:r>
-              <w:rPr/>
-            </w:r>
-          </w:p>
-          <w:p>
-            <w:pPr>
-              <w:pStyle w:val="Normal"/>
-              <w:spacing w:lineRule="auto" w:line="240" w:before="0" w:after="0"/>
-              <w:rPr/>
-            </w:pPr>
-            <w:r>
-              <w:rPr/>
-            </w:r>
-          </w:p>
-          <w:p>
-            <w:pPr>
-              <w:pStyle w:val="Normal"/>
-              <w:spacing w:lineRule="auto" w:line="240" w:before="0" w:after="0"/>
-              <w:rPr/>
-            </w:pPr>
-            <w:r>
-              <w:rPr/>
+        </w:tc>
+      </w:tr>
+      <w:tr>
+        <w:trPr/>
+        <w:tc>
+          <w:tcPr>
+            <w:tcW w:w="8644" w:type="dxa"/>
+            <w:tcBorders/>
+            <w:shd w:fill="auto" w:val="clear"/>
+          </w:tcPr>
+          <w:p>
+            <w:pPr>
+              <w:pStyle w:val="Normal"/>
+              <w:spacing w:lineRule="auto" w:line="240" w:before="0" w:after="0"/>
+              <w:rPr>
+                <w:highlight w:val="yellow"/>
+              </w:rPr>
+            </w:pPr>
+            <w:r>
+              <w:rPr>
+                <w:highlight w:val="yellow"/>
+              </w:rPr>
+              <w:t>Explique aquí los resultados obtenidos en la gráfica, identificando si hay o no distintas regiones bien diferenciadas.</w:t>
+            </w:r>
+          </w:p>
+          <w:p>
+            <w:pPr>
+              <w:pStyle w:val="Normal"/>
+              <w:spacing w:lineRule="auto" w:line="240" w:before="0" w:after="0"/>
+              <w:rPr>
+                <w:highlight w:val="yellow"/>
+              </w:rPr>
+            </w:pPr>
+            <w:r>
+              <w:rPr>
+                <w:highlight w:val="yellow"/>
+              </w:rPr>
+            </w:r>
+          </w:p>
+        </w:tc>
+      </w:tr>
+      <w:tr>
+        <w:trPr/>
+        <w:tc>
+          <w:tcPr>
+            <w:tcW w:w="8644" w:type="dxa"/>
+            <w:tcBorders/>
+            <w:shd w:fill="auto" w:val="clear"/>
+          </w:tcPr>
+          <w:p>
+            <w:pPr>
+              <w:pStyle w:val="Normal"/>
+              <w:spacing w:lineRule="auto" w:line="240" w:before="0" w:after="0"/>
+              <w:rPr/>
+            </w:pPr>
+            <w:r>
+              <w:rPr>
+                <w:highlight w:val="yellow"/>
+              </w:rPr>
+              <w:t>Copie aquí la captura de la gráfica de los tiempos entre llegadas de los paquetes frente al tiempo.</w:t>
+            </w:r>
+            <w:r>
+              <w:rPr/>
+              <w:t xml:space="preserve"> </w:t>
+            </w:r>
+          </w:p>
+          <w:p>
+            <w:pPr>
+              <w:pStyle w:val="Normal"/>
+              <w:spacing w:lineRule="auto" w:line="240" w:before="0" w:after="0"/>
+              <w:rPr/>
+            </w:pPr>
+            <w:r>
+              <w:rPr/>
+              <w:drawing>
+                <wp:anchor behindDoc="0" distT="0" distB="0" distL="0" distR="0" simplePos="0" locked="0" layoutInCell="1" allowOverlap="1" relativeHeight="18">
+                  <wp:simplePos x="0" y="0"/>
+                  <wp:positionH relativeFrom="column">
+                    <wp:align>center</wp:align>
+                  </wp:positionH>
+                  <wp:positionV relativeFrom="paragraph">
+                    <wp:posOffset>635</wp:posOffset>
+                  </wp:positionV>
+                  <wp:extent cx="5354955" cy="4015740"/>
+                  <wp:effectExtent l="0" t="0" r="0" b="0"/>
+                  <wp:wrapSquare wrapText="largest"/>
+                  <wp:docPr id="10" name="Imagen13" descr=""/>
+                  <wp:cNvGraphicFramePr>
+                    <a:graphicFrameLocks xmlns:a="http://schemas.openxmlformats.org/drawingml/2006/main" noChangeAspect="1"/>
+                  </wp:cNvGraphicFramePr>
+                  <a:graphic xmlns:a="http://schemas.openxmlformats.org/drawingml/2006/main">
+                    <a:graphicData uri="http://schemas.openxmlformats.org/drawingml/2006/picture">
+                      <pic:pic xmlns:pic="http://schemas.openxmlformats.org/drawingml/2006/picture">
+                        <pic:nvPicPr>
+                          <pic:cNvPr id="10" name="Imagen13" descr=""/>
+                          <pic:cNvPicPr>
+                            <a:picLocks noChangeAspect="1" noChangeArrowheads="1"/>
+                          </pic:cNvPicPr>
+                        </pic:nvPicPr>
+                        <pic:blipFill>
+                          <a:blip r:embed="rId11"/>
+                          <a:stretch>
+                            <a:fillRect/>
+                          </a:stretch>
+                        </pic:blipFill>
+                        <pic:spPr bwMode="auto">
+                          <a:xfrm>
+                            <a:off x="0" y="0"/>
+                            <a:ext cx="5354955" cy="4015740"/>
+                          </a:xfrm>
+                          <a:prstGeom prst="rect">
+                            <a:avLst/>
+                          </a:prstGeom>
+                        </pic:spPr>
+                      </pic:pic>
+                    </a:graphicData>
+                  </a:graphic>
+                </wp:anchor>
+              </w:drawing>
             </w:r>
           </w:p>
           <w:p>
@@ -3445,75 +3394,27 @@
               <w:rPr/>
             </w:r>
           </w:p>
-        </w:tc>
-      </w:tr>
-      <w:tr>
-        <w:trPr/>
-        <w:tc>
-          <w:tcPr>
-            <w:tcW w:w="8644" w:type="dxa"/>
-            <w:tcBorders/>
-            <w:shd w:fill="auto" w:val="clear"/>
-          </w:tcPr>
-          <w:p>
-            <w:pPr>
-              <w:pStyle w:val="Normal"/>
-              <w:spacing w:lineRule="auto" w:line="240" w:before="0" w:after="0"/>
-              <w:rPr>
-                <w:highlight w:val="yellow"/>
-              </w:rPr>
-            </w:pPr>
-            <w:r>
-              <w:rPr>
-                <w:highlight w:val="yellow"/>
-              </w:rPr>
-              <w:t>Explique aquí los resultados obtenidos en la gráfica, identificando si hay o no distintas regiones bien diferenciadas.</w:t>
-            </w:r>
-          </w:p>
-          <w:p>
-            <w:pPr>
-              <w:pStyle w:val="Normal"/>
-              <w:spacing w:lineRule="auto" w:line="240" w:before="0" w:after="0"/>
-              <w:rPr>
-                <w:highlight w:val="yellow"/>
-              </w:rPr>
-            </w:pPr>
-            <w:r>
-              <w:rPr>
-                <w:highlight w:val="yellow"/>
-              </w:rPr>
-            </w:r>
-          </w:p>
-        </w:tc>
-      </w:tr>
-      <w:tr>
-        <w:trPr/>
-        <w:tc>
-          <w:tcPr>
-            <w:tcW w:w="8644" w:type="dxa"/>
-            <w:tcBorders/>
-            <w:shd w:fill="auto" w:val="clear"/>
-          </w:tcPr>
-          <w:p>
-            <w:pPr>
-              <w:pStyle w:val="Normal"/>
-              <w:spacing w:lineRule="auto" w:line="240" w:before="0" w:after="0"/>
-              <w:rPr/>
-            </w:pPr>
-            <w:r>
+          <w:p>
+            <w:pPr>
+              <w:pStyle w:val="Normal"/>
+              <w:spacing w:lineRule="auto" w:line="240" w:before="0" w:after="0"/>
+              <w:rPr/>
+            </w:pPr>
+            <w:r>
+              <w:rPr/>
               <w:drawing>
-                <wp:anchor behindDoc="0" distT="0" distB="0" distL="0" distR="0" simplePos="0" locked="0" layoutInCell="1" allowOverlap="1" relativeHeight="7">
+                <wp:anchor behindDoc="0" distT="0" distB="0" distL="0" distR="0" simplePos="0" locked="0" layoutInCell="1" allowOverlap="1" relativeHeight="19">
                   <wp:simplePos x="0" y="0"/>
                   <wp:positionH relativeFrom="column">
-                    <wp:posOffset>-28575</wp:posOffset>
+                    <wp:align>center</wp:align>
                   </wp:positionH>
                   <wp:positionV relativeFrom="paragraph">
-                    <wp:posOffset>407670</wp:posOffset>
+                    <wp:posOffset>635</wp:posOffset>
                   </wp:positionV>
                   <wp:extent cx="5354955" cy="4015740"/>
                   <wp:effectExtent l="0" t="0" r="0" b="0"/>
                   <wp:wrapSquare wrapText="largest"/>
-                  <wp:docPr id="10" name="Imagen7" descr=""/>
+                  <wp:docPr id="11" name="Imagen16" descr=""/>
                   <wp:cNvGraphicFramePr>
                     <a:graphicFrameLocks xmlns:a="http://schemas.openxmlformats.org/drawingml/2006/main" noChangeAspect="1"/>
                   </wp:cNvGraphicFramePr>
@@ -3521,13 +3422,13 @@
                     <a:graphicData uri="http://schemas.openxmlformats.org/drawingml/2006/picture">
                       <pic:pic xmlns:pic="http://schemas.openxmlformats.org/drawingml/2006/picture">
                         <pic:nvPicPr>
-                          <pic:cNvPr id="10" name="Imagen7" descr=""/>
+                          <pic:cNvPr id="11" name="Imagen16" descr=""/>
                           <pic:cNvPicPr>
                             <a:picLocks noChangeAspect="1" noChangeArrowheads="1"/>
                           </pic:cNvPicPr>
                         </pic:nvPicPr>
                         <pic:blipFill>
-                          <a:blip r:embed="rId11"/>
+                          <a:blip r:embed="rId12"/>
                           <a:stretch>
                             <a:fillRect/>
                           </a:stretch>
@@ -3547,17 +3448,67 @@
                 </wp:anchor>
               </w:drawing>
             </w:r>
-            <w:r>
+          </w:p>
+        </w:tc>
+      </w:tr>
+      <w:tr>
+        <w:trPr/>
+        <w:tc>
+          <w:tcPr>
+            <w:tcW w:w="8644" w:type="dxa"/>
+            <w:tcBorders/>
+            <w:shd w:fill="auto" w:val="clear"/>
+          </w:tcPr>
+          <w:p>
+            <w:pPr>
+              <w:pStyle w:val="Normal"/>
+              <w:spacing w:lineRule="auto" w:line="240" w:before="0" w:after="0"/>
               <w:rPr>
                 <w:highlight w:val="yellow"/>
               </w:rPr>
-              <w:t>C</w:t>
-            </w:r>
+            </w:pPr>
             <w:r>
               <w:rPr>
                 <w:highlight w:val="yellow"/>
               </w:rPr>
-              <w:t>opie aquí la captura de la gráfica de los tiempos entre llegadas de los paquetes frente al tiempo.</w:t>
+              <w:t>Explique aquí los resultados obtenidos en la gráfica, identificando si hay o no distintas regiones bien diferenciadas.</w:t>
+            </w:r>
+          </w:p>
+          <w:p>
+            <w:pPr>
+              <w:pStyle w:val="Normal"/>
+              <w:spacing w:lineRule="auto" w:line="240" w:before="0" w:after="0"/>
+              <w:rPr>
+                <w:highlight w:val="yellow"/>
+              </w:rPr>
+            </w:pPr>
+            <w:r>
+              <w:rPr>
+                <w:highlight w:val="yellow"/>
+              </w:rPr>
+            </w:r>
+          </w:p>
+        </w:tc>
+      </w:tr>
+      <w:tr>
+        <w:trPr/>
+        <w:tc>
+          <w:tcPr>
+            <w:tcW w:w="8644" w:type="dxa"/>
+            <w:tcBorders/>
+            <w:shd w:fill="auto" w:val="clear"/>
+          </w:tcPr>
+          <w:p>
+            <w:pPr>
+              <w:pStyle w:val="Normal"/>
+              <w:spacing w:lineRule="auto" w:line="240" w:before="0" w:after="0"/>
+              <w:rPr/>
+            </w:pPr>
+            <w:r>
+              <w:rPr>
+                <w:highlight w:val="yellow"/>
+              </w:rPr>
+              <w:t>Copie aquí la captura de la gráfica de los tiempos entre llegadas de los paquetes frente al tiempo.</w:t>
             </w:r>
             <w:r>
               <w:rPr/>
@@ -3572,6 +3523,51 @@
             </w:pPr>
             <w:r>
               <w:rPr/>
+              <w:drawing>
+                <wp:anchor behindDoc="0" distT="0" distB="0" distL="0" distR="0" simplePos="0" locked="0" layoutInCell="1" allowOverlap="1" relativeHeight="20">
+                  <wp:simplePos x="0" y="0"/>
+                  <wp:positionH relativeFrom="column">
+                    <wp:posOffset>0</wp:posOffset>
+                  </wp:positionH>
+                  <wp:positionV relativeFrom="paragraph">
+                    <wp:posOffset>85725</wp:posOffset>
+                  </wp:positionV>
+                  <wp:extent cx="5354955" cy="4015740"/>
+                  <wp:effectExtent l="0" t="0" r="0" b="0"/>
+                  <wp:wrapSquare wrapText="largest"/>
+                  <wp:docPr id="12" name="Imagen7" descr=""/>
+                  <wp:cNvGraphicFramePr>
+                    <a:graphicFrameLocks xmlns:a="http://schemas.openxmlformats.org/drawingml/2006/main" noChangeAspect="1"/>
+                  </wp:cNvGraphicFramePr>
+                  <a:graphic xmlns:a="http://schemas.openxmlformats.org/drawingml/2006/main">
+                    <a:graphicData uri="http://schemas.openxmlformats.org/drawingml/2006/picture">
+                      <pic:pic xmlns:pic="http://schemas.openxmlformats.org/drawingml/2006/picture">
+                        <pic:nvPicPr>
+                          <pic:cNvPr id="12" name="Imagen7" descr=""/>
+                          <pic:cNvPicPr>
+                            <a:picLocks noChangeAspect="1" noChangeArrowheads="1"/>
+                          </pic:cNvPicPr>
+                        </pic:nvPicPr>
+                        <pic:blipFill>
+                          <a:blip r:embed="rId13"/>
+                          <a:stretch>
+                            <a:fillRect/>
+                          </a:stretch>
+                        </pic:blipFill>
+                        <pic:spPr bwMode="auto">
+                          <a:xfrm>
+                            <a:off x="0" y="0"/>
+                            <a:ext cx="5354955" cy="4015740"/>
+                          </a:xfrm>
+                          <a:prstGeom prst="rect">
+                            <a:avLst/>
+                          </a:prstGeom>
+                        </pic:spPr>
+                      </pic:pic>
+                    </a:graphicData>
+                  </a:graphic>
+                </wp:anchor>
+              </w:drawing>
             </w:r>
           </w:p>
           <w:p>
@@ -3784,7 +3780,7 @@
             <w:r>
               <w:rPr/>
               <w:drawing>
-                <wp:anchor behindDoc="0" distT="0" distB="0" distL="0" distR="0" simplePos="0" locked="0" layoutInCell="1" allowOverlap="1" relativeHeight="18">
+                <wp:anchor behindDoc="0" distT="0" distB="0" distL="0" distR="0" simplePos="0" locked="0" layoutInCell="1" allowOverlap="1" relativeHeight="12">
                   <wp:simplePos x="0" y="0"/>
                   <wp:positionH relativeFrom="column">
                     <wp:posOffset>41275</wp:posOffset>
@@ -3795,7 +3791,7 @@
                   <wp:extent cx="5354955" cy="1620520"/>
                   <wp:effectExtent l="0" t="0" r="0" b="0"/>
                   <wp:wrapSquare wrapText="largest"/>
-                  <wp:docPr id="11" name="Imagen14" descr=""/>
+                  <wp:docPr id="13" name="Imagen14" descr=""/>
                   <wp:cNvGraphicFramePr>
                     <a:graphicFrameLocks xmlns:a="http://schemas.openxmlformats.org/drawingml/2006/main" noChangeAspect="1"/>
                   </wp:cNvGraphicFramePr>
@@ -3803,13 +3799,13 @@
                     <a:graphicData uri="http://schemas.openxmlformats.org/drawingml/2006/picture">
                       <pic:pic xmlns:pic="http://schemas.openxmlformats.org/drawingml/2006/picture">
                         <pic:nvPicPr>
-                          <pic:cNvPr id="11" name="Imagen14" descr=""/>
+                          <pic:cNvPr id="13" name="Imagen14" descr=""/>
                           <pic:cNvPicPr>
                             <a:picLocks noChangeAspect="1" noChangeArrowheads="1"/>
                           </pic:cNvPicPr>
                         </pic:nvPicPr>
                         <pic:blipFill>
-                          <a:blip r:embed="rId12"/>
+                          <a:blip r:embed="rId14"/>
                           <a:stretch>
                             <a:fillRect/>
                           </a:stretch>
@@ -3941,7 +3937,7 @@
             <w:r>
               <w:rPr/>
               <w:drawing>
-                <wp:anchor behindDoc="0" distT="0" distB="0" distL="0" distR="0" simplePos="0" locked="0" layoutInCell="1" allowOverlap="1" relativeHeight="8">
+                <wp:anchor behindDoc="0" distT="0" distB="0" distL="0" distR="0" simplePos="0" locked="0" layoutInCell="1" allowOverlap="1" relativeHeight="5">
                   <wp:simplePos x="0" y="0"/>
                   <wp:positionH relativeFrom="column">
                     <wp:posOffset>963295</wp:posOffset>
@@ -3952,7 +3948,7 @@
                   <wp:extent cx="3505200" cy="2933065"/>
                   <wp:effectExtent l="0" t="0" r="0" b="0"/>
                   <wp:wrapSquare wrapText="largest"/>
-                  <wp:docPr id="12" name="Imagen8" descr=""/>
+                  <wp:docPr id="14" name="Imagen8" descr=""/>
                   <wp:cNvGraphicFramePr>
                     <a:graphicFrameLocks xmlns:a="http://schemas.openxmlformats.org/drawingml/2006/main" noChangeAspect="1"/>
                   </wp:cNvGraphicFramePr>
@@ -3960,13 +3956,13 @@
                     <a:graphicData uri="http://schemas.openxmlformats.org/drawingml/2006/picture">
                       <pic:pic xmlns:pic="http://schemas.openxmlformats.org/drawingml/2006/picture">
                         <pic:nvPicPr>
-                          <pic:cNvPr id="12" name="Imagen8" descr=""/>
+                          <pic:cNvPr id="14" name="Imagen8" descr=""/>
                           <pic:cNvPicPr>
                             <a:picLocks noChangeAspect="1" noChangeArrowheads="1"/>
                           </pic:cNvPicPr>
                         </pic:nvPicPr>
                         <pic:blipFill>
-                          <a:blip r:embed="rId13"/>
+                          <a:blip r:embed="rId15"/>
                           <a:srcRect l="17992" t="2568" r="16548" b="0"/>
                           <a:stretch>
                             <a:fillRect/>
@@ -4218,35 +4214,6 @@
     </w:p>
     <w:p>
       <w:pPr>
-        <w:pStyle w:val="Ttulo2"/>
-        <w:numPr>
-          <w:ilvl w:val="0"/>
-          <w:numId w:val="0"/>
-        </w:numPr>
-        <w:ind w:left="576" w:hanging="0"/>
-        <w:rPr/>
-      </w:pPr>
-      <w:r>
-        <w:rPr/>
-      </w:r>
-      <w:bookmarkStart w:id="15" w:name="_Toc412817168"/>
-      <w:bookmarkStart w:id="16" w:name="_Toc447724967"/>
-      <w:bookmarkStart w:id="17" w:name="_Toc412817168"/>
-      <w:bookmarkStart w:id="18" w:name="_Toc447724967"/>
-      <w:bookmarkEnd w:id="17"/>
-      <w:bookmarkEnd w:id="18"/>
-    </w:p>
-    <w:p>
-      <w:pPr>
-        <w:pStyle w:val="Normal"/>
-        <w:rPr/>
-      </w:pPr>
-      <w:r>
-        <w:rPr/>
-      </w:r>
-    </w:p>
-    <w:p>
-      <w:pPr>
         <w:pStyle w:val="ListParagraph"/>
         <w:numPr>
           <w:ilvl w:val="0"/>
@@ -4255,9 +4222,9 @@
         <w:ind w:left="720" w:hanging="360"/>
         <w:rPr/>
       </w:pPr>
-      <w:bookmarkStart w:id="19" w:name="_Ref447718053"/>
-      <w:bookmarkStart w:id="20" w:name="_Ref4476370401"/>
-      <w:bookmarkEnd w:id="20"/>
+      <w:bookmarkStart w:id="15" w:name="_Ref447718053"/>
+      <w:bookmarkStart w:id="16" w:name="_Ref4476370401"/>
+      <w:bookmarkEnd w:id="16"/>
       <w:r>
         <w:rPr/>
         <w:t xml:space="preserve">Utilice el mecanismo usado en la práctica 1 para estudiar la influencia del </w:t>
@@ -4278,7 +4245,7 @@
         </w:rPr>
         <w:t>emuladorTB.py</w:t>
       </w:r>
-      <w:bookmarkEnd w:id="19"/>
+      <w:bookmarkEnd w:id="15"/>
       <w:r>
         <w:rPr/>
         <w:t>, para el escenario que coincide con su número de pareja. Recuerde que dicho vídeo es de tasa variable, con lo que será normal la presencia de picos en el mismo.</w:t>
@@ -4380,7 +4347,7 @@
                 <w:u w:val="none"/>
               </w:rPr>
               <w:drawing>
-                <wp:anchor behindDoc="0" distT="0" distB="0" distL="0" distR="0" simplePos="0" locked="0" layoutInCell="1" allowOverlap="1" relativeHeight="17">
+                <wp:anchor behindDoc="0" distT="0" distB="0" distL="0" distR="0" simplePos="0" locked="0" layoutInCell="1" allowOverlap="1" relativeHeight="15">
                   <wp:simplePos x="0" y="0"/>
                   <wp:positionH relativeFrom="column">
                     <wp:align>center</wp:align>
@@ -4391,7 +4358,7 @@
                   <wp:extent cx="5003165" cy="2555875"/>
                   <wp:effectExtent l="0" t="0" r="0" b="0"/>
                   <wp:wrapSquare wrapText="largest"/>
-                  <wp:docPr id="13" name="Imagen9" descr=""/>
+                  <wp:docPr id="15" name="Imagen9" descr=""/>
                   <wp:cNvGraphicFramePr>
                     <a:graphicFrameLocks xmlns:a="http://schemas.openxmlformats.org/drawingml/2006/main" noChangeAspect="1"/>
                   </wp:cNvGraphicFramePr>
@@ -4399,13 +4366,13 @@
                     <a:graphicData uri="http://schemas.openxmlformats.org/drawingml/2006/picture">
                       <pic:pic xmlns:pic="http://schemas.openxmlformats.org/drawingml/2006/picture">
                         <pic:nvPicPr>
-                          <pic:cNvPr id="13" name="Imagen9" descr=""/>
+                          <pic:cNvPr id="15" name="Imagen9" descr=""/>
                           <pic:cNvPicPr>
                             <a:picLocks noChangeAspect="1" noChangeArrowheads="1"/>
                           </pic:cNvPicPr>
                         </pic:nvPicPr>
                         <pic:blipFill>
-                          <a:blip r:embed="rId14"/>
+                          <a:blip r:embed="rId16"/>
                           <a:stretch>
                             <a:fillRect/>
                           </a:stretch>
@@ -4486,7 +4453,7 @@
                 <w:u w:val="none"/>
               </w:rPr>
               <w:drawing>
-                <wp:anchor behindDoc="0" distT="0" distB="0" distL="0" distR="0" simplePos="0" locked="0" layoutInCell="1" allowOverlap="1" relativeHeight="9">
+                <wp:anchor behindDoc="0" distT="0" distB="0" distL="0" distR="0" simplePos="0" locked="0" layoutInCell="1" allowOverlap="1" relativeHeight="7">
                   <wp:simplePos x="0" y="0"/>
                   <wp:positionH relativeFrom="column">
                     <wp:align>center</wp:align>
@@ -4497,7 +4464,7 @@
                   <wp:extent cx="4963160" cy="2535555"/>
                   <wp:effectExtent l="0" t="0" r="0" b="0"/>
                   <wp:wrapSquare wrapText="largest"/>
-                  <wp:docPr id="14" name="Imagen10" descr=""/>
+                  <wp:docPr id="16" name="Imagen10" descr=""/>
                   <wp:cNvGraphicFramePr>
                     <a:graphicFrameLocks xmlns:a="http://schemas.openxmlformats.org/drawingml/2006/main" noChangeAspect="1"/>
                   </wp:cNvGraphicFramePr>
@@ -4505,13 +4472,13 @@
                     <a:graphicData uri="http://schemas.openxmlformats.org/drawingml/2006/picture">
                       <pic:pic xmlns:pic="http://schemas.openxmlformats.org/drawingml/2006/picture">
                         <pic:nvPicPr>
-                          <pic:cNvPr id="14" name="Imagen10" descr=""/>
+                          <pic:cNvPr id="16" name="Imagen10" descr=""/>
                           <pic:cNvPicPr>
                             <a:picLocks noChangeAspect="1" noChangeArrowheads="1"/>
                           </pic:cNvPicPr>
                         </pic:nvPicPr>
                         <pic:blipFill>
-                          <a:blip r:embed="rId15"/>
+                          <a:blip r:embed="rId17"/>
                           <a:stretch>
                             <a:fillRect/>
                           </a:stretch>
@@ -4643,10 +4610,836 @@
             <w:pPr>
               <w:pStyle w:val="Normal"/>
               <w:spacing w:lineRule="auto" w:line="240" w:before="0" w:after="0"/>
-              <w:rPr/>
-            </w:pPr>
-            <w:r>
-              <w:rPr/>
+              <w:jc w:val="center"/>
+              <w:rPr>
+                <w:b/>
+                <w:b/>
+                <w:bCs/>
+                <w:u w:val="single"/>
+              </w:rPr>
+            </w:pPr>
+            <w:r>
+              <w:drawing>
+                <wp:anchor behindDoc="0" distT="0" distB="0" distL="0" distR="0" simplePos="0" locked="0" layoutInCell="1" allowOverlap="1" relativeHeight="21">
+                  <wp:simplePos x="0" y="0"/>
+                  <wp:positionH relativeFrom="column">
+                    <wp:posOffset>601345</wp:posOffset>
+                  </wp:positionH>
+                  <wp:positionV relativeFrom="paragraph">
+                    <wp:posOffset>238760</wp:posOffset>
+                  </wp:positionV>
+                  <wp:extent cx="4152900" cy="2667635"/>
+                  <wp:effectExtent l="0" t="0" r="0" b="0"/>
+                  <wp:wrapSquare wrapText="largest"/>
+                  <wp:docPr id="17" name="Imagen17" descr=""/>
+                  <wp:cNvGraphicFramePr>
+                    <a:graphicFrameLocks xmlns:a="http://schemas.openxmlformats.org/drawingml/2006/main" noChangeAspect="1"/>
+                  </wp:cNvGraphicFramePr>
+                  <a:graphic xmlns:a="http://schemas.openxmlformats.org/drawingml/2006/main">
+                    <a:graphicData uri="http://schemas.openxmlformats.org/drawingml/2006/picture">
+                      <pic:pic xmlns:pic="http://schemas.openxmlformats.org/drawingml/2006/picture">
+                        <pic:nvPicPr>
+                          <pic:cNvPr id="17" name="Imagen17" descr=""/>
+                          <pic:cNvPicPr>
+                            <a:picLocks noChangeAspect="1" noChangeArrowheads="1"/>
+                          </pic:cNvPicPr>
+                        </pic:nvPicPr>
+                        <pic:blipFill>
+                          <a:blip r:embed="rId18"/>
+                          <a:srcRect l="12293" t="11387" r="10146" b="0"/>
+                          <a:stretch>
+                            <a:fillRect/>
+                          </a:stretch>
+                        </pic:blipFill>
+                        <pic:spPr bwMode="auto">
+                          <a:xfrm>
+                            <a:off x="0" y="0"/>
+                            <a:ext cx="4152900" cy="2667635"/>
+                          </a:xfrm>
+                          <a:prstGeom prst="rect">
+                            <a:avLst/>
+                          </a:prstGeom>
+                        </pic:spPr>
+                      </pic:pic>
+                    </a:graphicData>
+                  </a:graphic>
+                </wp:anchor>
+              </w:drawing>
+            </w:r>
+            <w:r>
+              <w:rPr>
+                <w:b/>
+                <w:bCs/>
+                <w:u w:val="single"/>
+              </w:rPr>
+              <w:t>ENTRADA AL EMULADOR</w:t>
+            </w:r>
+          </w:p>
+          <w:p>
+            <w:pPr>
+              <w:pStyle w:val="Normal"/>
+              <w:spacing w:lineRule="auto" w:line="240" w:before="0" w:after="0"/>
+              <w:jc w:val="left"/>
+              <w:rPr>
+                <w:b w:val="false"/>
+                <w:b w:val="false"/>
+                <w:bCs w:val="false"/>
+                <w:u w:val="none"/>
+              </w:rPr>
+            </w:pPr>
+            <w:r>
+              <w:rPr>
+                <w:b w:val="false"/>
+                <w:bCs w:val="false"/>
+                <w:u w:val="none"/>
+              </w:rPr>
+            </w:r>
+          </w:p>
+          <w:p>
+            <w:pPr>
+              <w:pStyle w:val="Normal"/>
+              <w:spacing w:lineRule="auto" w:line="240" w:before="0" w:after="0"/>
+              <w:jc w:val="left"/>
+              <w:rPr>
+                <w:b w:val="false"/>
+                <w:b w:val="false"/>
+                <w:bCs w:val="false"/>
+                <w:u w:val="none"/>
+              </w:rPr>
+            </w:pPr>
+            <w:r>
+              <w:rPr>
+                <w:b w:val="false"/>
+                <w:bCs w:val="false"/>
+                <w:u w:val="none"/>
+              </w:rPr>
+            </w:r>
+          </w:p>
+          <w:p>
+            <w:pPr>
+              <w:pStyle w:val="Normal"/>
+              <w:spacing w:lineRule="auto" w:line="240" w:before="0" w:after="0"/>
+              <w:jc w:val="left"/>
+              <w:rPr>
+                <w:b w:val="false"/>
+                <w:b w:val="false"/>
+                <w:bCs w:val="false"/>
+                <w:u w:val="none"/>
+              </w:rPr>
+            </w:pPr>
+            <w:r>
+              <w:rPr>
+                <w:b w:val="false"/>
+                <w:bCs w:val="false"/>
+                <w:u w:val="none"/>
+              </w:rPr>
+            </w:r>
+          </w:p>
+          <w:p>
+            <w:pPr>
+              <w:pStyle w:val="Normal"/>
+              <w:spacing w:lineRule="auto" w:line="240" w:before="0" w:after="0"/>
+              <w:jc w:val="left"/>
+              <w:rPr>
+                <w:b w:val="false"/>
+                <w:b w:val="false"/>
+                <w:bCs w:val="false"/>
+                <w:u w:val="none"/>
+              </w:rPr>
+            </w:pPr>
+            <w:r>
+              <w:rPr>
+                <w:b w:val="false"/>
+                <w:bCs w:val="false"/>
+                <w:u w:val="none"/>
+              </w:rPr>
+            </w:r>
+          </w:p>
+          <w:p>
+            <w:pPr>
+              <w:pStyle w:val="Normal"/>
+              <w:spacing w:lineRule="auto" w:line="240" w:before="0" w:after="0"/>
+              <w:jc w:val="left"/>
+              <w:rPr>
+                <w:b w:val="false"/>
+                <w:b w:val="false"/>
+                <w:bCs w:val="false"/>
+                <w:u w:val="none"/>
+              </w:rPr>
+            </w:pPr>
+            <w:r>
+              <w:rPr>
+                <w:b w:val="false"/>
+                <w:bCs w:val="false"/>
+                <w:u w:val="none"/>
+              </w:rPr>
+            </w:r>
+          </w:p>
+          <w:p>
+            <w:pPr>
+              <w:pStyle w:val="Normal"/>
+              <w:spacing w:lineRule="auto" w:line="240" w:before="0" w:after="0"/>
+              <w:jc w:val="left"/>
+              <w:rPr>
+                <w:b w:val="false"/>
+                <w:b w:val="false"/>
+                <w:bCs w:val="false"/>
+                <w:u w:val="none"/>
+              </w:rPr>
+            </w:pPr>
+            <w:r>
+              <w:rPr>
+                <w:b w:val="false"/>
+                <w:bCs w:val="false"/>
+                <w:u w:val="none"/>
+              </w:rPr>
+            </w:r>
+          </w:p>
+          <w:p>
+            <w:pPr>
+              <w:pStyle w:val="Normal"/>
+              <w:spacing w:lineRule="auto" w:line="240" w:before="0" w:after="0"/>
+              <w:jc w:val="left"/>
+              <w:rPr>
+                <w:b w:val="false"/>
+                <w:b w:val="false"/>
+                <w:bCs w:val="false"/>
+                <w:u w:val="none"/>
+              </w:rPr>
+            </w:pPr>
+            <w:r>
+              <w:rPr>
+                <w:b w:val="false"/>
+                <w:bCs w:val="false"/>
+                <w:u w:val="none"/>
+              </w:rPr>
+            </w:r>
+          </w:p>
+          <w:p>
+            <w:pPr>
+              <w:pStyle w:val="Normal"/>
+              <w:spacing w:lineRule="auto" w:line="240" w:before="0" w:after="0"/>
+              <w:jc w:val="left"/>
+              <w:rPr>
+                <w:b w:val="false"/>
+                <w:b w:val="false"/>
+                <w:bCs w:val="false"/>
+                <w:u w:val="none"/>
+              </w:rPr>
+            </w:pPr>
+            <w:r>
+              <w:rPr>
+                <w:b w:val="false"/>
+                <w:bCs w:val="false"/>
+                <w:u w:val="none"/>
+              </w:rPr>
+            </w:r>
+          </w:p>
+          <w:p>
+            <w:pPr>
+              <w:pStyle w:val="Normal"/>
+              <w:spacing w:lineRule="auto" w:line="240" w:before="0" w:after="0"/>
+              <w:jc w:val="left"/>
+              <w:rPr>
+                <w:b w:val="false"/>
+                <w:b w:val="false"/>
+                <w:bCs w:val="false"/>
+                <w:u w:val="none"/>
+              </w:rPr>
+            </w:pPr>
+            <w:r>
+              <w:rPr>
+                <w:b w:val="false"/>
+                <w:bCs w:val="false"/>
+                <w:u w:val="none"/>
+              </w:rPr>
+            </w:r>
+          </w:p>
+          <w:p>
+            <w:pPr>
+              <w:pStyle w:val="Normal"/>
+              <w:spacing w:lineRule="auto" w:line="240" w:before="0" w:after="0"/>
+              <w:jc w:val="left"/>
+              <w:rPr>
+                <w:b w:val="false"/>
+                <w:b w:val="false"/>
+                <w:bCs w:val="false"/>
+                <w:u w:val="none"/>
+              </w:rPr>
+            </w:pPr>
+            <w:r>
+              <w:rPr>
+                <w:b w:val="false"/>
+                <w:bCs w:val="false"/>
+                <w:u w:val="none"/>
+              </w:rPr>
+            </w:r>
+          </w:p>
+          <w:p>
+            <w:pPr>
+              <w:pStyle w:val="Normal"/>
+              <w:spacing w:lineRule="auto" w:line="240" w:before="0" w:after="0"/>
+              <w:jc w:val="left"/>
+              <w:rPr>
+                <w:b w:val="false"/>
+                <w:b w:val="false"/>
+                <w:bCs w:val="false"/>
+                <w:u w:val="none"/>
+              </w:rPr>
+            </w:pPr>
+            <w:r>
+              <w:rPr>
+                <w:b w:val="false"/>
+                <w:bCs w:val="false"/>
+                <w:u w:val="none"/>
+              </w:rPr>
+            </w:r>
+          </w:p>
+          <w:p>
+            <w:pPr>
+              <w:pStyle w:val="Normal"/>
+              <w:spacing w:lineRule="auto" w:line="240" w:before="0" w:after="0"/>
+              <w:jc w:val="left"/>
+              <w:rPr>
+                <w:b w:val="false"/>
+                <w:b w:val="false"/>
+                <w:bCs w:val="false"/>
+                <w:u w:val="none"/>
+              </w:rPr>
+            </w:pPr>
+            <w:r>
+              <w:rPr>
+                <w:b w:val="false"/>
+                <w:bCs w:val="false"/>
+                <w:u w:val="none"/>
+              </w:rPr>
+            </w:r>
+          </w:p>
+          <w:p>
+            <w:pPr>
+              <w:pStyle w:val="Normal"/>
+              <w:spacing w:lineRule="auto" w:line="240" w:before="0" w:after="0"/>
+              <w:jc w:val="left"/>
+              <w:rPr>
+                <w:b w:val="false"/>
+                <w:b w:val="false"/>
+                <w:bCs w:val="false"/>
+                <w:u w:val="none"/>
+              </w:rPr>
+            </w:pPr>
+            <w:r>
+              <w:rPr>
+                <w:b w:val="false"/>
+                <w:bCs w:val="false"/>
+                <w:u w:val="none"/>
+              </w:rPr>
+            </w:r>
+          </w:p>
+          <w:p>
+            <w:pPr>
+              <w:pStyle w:val="Normal"/>
+              <w:spacing w:lineRule="auto" w:line="240" w:before="0" w:after="0"/>
+              <w:jc w:val="left"/>
+              <w:rPr>
+                <w:b w:val="false"/>
+                <w:b w:val="false"/>
+                <w:bCs w:val="false"/>
+                <w:u w:val="none"/>
+              </w:rPr>
+            </w:pPr>
+            <w:r>
+              <w:rPr>
+                <w:b w:val="false"/>
+                <w:bCs w:val="false"/>
+                <w:u w:val="none"/>
+              </w:rPr>
+            </w:r>
+          </w:p>
+          <w:p>
+            <w:pPr>
+              <w:pStyle w:val="Normal"/>
+              <w:spacing w:lineRule="auto" w:line="240" w:before="0" w:after="0"/>
+              <w:jc w:val="left"/>
+              <w:rPr>
+                <w:b w:val="false"/>
+                <w:b w:val="false"/>
+                <w:bCs w:val="false"/>
+                <w:u w:val="none"/>
+              </w:rPr>
+            </w:pPr>
+            <w:r>
+              <w:rPr>
+                <w:b w:val="false"/>
+                <w:bCs w:val="false"/>
+                <w:u w:val="none"/>
+              </w:rPr>
+            </w:r>
+          </w:p>
+          <w:p>
+            <w:pPr>
+              <w:pStyle w:val="Normal"/>
+              <w:spacing w:lineRule="auto" w:line="240" w:before="0" w:after="0"/>
+              <w:jc w:val="left"/>
+              <w:rPr>
+                <w:b w:val="false"/>
+                <w:b w:val="false"/>
+                <w:bCs w:val="false"/>
+                <w:u w:val="none"/>
+              </w:rPr>
+            </w:pPr>
+            <w:r>
+              <w:rPr>
+                <w:b w:val="false"/>
+                <w:bCs w:val="false"/>
+                <w:u w:val="none"/>
+              </w:rPr>
+            </w:r>
+          </w:p>
+          <w:p>
+            <w:pPr>
+              <w:pStyle w:val="Normal"/>
+              <w:spacing w:lineRule="auto" w:line="240" w:before="0" w:after="0"/>
+              <w:jc w:val="left"/>
+              <w:rPr>
+                <w:b w:val="false"/>
+                <w:b w:val="false"/>
+                <w:bCs w:val="false"/>
+                <w:u w:val="none"/>
+              </w:rPr>
+            </w:pPr>
+            <w:r>
+              <w:rPr>
+                <w:b w:val="false"/>
+                <w:bCs w:val="false"/>
+                <w:u w:val="none"/>
+              </w:rPr>
+            </w:r>
+          </w:p>
+          <w:p>
+            <w:pPr>
+              <w:pStyle w:val="Normal"/>
+              <w:spacing w:lineRule="auto" w:line="240" w:before="0" w:after="0"/>
+              <w:jc w:val="left"/>
+              <w:rPr>
+                <w:b w:val="false"/>
+                <w:b w:val="false"/>
+                <w:bCs w:val="false"/>
+                <w:u w:val="none"/>
+              </w:rPr>
+            </w:pPr>
+            <w:r>
+              <w:rPr>
+                <w:b w:val="false"/>
+                <w:bCs w:val="false"/>
+                <w:u w:val="none"/>
+              </w:rPr>
+            </w:r>
+          </w:p>
+          <w:p>
+            <w:pPr>
+              <w:pStyle w:val="Normal"/>
+              <w:spacing w:lineRule="auto" w:line="240" w:before="0" w:after="0"/>
+              <w:jc w:val="center"/>
+              <w:rPr>
+                <w:b/>
+                <w:b/>
+                <w:bCs/>
+                <w:u w:val="single"/>
+              </w:rPr>
+            </w:pPr>
+            <w:r>
+              <w:rPr>
+                <w:b/>
+                <w:bCs/>
+                <w:u w:val="single"/>
+              </w:rPr>
+              <w:t>SALIDA  DEL EMULADOR</w:t>
+            </w:r>
+          </w:p>
+          <w:p>
+            <w:pPr>
+              <w:pStyle w:val="Normal"/>
+              <w:spacing w:lineRule="auto" w:line="240" w:before="0" w:after="0"/>
+              <w:jc w:val="left"/>
+              <w:rPr>
+                <w:b w:val="false"/>
+                <w:b w:val="false"/>
+                <w:bCs w:val="false"/>
+                <w:u w:val="none"/>
+              </w:rPr>
+            </w:pPr>
+            <w:r>
+              <w:rPr>
+                <w:b w:val="false"/>
+                <w:bCs w:val="false"/>
+                <w:u w:val="none"/>
+              </w:rPr>
+              <w:drawing>
+                <wp:anchor behindDoc="0" distT="0" distB="0" distL="0" distR="0" simplePos="0" locked="0" layoutInCell="1" allowOverlap="1" relativeHeight="22">
+                  <wp:simplePos x="0" y="0"/>
+                  <wp:positionH relativeFrom="column">
+                    <wp:posOffset>639445</wp:posOffset>
+                  </wp:positionH>
+                  <wp:positionV relativeFrom="paragraph">
+                    <wp:posOffset>73660</wp:posOffset>
+                  </wp:positionV>
+                  <wp:extent cx="4162425" cy="2670810"/>
+                  <wp:effectExtent l="0" t="0" r="0" b="0"/>
+                  <wp:wrapSquare wrapText="largest"/>
+                  <wp:docPr id="18" name="Imagen18" descr=""/>
+                  <wp:cNvGraphicFramePr>
+                    <a:graphicFrameLocks xmlns:a="http://schemas.openxmlformats.org/drawingml/2006/main" noChangeAspect="1"/>
+                  </wp:cNvGraphicFramePr>
+                  <a:graphic xmlns:a="http://schemas.openxmlformats.org/drawingml/2006/main">
+                    <a:graphicData uri="http://schemas.openxmlformats.org/drawingml/2006/picture">
+                      <pic:pic xmlns:pic="http://schemas.openxmlformats.org/drawingml/2006/picture">
+                        <pic:nvPicPr>
+                          <pic:cNvPr id="18" name="Imagen18" descr=""/>
+                          <pic:cNvPicPr>
+                            <a:picLocks noChangeAspect="1" noChangeArrowheads="1"/>
+                          </pic:cNvPicPr>
+                        </pic:nvPicPr>
+                        <pic:blipFill>
+                          <a:blip r:embed="rId19"/>
+                          <a:srcRect l="11936" t="11284" r="10325" b="0"/>
+                          <a:stretch>
+                            <a:fillRect/>
+                          </a:stretch>
+                        </pic:blipFill>
+                        <pic:spPr bwMode="auto">
+                          <a:xfrm>
+                            <a:off x="0" y="0"/>
+                            <a:ext cx="4162425" cy="2670810"/>
+                          </a:xfrm>
+                          <a:prstGeom prst="rect">
+                            <a:avLst/>
+                          </a:prstGeom>
+                        </pic:spPr>
+                      </pic:pic>
+                    </a:graphicData>
+                  </a:graphic>
+                </wp:anchor>
+              </w:drawing>
+            </w:r>
+          </w:p>
+          <w:p>
+            <w:pPr>
+              <w:pStyle w:val="Normal"/>
+              <w:spacing w:lineRule="auto" w:line="240" w:before="0" w:after="0"/>
+              <w:jc w:val="left"/>
+              <w:rPr>
+                <w:b w:val="false"/>
+                <w:b w:val="false"/>
+                <w:bCs w:val="false"/>
+                <w:u w:val="none"/>
+              </w:rPr>
+            </w:pPr>
+            <w:r>
+              <w:rPr>
+                <w:b w:val="false"/>
+                <w:bCs w:val="false"/>
+                <w:u w:val="none"/>
+              </w:rPr>
+            </w:r>
+          </w:p>
+          <w:p>
+            <w:pPr>
+              <w:pStyle w:val="Normal"/>
+              <w:spacing w:lineRule="auto" w:line="240" w:before="0" w:after="0"/>
+              <w:jc w:val="left"/>
+              <w:rPr>
+                <w:b w:val="false"/>
+                <w:b w:val="false"/>
+                <w:bCs w:val="false"/>
+                <w:u w:val="none"/>
+              </w:rPr>
+            </w:pPr>
+            <w:r>
+              <w:rPr>
+                <w:b w:val="false"/>
+                <w:bCs w:val="false"/>
+                <w:u w:val="none"/>
+              </w:rPr>
+            </w:r>
+          </w:p>
+          <w:p>
+            <w:pPr>
+              <w:pStyle w:val="Normal"/>
+              <w:spacing w:lineRule="auto" w:line="240" w:before="0" w:after="0"/>
+              <w:jc w:val="left"/>
+              <w:rPr>
+                <w:b w:val="false"/>
+                <w:b w:val="false"/>
+                <w:bCs w:val="false"/>
+                <w:u w:val="none"/>
+              </w:rPr>
+            </w:pPr>
+            <w:r>
+              <w:rPr>
+                <w:b w:val="false"/>
+                <w:bCs w:val="false"/>
+                <w:u w:val="none"/>
+              </w:rPr>
+            </w:r>
+          </w:p>
+          <w:p>
+            <w:pPr>
+              <w:pStyle w:val="Normal"/>
+              <w:spacing w:lineRule="auto" w:line="240" w:before="0" w:after="0"/>
+              <w:jc w:val="left"/>
+              <w:rPr>
+                <w:b w:val="false"/>
+                <w:b w:val="false"/>
+                <w:bCs w:val="false"/>
+                <w:u w:val="none"/>
+              </w:rPr>
+            </w:pPr>
+            <w:r>
+              <w:rPr>
+                <w:b w:val="false"/>
+                <w:bCs w:val="false"/>
+                <w:u w:val="none"/>
+              </w:rPr>
+            </w:r>
+          </w:p>
+          <w:p>
+            <w:pPr>
+              <w:pStyle w:val="Normal"/>
+              <w:spacing w:lineRule="auto" w:line="240" w:before="0" w:after="0"/>
+              <w:jc w:val="left"/>
+              <w:rPr>
+                <w:b w:val="false"/>
+                <w:b w:val="false"/>
+                <w:bCs w:val="false"/>
+                <w:u w:val="none"/>
+              </w:rPr>
+            </w:pPr>
+            <w:r>
+              <w:rPr>
+                <w:b w:val="false"/>
+                <w:bCs w:val="false"/>
+                <w:u w:val="none"/>
+              </w:rPr>
+            </w:r>
+          </w:p>
+          <w:p>
+            <w:pPr>
+              <w:pStyle w:val="Normal"/>
+              <w:spacing w:lineRule="auto" w:line="240" w:before="0" w:after="0"/>
+              <w:jc w:val="left"/>
+              <w:rPr>
+                <w:b w:val="false"/>
+                <w:b w:val="false"/>
+                <w:bCs w:val="false"/>
+                <w:u w:val="none"/>
+              </w:rPr>
+            </w:pPr>
+            <w:r>
+              <w:rPr>
+                <w:b w:val="false"/>
+                <w:bCs w:val="false"/>
+                <w:u w:val="none"/>
+              </w:rPr>
+            </w:r>
+          </w:p>
+          <w:p>
+            <w:pPr>
+              <w:pStyle w:val="Normal"/>
+              <w:spacing w:lineRule="auto" w:line="240" w:before="0" w:after="0"/>
+              <w:jc w:val="left"/>
+              <w:rPr>
+                <w:b w:val="false"/>
+                <w:b w:val="false"/>
+                <w:bCs w:val="false"/>
+                <w:u w:val="none"/>
+              </w:rPr>
+            </w:pPr>
+            <w:r>
+              <w:rPr>
+                <w:b w:val="false"/>
+                <w:bCs w:val="false"/>
+                <w:u w:val="none"/>
+              </w:rPr>
+            </w:r>
+          </w:p>
+          <w:p>
+            <w:pPr>
+              <w:pStyle w:val="Normal"/>
+              <w:spacing w:lineRule="auto" w:line="240" w:before="0" w:after="0"/>
+              <w:jc w:val="left"/>
+              <w:rPr>
+                <w:b w:val="false"/>
+                <w:b w:val="false"/>
+                <w:bCs w:val="false"/>
+                <w:u w:val="none"/>
+              </w:rPr>
+            </w:pPr>
+            <w:r>
+              <w:rPr>
+                <w:b w:val="false"/>
+                <w:bCs w:val="false"/>
+                <w:u w:val="none"/>
+              </w:rPr>
+            </w:r>
+          </w:p>
+          <w:p>
+            <w:pPr>
+              <w:pStyle w:val="Normal"/>
+              <w:spacing w:lineRule="auto" w:line="240" w:before="0" w:after="0"/>
+              <w:jc w:val="left"/>
+              <w:rPr>
+                <w:b w:val="false"/>
+                <w:b w:val="false"/>
+                <w:bCs w:val="false"/>
+                <w:u w:val="none"/>
+              </w:rPr>
+            </w:pPr>
+            <w:r>
+              <w:rPr>
+                <w:b w:val="false"/>
+                <w:bCs w:val="false"/>
+                <w:u w:val="none"/>
+              </w:rPr>
+            </w:r>
+          </w:p>
+          <w:p>
+            <w:pPr>
+              <w:pStyle w:val="Normal"/>
+              <w:spacing w:lineRule="auto" w:line="240" w:before="0" w:after="0"/>
+              <w:jc w:val="left"/>
+              <w:rPr>
+                <w:b w:val="false"/>
+                <w:b w:val="false"/>
+                <w:bCs w:val="false"/>
+                <w:u w:val="none"/>
+              </w:rPr>
+            </w:pPr>
+            <w:r>
+              <w:rPr>
+                <w:b w:val="false"/>
+                <w:bCs w:val="false"/>
+                <w:u w:val="none"/>
+              </w:rPr>
+            </w:r>
+          </w:p>
+          <w:p>
+            <w:pPr>
+              <w:pStyle w:val="Normal"/>
+              <w:spacing w:lineRule="auto" w:line="240" w:before="0" w:after="0"/>
+              <w:jc w:val="left"/>
+              <w:rPr>
+                <w:b w:val="false"/>
+                <w:b w:val="false"/>
+                <w:bCs w:val="false"/>
+                <w:u w:val="none"/>
+              </w:rPr>
+            </w:pPr>
+            <w:r>
+              <w:rPr>
+                <w:b w:val="false"/>
+                <w:bCs w:val="false"/>
+                <w:u w:val="none"/>
+              </w:rPr>
+            </w:r>
+          </w:p>
+          <w:p>
+            <w:pPr>
+              <w:pStyle w:val="Normal"/>
+              <w:spacing w:lineRule="auto" w:line="240" w:before="0" w:after="0"/>
+              <w:jc w:val="left"/>
+              <w:rPr>
+                <w:b w:val="false"/>
+                <w:b w:val="false"/>
+                <w:bCs w:val="false"/>
+                <w:u w:val="none"/>
+              </w:rPr>
+            </w:pPr>
+            <w:r>
+              <w:rPr>
+                <w:b w:val="false"/>
+                <w:bCs w:val="false"/>
+                <w:u w:val="none"/>
+              </w:rPr>
+            </w:r>
+          </w:p>
+          <w:p>
+            <w:pPr>
+              <w:pStyle w:val="Normal"/>
+              <w:spacing w:lineRule="auto" w:line="240" w:before="0" w:after="0"/>
+              <w:jc w:val="left"/>
+              <w:rPr>
+                <w:b w:val="false"/>
+                <w:b w:val="false"/>
+                <w:bCs w:val="false"/>
+                <w:u w:val="none"/>
+              </w:rPr>
+            </w:pPr>
+            <w:r>
+              <w:rPr>
+                <w:b w:val="false"/>
+                <w:bCs w:val="false"/>
+                <w:u w:val="none"/>
+              </w:rPr>
+            </w:r>
+          </w:p>
+          <w:p>
+            <w:pPr>
+              <w:pStyle w:val="Normal"/>
+              <w:spacing w:lineRule="auto" w:line="240" w:before="0" w:after="0"/>
+              <w:jc w:val="left"/>
+              <w:rPr>
+                <w:b w:val="false"/>
+                <w:b w:val="false"/>
+                <w:bCs w:val="false"/>
+                <w:u w:val="none"/>
+              </w:rPr>
+            </w:pPr>
+            <w:r>
+              <w:rPr>
+                <w:b w:val="false"/>
+                <w:bCs w:val="false"/>
+                <w:u w:val="none"/>
+              </w:rPr>
+            </w:r>
+          </w:p>
+          <w:p>
+            <w:pPr>
+              <w:pStyle w:val="Normal"/>
+              <w:spacing w:lineRule="auto" w:line="240" w:before="0" w:after="0"/>
+              <w:jc w:val="left"/>
+              <w:rPr>
+                <w:b w:val="false"/>
+                <w:b w:val="false"/>
+                <w:bCs w:val="false"/>
+                <w:u w:val="none"/>
+              </w:rPr>
+            </w:pPr>
+            <w:r>
+              <w:rPr>
+                <w:b w:val="false"/>
+                <w:bCs w:val="false"/>
+                <w:u w:val="none"/>
+              </w:rPr>
+            </w:r>
+          </w:p>
+          <w:p>
+            <w:pPr>
+              <w:pStyle w:val="Normal"/>
+              <w:spacing w:lineRule="auto" w:line="240" w:before="0" w:after="0"/>
+              <w:jc w:val="left"/>
+              <w:rPr>
+                <w:b w:val="false"/>
+                <w:b w:val="false"/>
+                <w:bCs w:val="false"/>
+                <w:u w:val="none"/>
+              </w:rPr>
+            </w:pPr>
+            <w:r>
+              <w:rPr>
+                <w:b w:val="false"/>
+                <w:bCs w:val="false"/>
+                <w:u w:val="none"/>
+              </w:rPr>
             </w:r>
           </w:p>
           <w:p>
@@ -4794,10 +5587,10 @@
         </w:numPr>
         <w:rPr/>
       </w:pPr>
-      <w:bookmarkStart w:id="21" w:name="__RefHeading___Toc344_1728926191"/>
-      <w:bookmarkStart w:id="22" w:name="_Toc447724968"/>
-      <w:bookmarkEnd w:id="21"/>
-      <w:bookmarkEnd w:id="22"/>
+      <w:bookmarkStart w:id="17" w:name="__RefHeading___Toc344_1728926191"/>
+      <w:bookmarkStart w:id="18" w:name="_Toc447724968"/>
+      <w:bookmarkEnd w:id="17"/>
+      <w:bookmarkEnd w:id="18"/>
       <w:r>
         <w:rPr/>
         <w:t>Conclusiones</w:t>
@@ -4820,7 +5613,7 @@
       </w:r>
     </w:p>
     <w:sectPr>
-      <w:footerReference w:type="default" r:id="rId16"/>
+      <w:footerReference w:type="default" r:id="rId20"/>
       <w:type w:val="nextPage"/>
       <w:pgSz w:w="11906" w:h="16838"/>
       <w:pgMar w:left="1701" w:right="1701" w:header="0" w:top="1417" w:footer="708" w:bottom="1417" w:gutter="0"/>
@@ -4841,7 +5634,7 @@
         <w:docPartGallery w:val="Page Numbers (Bottom of Page)"/>
         <w:docPartUnique w:val="true"/>
       </w:docPartObj>
-      <w:id w:val="1178334219"/>
+      <w:id w:val="1183065256"/>
     </w:sdtPr>
     <w:sdtContent>
       <w:p>
@@ -4864,7 +5657,7 @@
         </w:r>
         <w:r>
           <w:rPr/>
-          <w:t>10</w:t>
+          <w:t>15</w:t>
         </w:r>
         <w:r>
           <w:rPr/>

</xml_diff>

<commit_message>
Terminar la memoria en Windows.
</commit_message>
<xml_diff>
--- a/P4/plantilla-practica4-20200420.docx
+++ b/P4/plantilla-practica4-20200420.docx
@@ -82,7 +82,7 @@
           <w:docPartGallery w:val="Table of Contents"/>
           <w:docPartUnique w:val="true"/>
         </w:docPartObj>
-        <w:id w:val="1521174056"/>
+        <w:id w:val="1372266606"/>
       </w:sdtPr>
       <w:sdtContent>
         <w:p>
@@ -440,9 +440,9 @@
         <w:rPr/>
       </w:pPr>
       <w:bookmarkStart w:id="3" w:name="__RefHeading___Toc342_1728926191"/>
-      <w:bookmarkStart w:id="4" w:name="_Toc4114291991"/>
+      <w:bookmarkStart w:id="4" w:name="_Toc411429201"/>
       <w:bookmarkStart w:id="5" w:name="_Toc447724965"/>
-      <w:bookmarkStart w:id="6" w:name="_Toc411429201"/>
+      <w:bookmarkStart w:id="6" w:name="_Toc4114291991"/>
       <w:bookmarkEnd w:id="3"/>
       <w:bookmarkEnd w:id="4"/>
       <w:bookmarkEnd w:id="5"/>
@@ -465,10 +465,10 @@
       <w:r>
         <w:rPr/>
       </w:r>
-      <w:bookmarkStart w:id="7" w:name="_Toc447724966"/>
-      <w:bookmarkStart w:id="8" w:name="_Toc410209332"/>
-      <w:bookmarkStart w:id="9" w:name="_Toc447724966"/>
-      <w:bookmarkStart w:id="10" w:name="_Toc410209332"/>
+      <w:bookmarkStart w:id="7" w:name="_Toc410209332"/>
+      <w:bookmarkStart w:id="8" w:name="_Toc447724966"/>
+      <w:bookmarkStart w:id="9" w:name="_Toc410209332"/>
+      <w:bookmarkStart w:id="10" w:name="_Toc447724966"/>
       <w:bookmarkEnd w:id="9"/>
       <w:bookmarkEnd w:id="10"/>
     </w:p>
@@ -3092,7 +3092,7 @@
             <w:r>
               <w:rPr/>
               <w:drawing>
-                <wp:anchor behindDoc="0" distT="0" distB="0" distL="0" distR="0" simplePos="0" locked="0" layoutInCell="1" allowOverlap="1" relativeHeight="17">
+                <wp:anchor behindDoc="0" distT="0" distB="0" distL="0" distR="0" simplePos="0" locked="0" layoutInCell="1" allowOverlap="1" relativeHeight="18">
                   <wp:simplePos x="0" y="0"/>
                   <wp:positionH relativeFrom="column">
                     <wp:align>center</wp:align>
@@ -3138,16 +3138,6 @@
               </w:drawing>
             </w:r>
           </w:p>
-          <w:p>
-            <w:pPr>
-              <w:pStyle w:val="Normal"/>
-              <w:spacing w:lineRule="auto" w:line="240" w:before="0" w:after="0"/>
-              <w:rPr/>
-            </w:pPr>
-            <w:r>
-              <w:rPr/>
-            </w:r>
-          </w:p>
         </w:tc>
       </w:tr>
       <w:tr>
@@ -3223,7 +3213,7 @@
             <w:r>
               <w:rPr/>
               <w:drawing>
-                <wp:anchor behindDoc="0" distT="0" distB="0" distL="0" distR="0" simplePos="0" locked="0" layoutInCell="1" allowOverlap="1" relativeHeight="18">
+                <wp:anchor behindDoc="0" distT="0" distB="0" distL="0" distR="0" simplePos="0" locked="0" layoutInCell="1" allowOverlap="1" relativeHeight="19">
                   <wp:simplePos x="0" y="0"/>
                   <wp:positionH relativeFrom="column">
                     <wp:align>center</wp:align>
@@ -3392,18 +3382,8 @@
             </w:pPr>
             <w:r>
               <w:rPr/>
-            </w:r>
-          </w:p>
-          <w:p>
-            <w:pPr>
-              <w:pStyle w:val="Normal"/>
-              <w:spacing w:lineRule="auto" w:line="240" w:before="0" w:after="0"/>
-              <w:rPr/>
-            </w:pPr>
-            <w:r>
-              <w:rPr/>
               <w:drawing>
-                <wp:anchor behindDoc="0" distT="0" distB="0" distL="0" distR="0" simplePos="0" locked="0" layoutInCell="1" allowOverlap="1" relativeHeight="19">
+                <wp:anchor behindDoc="0" distT="0" distB="0" distL="0" distR="0" simplePos="0" locked="0" layoutInCell="1" allowOverlap="1" relativeHeight="20">
                   <wp:simplePos x="0" y="0"/>
                   <wp:positionH relativeFrom="column">
                     <wp:align>center</wp:align>
@@ -3414,7 +3394,7 @@
                   <wp:extent cx="5354955" cy="4015740"/>
                   <wp:effectExtent l="0" t="0" r="0" b="0"/>
                   <wp:wrapSquare wrapText="largest"/>
-                  <wp:docPr id="11" name="Imagen16" descr=""/>
+                  <wp:docPr id="11" name="Imagen19" descr=""/>
                   <wp:cNvGraphicFramePr>
                     <a:graphicFrameLocks xmlns:a="http://schemas.openxmlformats.org/drawingml/2006/main" noChangeAspect="1"/>
                   </wp:cNvGraphicFramePr>
@@ -3422,7 +3402,7 @@
                     <a:graphicData uri="http://schemas.openxmlformats.org/drawingml/2006/picture">
                       <pic:pic xmlns:pic="http://schemas.openxmlformats.org/drawingml/2006/picture">
                         <pic:nvPicPr>
-                          <pic:cNvPr id="11" name="Imagen16" descr=""/>
+                          <pic:cNvPr id="11" name="Imagen19" descr=""/>
                           <pic:cNvPicPr>
                             <a:picLocks noChangeAspect="1" noChangeArrowheads="1"/>
                           </pic:cNvPicPr>
@@ -3449,6 +3429,16 @@
               </w:drawing>
             </w:r>
           </w:p>
+          <w:p>
+            <w:pPr>
+              <w:pStyle w:val="Normal"/>
+              <w:spacing w:lineRule="auto" w:line="240" w:before="0" w:after="0"/>
+              <w:rPr/>
+            </w:pPr>
+            <w:r>
+              <w:rPr/>
+            </w:r>
+          </w:p>
         </w:tc>
       </w:tr>
       <w:tr>
@@ -3524,13 +3514,13 @@
             <w:r>
               <w:rPr/>
               <w:drawing>
-                <wp:anchor behindDoc="0" distT="0" distB="0" distL="0" distR="0" simplePos="0" locked="0" layoutInCell="1" allowOverlap="1" relativeHeight="20">
+                <wp:anchor behindDoc="0" distT="0" distB="0" distL="0" distR="0" simplePos="0" locked="0" layoutInCell="1" allowOverlap="1" relativeHeight="21">
                   <wp:simplePos x="0" y="0"/>
                   <wp:positionH relativeFrom="column">
-                    <wp:posOffset>0</wp:posOffset>
+                    <wp:align>center</wp:align>
                   </wp:positionH>
                   <wp:positionV relativeFrom="paragraph">
-                    <wp:posOffset>85725</wp:posOffset>
+                    <wp:posOffset>635</wp:posOffset>
                   </wp:positionV>
                   <wp:extent cx="5354955" cy="4015740"/>
                   <wp:effectExtent l="0" t="0" r="0" b="0"/>
@@ -4347,7 +4337,7 @@
                 <w:u w:val="none"/>
               </w:rPr>
               <w:drawing>
-                <wp:anchor behindDoc="0" distT="0" distB="0" distL="0" distR="0" simplePos="0" locked="0" layoutInCell="1" allowOverlap="1" relativeHeight="15">
+                <wp:anchor behindDoc="0" distT="0" distB="0" distL="0" distR="0" simplePos="0" locked="0" layoutInCell="1" allowOverlap="1" relativeHeight="13">
                   <wp:simplePos x="0" y="0"/>
                   <wp:positionH relativeFrom="column">
                     <wp:align>center</wp:align>
@@ -4620,7 +4610,7 @@
             </w:pPr>
             <w:r>
               <w:drawing>
-                <wp:anchor behindDoc="0" distT="0" distB="0" distL="0" distR="0" simplePos="0" locked="0" layoutInCell="1" allowOverlap="1" relativeHeight="21">
+                <wp:anchor behindDoc="0" distT="0" distB="0" distL="0" distR="0" simplePos="0" locked="0" layoutInCell="1" allowOverlap="1" relativeHeight="22">
                   <wp:simplePos x="0" y="0"/>
                   <wp:positionH relativeFrom="column">
                     <wp:posOffset>601345</wp:posOffset>
@@ -4672,387 +4662,395 @@
                 <w:bCs/>
                 <w:u w:val="single"/>
               </w:rPr>
-              <w:t>ENTRADA AL EMULADOR</w:t>
-            </w:r>
-          </w:p>
-          <w:p>
-            <w:pPr>
-              <w:pStyle w:val="Normal"/>
-              <w:spacing w:lineRule="auto" w:line="240" w:before="0" w:after="0"/>
-              <w:jc w:val="left"/>
-              <w:rPr>
-                <w:b w:val="false"/>
-                <w:b w:val="false"/>
-                <w:bCs w:val="false"/>
-                <w:u w:val="none"/>
-              </w:rPr>
-            </w:pPr>
-            <w:r>
-              <w:rPr>
-                <w:b w:val="false"/>
-                <w:bCs w:val="false"/>
-                <w:u w:val="none"/>
-              </w:rPr>
-            </w:r>
-          </w:p>
-          <w:p>
-            <w:pPr>
-              <w:pStyle w:val="Normal"/>
-              <w:spacing w:lineRule="auto" w:line="240" w:before="0" w:after="0"/>
-              <w:jc w:val="left"/>
-              <w:rPr>
-                <w:b w:val="false"/>
-                <w:b w:val="false"/>
-                <w:bCs w:val="false"/>
-                <w:u w:val="none"/>
-              </w:rPr>
-            </w:pPr>
-            <w:r>
-              <w:rPr>
-                <w:b w:val="false"/>
-                <w:bCs w:val="false"/>
-                <w:u w:val="none"/>
-              </w:rPr>
-            </w:r>
-          </w:p>
-          <w:p>
-            <w:pPr>
-              <w:pStyle w:val="Normal"/>
-              <w:spacing w:lineRule="auto" w:line="240" w:before="0" w:after="0"/>
-              <w:jc w:val="left"/>
-              <w:rPr>
-                <w:b w:val="false"/>
-                <w:b w:val="false"/>
-                <w:bCs w:val="false"/>
-                <w:u w:val="none"/>
-              </w:rPr>
-            </w:pPr>
-            <w:r>
-              <w:rPr>
-                <w:b w:val="false"/>
-                <w:bCs w:val="false"/>
-                <w:u w:val="none"/>
-              </w:rPr>
-            </w:r>
-          </w:p>
-          <w:p>
-            <w:pPr>
-              <w:pStyle w:val="Normal"/>
-              <w:spacing w:lineRule="auto" w:line="240" w:before="0" w:after="0"/>
-              <w:jc w:val="left"/>
-              <w:rPr>
-                <w:b w:val="false"/>
-                <w:b w:val="false"/>
-                <w:bCs w:val="false"/>
-                <w:u w:val="none"/>
-              </w:rPr>
-            </w:pPr>
-            <w:r>
-              <w:rPr>
-                <w:b w:val="false"/>
-                <w:bCs w:val="false"/>
-                <w:u w:val="none"/>
-              </w:rPr>
-            </w:r>
-          </w:p>
-          <w:p>
-            <w:pPr>
-              <w:pStyle w:val="Normal"/>
-              <w:spacing w:lineRule="auto" w:line="240" w:before="0" w:after="0"/>
-              <w:jc w:val="left"/>
-              <w:rPr>
-                <w:b w:val="false"/>
-                <w:b w:val="false"/>
-                <w:bCs w:val="false"/>
-                <w:u w:val="none"/>
-              </w:rPr>
-            </w:pPr>
-            <w:r>
-              <w:rPr>
-                <w:b w:val="false"/>
-                <w:bCs w:val="false"/>
-                <w:u w:val="none"/>
-              </w:rPr>
-            </w:r>
-          </w:p>
-          <w:p>
-            <w:pPr>
-              <w:pStyle w:val="Normal"/>
-              <w:spacing w:lineRule="auto" w:line="240" w:before="0" w:after="0"/>
-              <w:jc w:val="left"/>
-              <w:rPr>
-                <w:b w:val="false"/>
-                <w:b w:val="false"/>
-                <w:bCs w:val="false"/>
-                <w:u w:val="none"/>
-              </w:rPr>
-            </w:pPr>
-            <w:r>
-              <w:rPr>
-                <w:b w:val="false"/>
-                <w:bCs w:val="false"/>
-                <w:u w:val="none"/>
-              </w:rPr>
-            </w:r>
-          </w:p>
-          <w:p>
-            <w:pPr>
-              <w:pStyle w:val="Normal"/>
-              <w:spacing w:lineRule="auto" w:line="240" w:before="0" w:after="0"/>
-              <w:jc w:val="left"/>
-              <w:rPr>
-                <w:b w:val="false"/>
-                <w:b w:val="false"/>
-                <w:bCs w:val="false"/>
-                <w:u w:val="none"/>
-              </w:rPr>
-            </w:pPr>
-            <w:r>
-              <w:rPr>
-                <w:b w:val="false"/>
-                <w:bCs w:val="false"/>
-                <w:u w:val="none"/>
-              </w:rPr>
-            </w:r>
-          </w:p>
-          <w:p>
-            <w:pPr>
-              <w:pStyle w:val="Normal"/>
-              <w:spacing w:lineRule="auto" w:line="240" w:before="0" w:after="0"/>
-              <w:jc w:val="left"/>
-              <w:rPr>
-                <w:b w:val="false"/>
-                <w:b w:val="false"/>
-                <w:bCs w:val="false"/>
-                <w:u w:val="none"/>
-              </w:rPr>
-            </w:pPr>
-            <w:r>
-              <w:rPr>
-                <w:b w:val="false"/>
-                <w:bCs w:val="false"/>
-                <w:u w:val="none"/>
-              </w:rPr>
-            </w:r>
-          </w:p>
-          <w:p>
-            <w:pPr>
-              <w:pStyle w:val="Normal"/>
-              <w:spacing w:lineRule="auto" w:line="240" w:before="0" w:after="0"/>
-              <w:jc w:val="left"/>
-              <w:rPr>
-                <w:b w:val="false"/>
-                <w:b w:val="false"/>
-                <w:bCs w:val="false"/>
-                <w:u w:val="none"/>
-              </w:rPr>
-            </w:pPr>
-            <w:r>
-              <w:rPr>
-                <w:b w:val="false"/>
-                <w:bCs w:val="false"/>
-                <w:u w:val="none"/>
-              </w:rPr>
-            </w:r>
-          </w:p>
-          <w:p>
-            <w:pPr>
-              <w:pStyle w:val="Normal"/>
-              <w:spacing w:lineRule="auto" w:line="240" w:before="0" w:after="0"/>
-              <w:jc w:val="left"/>
-              <w:rPr>
-                <w:b w:val="false"/>
-                <w:b w:val="false"/>
-                <w:bCs w:val="false"/>
-                <w:u w:val="none"/>
-              </w:rPr>
-            </w:pPr>
-            <w:r>
-              <w:rPr>
-                <w:b w:val="false"/>
-                <w:bCs w:val="false"/>
-                <w:u w:val="none"/>
-              </w:rPr>
-            </w:r>
-          </w:p>
-          <w:p>
-            <w:pPr>
-              <w:pStyle w:val="Normal"/>
-              <w:spacing w:lineRule="auto" w:line="240" w:before="0" w:after="0"/>
-              <w:jc w:val="left"/>
-              <w:rPr>
-                <w:b w:val="false"/>
-                <w:b w:val="false"/>
-                <w:bCs w:val="false"/>
-                <w:u w:val="none"/>
-              </w:rPr>
-            </w:pPr>
-            <w:r>
-              <w:rPr>
-                <w:b w:val="false"/>
-                <w:bCs w:val="false"/>
-                <w:u w:val="none"/>
-              </w:rPr>
-            </w:r>
-          </w:p>
-          <w:p>
-            <w:pPr>
-              <w:pStyle w:val="Normal"/>
-              <w:spacing w:lineRule="auto" w:line="240" w:before="0" w:after="0"/>
-              <w:jc w:val="left"/>
-              <w:rPr>
-                <w:b w:val="false"/>
-                <w:b w:val="false"/>
-                <w:bCs w:val="false"/>
-                <w:u w:val="none"/>
-              </w:rPr>
-            </w:pPr>
-            <w:r>
-              <w:rPr>
-                <w:b w:val="false"/>
-                <w:bCs w:val="false"/>
-                <w:u w:val="none"/>
-              </w:rPr>
-            </w:r>
-          </w:p>
-          <w:p>
-            <w:pPr>
-              <w:pStyle w:val="Normal"/>
-              <w:spacing w:lineRule="auto" w:line="240" w:before="0" w:after="0"/>
-              <w:jc w:val="left"/>
-              <w:rPr>
-                <w:b w:val="false"/>
-                <w:b w:val="false"/>
-                <w:bCs w:val="false"/>
-                <w:u w:val="none"/>
-              </w:rPr>
-            </w:pPr>
-            <w:r>
-              <w:rPr>
-                <w:b w:val="false"/>
-                <w:bCs w:val="false"/>
-                <w:u w:val="none"/>
-              </w:rPr>
-            </w:r>
-          </w:p>
-          <w:p>
-            <w:pPr>
-              <w:pStyle w:val="Normal"/>
-              <w:spacing w:lineRule="auto" w:line="240" w:before="0" w:after="0"/>
-              <w:jc w:val="left"/>
-              <w:rPr>
-                <w:b w:val="false"/>
-                <w:b w:val="false"/>
-                <w:bCs w:val="false"/>
-                <w:u w:val="none"/>
-              </w:rPr>
-            </w:pPr>
-            <w:r>
-              <w:rPr>
-                <w:b w:val="false"/>
-                <w:bCs w:val="false"/>
-                <w:u w:val="none"/>
-              </w:rPr>
-            </w:r>
-          </w:p>
-          <w:p>
-            <w:pPr>
-              <w:pStyle w:val="Normal"/>
-              <w:spacing w:lineRule="auto" w:line="240" w:before="0" w:after="0"/>
-              <w:jc w:val="left"/>
-              <w:rPr>
-                <w:b w:val="false"/>
-                <w:b w:val="false"/>
-                <w:bCs w:val="false"/>
-                <w:u w:val="none"/>
-              </w:rPr>
-            </w:pPr>
-            <w:r>
-              <w:rPr>
-                <w:b w:val="false"/>
-                <w:bCs w:val="false"/>
-                <w:u w:val="none"/>
-              </w:rPr>
-            </w:r>
-          </w:p>
-          <w:p>
-            <w:pPr>
-              <w:pStyle w:val="Normal"/>
-              <w:spacing w:lineRule="auto" w:line="240" w:before="0" w:after="0"/>
-              <w:jc w:val="left"/>
-              <w:rPr>
-                <w:b w:val="false"/>
-                <w:b w:val="false"/>
-                <w:bCs w:val="false"/>
-                <w:u w:val="none"/>
-              </w:rPr>
-            </w:pPr>
-            <w:r>
-              <w:rPr>
-                <w:b w:val="false"/>
-                <w:bCs w:val="false"/>
-                <w:u w:val="none"/>
-              </w:rPr>
-            </w:r>
-          </w:p>
-          <w:p>
-            <w:pPr>
-              <w:pStyle w:val="Normal"/>
-              <w:spacing w:lineRule="auto" w:line="240" w:before="0" w:after="0"/>
-              <w:jc w:val="left"/>
-              <w:rPr>
-                <w:b w:val="false"/>
-                <w:b w:val="false"/>
-                <w:bCs w:val="false"/>
-                <w:u w:val="none"/>
-              </w:rPr>
-            </w:pPr>
-            <w:r>
-              <w:rPr>
-                <w:b w:val="false"/>
-                <w:bCs w:val="false"/>
-                <w:u w:val="none"/>
-              </w:rPr>
-            </w:r>
-          </w:p>
-          <w:p>
-            <w:pPr>
-              <w:pStyle w:val="Normal"/>
-              <w:spacing w:lineRule="auto" w:line="240" w:before="0" w:after="0"/>
-              <w:jc w:val="left"/>
-              <w:rPr>
-                <w:b w:val="false"/>
-                <w:b w:val="false"/>
-                <w:bCs w:val="false"/>
-                <w:u w:val="none"/>
-              </w:rPr>
-            </w:pPr>
-            <w:r>
-              <w:rPr>
-                <w:b w:val="false"/>
-                <w:bCs w:val="false"/>
-                <w:u w:val="none"/>
-              </w:rPr>
-            </w:r>
-          </w:p>
-          <w:p>
-            <w:pPr>
-              <w:pStyle w:val="Normal"/>
-              <w:spacing w:lineRule="auto" w:line="240" w:before="0" w:after="0"/>
-              <w:jc w:val="center"/>
-              <w:rPr>
-                <w:b/>
+              <w:t>E</w:t>
+            </w:r>
+            <w:r>
+              <w:rPr>
                 <w:b/>
                 <w:bCs/>
                 <w:u w:val="single"/>
               </w:rPr>
-            </w:pPr>
-            <w:r>
-              <w:rPr>
+              <w:t>NTRADA AL EMULADOR</w:t>
+            </w:r>
+          </w:p>
+          <w:p>
+            <w:pPr>
+              <w:pStyle w:val="Normal"/>
+              <w:spacing w:lineRule="auto" w:line="240" w:before="0" w:after="0"/>
+              <w:jc w:val="left"/>
+              <w:rPr>
+                <w:b w:val="false"/>
+                <w:b w:val="false"/>
+                <w:bCs w:val="false"/>
+                <w:u w:val="none"/>
+              </w:rPr>
+            </w:pPr>
+            <w:r>
+              <w:rPr>
+                <w:b w:val="false"/>
+                <w:bCs w:val="false"/>
+                <w:u w:val="none"/>
+              </w:rPr>
+            </w:r>
+          </w:p>
+          <w:p>
+            <w:pPr>
+              <w:pStyle w:val="Normal"/>
+              <w:spacing w:lineRule="auto" w:line="240" w:before="0" w:after="0"/>
+              <w:jc w:val="left"/>
+              <w:rPr>
+                <w:b w:val="false"/>
+                <w:b w:val="false"/>
+                <w:bCs w:val="false"/>
+                <w:u w:val="none"/>
+              </w:rPr>
+            </w:pPr>
+            <w:r>
+              <w:rPr>
+                <w:b w:val="false"/>
+                <w:bCs w:val="false"/>
+                <w:u w:val="none"/>
+              </w:rPr>
+            </w:r>
+          </w:p>
+          <w:p>
+            <w:pPr>
+              <w:pStyle w:val="Normal"/>
+              <w:spacing w:lineRule="auto" w:line="240" w:before="0" w:after="0"/>
+              <w:jc w:val="left"/>
+              <w:rPr>
+                <w:b w:val="false"/>
+                <w:b w:val="false"/>
+                <w:bCs w:val="false"/>
+                <w:u w:val="none"/>
+              </w:rPr>
+            </w:pPr>
+            <w:r>
+              <w:rPr>
+                <w:b w:val="false"/>
+                <w:bCs w:val="false"/>
+                <w:u w:val="none"/>
+              </w:rPr>
+            </w:r>
+          </w:p>
+          <w:p>
+            <w:pPr>
+              <w:pStyle w:val="Normal"/>
+              <w:spacing w:lineRule="auto" w:line="240" w:before="0" w:after="0"/>
+              <w:jc w:val="left"/>
+              <w:rPr>
+                <w:b w:val="false"/>
+                <w:b w:val="false"/>
+                <w:bCs w:val="false"/>
+                <w:u w:val="none"/>
+              </w:rPr>
+            </w:pPr>
+            <w:r>
+              <w:rPr>
+                <w:b w:val="false"/>
+                <w:bCs w:val="false"/>
+                <w:u w:val="none"/>
+              </w:rPr>
+            </w:r>
+          </w:p>
+          <w:p>
+            <w:pPr>
+              <w:pStyle w:val="Normal"/>
+              <w:spacing w:lineRule="auto" w:line="240" w:before="0" w:after="0"/>
+              <w:jc w:val="left"/>
+              <w:rPr>
+                <w:b w:val="false"/>
+                <w:b w:val="false"/>
+                <w:bCs w:val="false"/>
+                <w:u w:val="none"/>
+              </w:rPr>
+            </w:pPr>
+            <w:r>
+              <w:rPr>
+                <w:b w:val="false"/>
+                <w:bCs w:val="false"/>
+                <w:u w:val="none"/>
+              </w:rPr>
+            </w:r>
+          </w:p>
+          <w:p>
+            <w:pPr>
+              <w:pStyle w:val="Normal"/>
+              <w:spacing w:lineRule="auto" w:line="240" w:before="0" w:after="0"/>
+              <w:jc w:val="left"/>
+              <w:rPr>
+                <w:b w:val="false"/>
+                <w:b w:val="false"/>
+                <w:bCs w:val="false"/>
+                <w:u w:val="none"/>
+              </w:rPr>
+            </w:pPr>
+            <w:r>
+              <w:rPr>
+                <w:b w:val="false"/>
+                <w:bCs w:val="false"/>
+                <w:u w:val="none"/>
+              </w:rPr>
+            </w:r>
+          </w:p>
+          <w:p>
+            <w:pPr>
+              <w:pStyle w:val="Normal"/>
+              <w:spacing w:lineRule="auto" w:line="240" w:before="0" w:after="0"/>
+              <w:jc w:val="left"/>
+              <w:rPr>
+                <w:b w:val="false"/>
+                <w:b w:val="false"/>
+                <w:bCs w:val="false"/>
+                <w:u w:val="none"/>
+              </w:rPr>
+            </w:pPr>
+            <w:r>
+              <w:rPr>
+                <w:b w:val="false"/>
+                <w:bCs w:val="false"/>
+                <w:u w:val="none"/>
+              </w:rPr>
+            </w:r>
+          </w:p>
+          <w:p>
+            <w:pPr>
+              <w:pStyle w:val="Normal"/>
+              <w:spacing w:lineRule="auto" w:line="240" w:before="0" w:after="0"/>
+              <w:jc w:val="left"/>
+              <w:rPr>
+                <w:b w:val="false"/>
+                <w:b w:val="false"/>
+                <w:bCs w:val="false"/>
+                <w:u w:val="none"/>
+              </w:rPr>
+            </w:pPr>
+            <w:r>
+              <w:rPr>
+                <w:b w:val="false"/>
+                <w:bCs w:val="false"/>
+                <w:u w:val="none"/>
+              </w:rPr>
+            </w:r>
+          </w:p>
+          <w:p>
+            <w:pPr>
+              <w:pStyle w:val="Normal"/>
+              <w:spacing w:lineRule="auto" w:line="240" w:before="0" w:after="0"/>
+              <w:jc w:val="left"/>
+              <w:rPr>
+                <w:b w:val="false"/>
+                <w:b w:val="false"/>
+                <w:bCs w:val="false"/>
+                <w:u w:val="none"/>
+              </w:rPr>
+            </w:pPr>
+            <w:r>
+              <w:rPr>
+                <w:b w:val="false"/>
+                <w:bCs w:val="false"/>
+                <w:u w:val="none"/>
+              </w:rPr>
+            </w:r>
+          </w:p>
+          <w:p>
+            <w:pPr>
+              <w:pStyle w:val="Normal"/>
+              <w:spacing w:lineRule="auto" w:line="240" w:before="0" w:after="0"/>
+              <w:jc w:val="left"/>
+              <w:rPr>
+                <w:b w:val="false"/>
+                <w:b w:val="false"/>
+                <w:bCs w:val="false"/>
+                <w:u w:val="none"/>
+              </w:rPr>
+            </w:pPr>
+            <w:r>
+              <w:rPr>
+                <w:b w:val="false"/>
+                <w:bCs w:val="false"/>
+                <w:u w:val="none"/>
+              </w:rPr>
+            </w:r>
+          </w:p>
+          <w:p>
+            <w:pPr>
+              <w:pStyle w:val="Normal"/>
+              <w:spacing w:lineRule="auto" w:line="240" w:before="0" w:after="0"/>
+              <w:jc w:val="left"/>
+              <w:rPr>
+                <w:b w:val="false"/>
+                <w:b w:val="false"/>
+                <w:bCs w:val="false"/>
+                <w:u w:val="none"/>
+              </w:rPr>
+            </w:pPr>
+            <w:r>
+              <w:rPr>
+                <w:b w:val="false"/>
+                <w:bCs w:val="false"/>
+                <w:u w:val="none"/>
+              </w:rPr>
+            </w:r>
+          </w:p>
+          <w:p>
+            <w:pPr>
+              <w:pStyle w:val="Normal"/>
+              <w:spacing w:lineRule="auto" w:line="240" w:before="0" w:after="0"/>
+              <w:jc w:val="left"/>
+              <w:rPr>
+                <w:b w:val="false"/>
+                <w:b w:val="false"/>
+                <w:bCs w:val="false"/>
+                <w:u w:val="none"/>
+              </w:rPr>
+            </w:pPr>
+            <w:r>
+              <w:rPr>
+                <w:b w:val="false"/>
+                <w:bCs w:val="false"/>
+                <w:u w:val="none"/>
+              </w:rPr>
+            </w:r>
+          </w:p>
+          <w:p>
+            <w:pPr>
+              <w:pStyle w:val="Normal"/>
+              <w:spacing w:lineRule="auto" w:line="240" w:before="0" w:after="0"/>
+              <w:jc w:val="left"/>
+              <w:rPr>
+                <w:b w:val="false"/>
+                <w:b w:val="false"/>
+                <w:bCs w:val="false"/>
+                <w:u w:val="none"/>
+              </w:rPr>
+            </w:pPr>
+            <w:r>
+              <w:rPr>
+                <w:b w:val="false"/>
+                <w:bCs w:val="false"/>
+                <w:u w:val="none"/>
+              </w:rPr>
+            </w:r>
+          </w:p>
+          <w:p>
+            <w:pPr>
+              <w:pStyle w:val="Normal"/>
+              <w:spacing w:lineRule="auto" w:line="240" w:before="0" w:after="0"/>
+              <w:jc w:val="left"/>
+              <w:rPr>
+                <w:b w:val="false"/>
+                <w:b w:val="false"/>
+                <w:bCs w:val="false"/>
+                <w:u w:val="none"/>
+              </w:rPr>
+            </w:pPr>
+            <w:r>
+              <w:rPr>
+                <w:b w:val="false"/>
+                <w:bCs w:val="false"/>
+                <w:u w:val="none"/>
+              </w:rPr>
+            </w:r>
+          </w:p>
+          <w:p>
+            <w:pPr>
+              <w:pStyle w:val="Normal"/>
+              <w:spacing w:lineRule="auto" w:line="240" w:before="0" w:after="0"/>
+              <w:jc w:val="left"/>
+              <w:rPr>
+                <w:b w:val="false"/>
+                <w:b w:val="false"/>
+                <w:bCs w:val="false"/>
+                <w:u w:val="none"/>
+              </w:rPr>
+            </w:pPr>
+            <w:r>
+              <w:rPr>
+                <w:b w:val="false"/>
+                <w:bCs w:val="false"/>
+                <w:u w:val="none"/>
+              </w:rPr>
+            </w:r>
+          </w:p>
+          <w:p>
+            <w:pPr>
+              <w:pStyle w:val="Normal"/>
+              <w:spacing w:lineRule="auto" w:line="240" w:before="0" w:after="0"/>
+              <w:jc w:val="left"/>
+              <w:rPr>
+                <w:b w:val="false"/>
+                <w:b w:val="false"/>
+                <w:bCs w:val="false"/>
+                <w:u w:val="none"/>
+              </w:rPr>
+            </w:pPr>
+            <w:r>
+              <w:rPr>
+                <w:b w:val="false"/>
+                <w:bCs w:val="false"/>
+                <w:u w:val="none"/>
+              </w:rPr>
+            </w:r>
+          </w:p>
+          <w:p>
+            <w:pPr>
+              <w:pStyle w:val="Normal"/>
+              <w:spacing w:lineRule="auto" w:line="240" w:before="0" w:after="0"/>
+              <w:jc w:val="left"/>
+              <w:rPr>
+                <w:b w:val="false"/>
+                <w:b w:val="false"/>
+                <w:bCs w:val="false"/>
+                <w:u w:val="none"/>
+              </w:rPr>
+            </w:pPr>
+            <w:r>
+              <w:rPr>
+                <w:b w:val="false"/>
+                <w:bCs w:val="false"/>
+                <w:u w:val="none"/>
+              </w:rPr>
+            </w:r>
+          </w:p>
+          <w:p>
+            <w:pPr>
+              <w:pStyle w:val="Normal"/>
+              <w:spacing w:lineRule="auto" w:line="240" w:before="0" w:after="0"/>
+              <w:jc w:val="left"/>
+              <w:rPr>
+                <w:b w:val="false"/>
+                <w:b w:val="false"/>
+                <w:bCs w:val="false"/>
+                <w:u w:val="none"/>
+              </w:rPr>
+            </w:pPr>
+            <w:r>
+              <w:rPr>
+                <w:b w:val="false"/>
+                <w:bCs w:val="false"/>
+                <w:u w:val="none"/>
+              </w:rPr>
+            </w:r>
+          </w:p>
+          <w:p>
+            <w:pPr>
+              <w:pStyle w:val="Normal"/>
+              <w:spacing w:lineRule="auto" w:line="240" w:before="0" w:after="0"/>
+              <w:jc w:val="center"/>
+              <w:rPr>
+                <w:b/>
                 <w:b/>
                 <w:bCs/>
                 <w:u w:val="single"/>
               </w:rPr>
+            </w:pPr>
+            <w:r>
+              <w:rPr>
+                <w:b/>
+                <w:bCs/>
+                <w:u w:val="single"/>
+              </w:rPr>
               <w:t>SALIDA  DEL EMULADOR</w:t>
             </w:r>
           </w:p>
@@ -5075,7 +5073,7 @@
                 <w:u w:val="none"/>
               </w:rPr>
               <w:drawing>
-                <wp:anchor behindDoc="0" distT="0" distB="0" distL="0" distR="0" simplePos="0" locked="0" layoutInCell="1" allowOverlap="1" relativeHeight="22">
+                <wp:anchor behindDoc="0" distT="0" distB="0" distL="0" distR="0" simplePos="0" locked="0" layoutInCell="1" allowOverlap="1" relativeHeight="14">
                   <wp:simplePos x="0" y="0"/>
                   <wp:positionH relativeFrom="column">
                     <wp:posOffset>639445</wp:posOffset>
@@ -5634,7 +5632,7 @@
         <w:docPartGallery w:val="Page Numbers (Bottom of Page)"/>
         <w:docPartUnique w:val="true"/>
       </w:docPartObj>
-      <w:id w:val="1183065256"/>
+      <w:id w:val="1825367604"/>
     </w:sdtPr>
     <w:sdtContent>
       <w:p>

</xml_diff>